<commit_message>
Update 02 - Requirement Elicitation
Added stackholder matrix
</commit_message>
<xml_diff>
--- a/02 - LMS-SysCollege/01 - Requirements Elicitation/02 - Requirement Elicitation.docx
+++ b/02 - LMS-SysCollege/01 - Requirements Elicitation/02 - Requirement Elicitation.docx
@@ -40,7 +40,7 @@
                       </mc:Choice>
                       <mc:Fallback>
                         <wp:positionH relativeFrom="page">
-                          <wp:posOffset>1165860</wp:posOffset>
+                          <wp:posOffset>1133475</wp:posOffset>
                         </wp:positionH>
                       </mc:Fallback>
                     </mc:AlternateContent>
@@ -52,7 +52,7 @@
                       </mc:Choice>
                       <mc:Fallback>
                         <wp:positionV relativeFrom="page">
-                          <wp:posOffset>915035</wp:posOffset>
+                          <wp:posOffset>972820</wp:posOffset>
                         </wp:positionV>
                       </mc:Fallback>
                     </mc:AlternateContent>
@@ -241,7 +241,7 @@
                       </mc:Choice>
                       <mc:Fallback>
                         <wp:positionH relativeFrom="page">
-                          <wp:posOffset>1165860</wp:posOffset>
+                          <wp:posOffset>1133475</wp:posOffset>
                         </wp:positionH>
                       </mc:Fallback>
                     </mc:AlternateContent>
@@ -253,7 +253,7 @@
                       </mc:Choice>
                       <mc:Fallback>
                         <wp:positionV relativeFrom="page">
-                          <wp:posOffset>8418830</wp:posOffset>
+                          <wp:posOffset>8949055</wp:posOffset>
                         </wp:positionV>
                       </mc:Fallback>
                     </mc:AlternateContent>
@@ -588,7 +588,7 @@
                       </mc:Choice>
                       <mc:Fallback>
                         <wp:positionH relativeFrom="page">
-                          <wp:posOffset>1165860</wp:posOffset>
+                          <wp:posOffset>1133475</wp:posOffset>
                         </wp:positionH>
                       </mc:Fallback>
                     </mc:AlternateContent>
@@ -600,7 +600,7 @@
                       </mc:Choice>
                       <mc:Fallback>
                         <wp:positionV relativeFrom="page">
-                          <wp:posOffset>4576445</wp:posOffset>
+                          <wp:posOffset>4864735</wp:posOffset>
                         </wp:positionV>
                       </mc:Fallback>
                     </mc:AlternateContent>
@@ -897,7 +897,7 @@
                       </mc:Choice>
                       <mc:Fallback>
                         <wp:positionH relativeFrom="page">
-                          <wp:posOffset>349250</wp:posOffset>
+                          <wp:posOffset>339725</wp:posOffset>
                         </wp:positionH>
                       </mc:Fallback>
                     </mc:AlternateContent>
@@ -1090,12 +1090,12 @@
         <w:tblLook w:val="04A0" w:firstRow="1" w:lastRow="0" w:firstColumn="1" w:lastColumn="0" w:noHBand="0" w:noVBand="1"/>
       </w:tblPr>
       <w:tblGrid>
-        <w:gridCol w:w="527"/>
+        <w:gridCol w:w="513"/>
+        <w:gridCol w:w="1835"/>
+        <w:gridCol w:w="1744"/>
+        <w:gridCol w:w="1633"/>
+        <w:gridCol w:w="1386"/>
         <w:gridCol w:w="1905"/>
-        <w:gridCol w:w="1810"/>
-        <w:gridCol w:w="1694"/>
-        <w:gridCol w:w="1436"/>
-        <w:gridCol w:w="1978"/>
       </w:tblGrid>
       <w:tr>
         <w:tc>
@@ -2132,7 +2132,7 @@
               <w:tblLook w:val="04A0" w:firstRow="1" w:lastRow="0" w:firstColumn="1" w:lastColumn="0" w:noHBand="0" w:noVBand="1"/>
             </w:tblPr>
             <w:tblGrid>
-              <w:gridCol w:w="1627"/>
+              <w:gridCol w:w="1619"/>
             </w:tblGrid>
             <w:tr>
               <w:trPr>
@@ -2177,7 +2177,7 @@
               <w:tblLook w:val="04A0" w:firstRow="1" w:lastRow="0" w:firstColumn="1" w:lastColumn="0" w:noHBand="0" w:noVBand="1"/>
             </w:tblPr>
             <w:tblGrid>
-              <w:gridCol w:w="1594"/>
+              <w:gridCol w:w="1528"/>
             </w:tblGrid>
             <w:tr>
               <w:trPr>
@@ -2222,7 +2222,7 @@
               <w:tblLook w:val="04A0" w:firstRow="1" w:lastRow="0" w:firstColumn="1" w:lastColumn="0" w:noHBand="0" w:noVBand="1"/>
             </w:tblPr>
             <w:tblGrid>
-              <w:gridCol w:w="1478"/>
+              <w:gridCol w:w="1417"/>
             </w:tblGrid>
             <w:tr>
               <w:trPr>
@@ -2267,7 +2267,7 @@
               <w:tblLook w:val="04A0" w:firstRow="1" w:lastRow="0" w:firstColumn="1" w:lastColumn="0" w:noHBand="0" w:noVBand="1"/>
             </w:tblPr>
             <w:tblGrid>
-              <w:gridCol w:w="1220"/>
+              <w:gridCol w:w="1170"/>
             </w:tblGrid>
             <w:tr>
               <w:trPr>
@@ -2312,7 +2312,7 @@
               <w:tblLook w:val="04A0" w:firstRow="1" w:lastRow="0" w:firstColumn="1" w:lastColumn="0" w:noHBand="0" w:noVBand="1"/>
             </w:tblPr>
             <w:tblGrid>
-              <w:gridCol w:w="1762"/>
+              <w:gridCol w:w="1689"/>
             </w:tblGrid>
             <w:tr>
               <w:trPr>
@@ -2497,7 +2497,6 @@
         <w:rPr>
           <w:rFonts w:ascii="Arial" w:hAnsi="Arial" w:cs="Arial"/>
         </w:rPr>
-        <w:lastRenderedPageBreak/>
         <w:t>Departments</w:t>
       </w:r>
     </w:p>
@@ -2557,6 +2556,7 @@
         <w:rPr>
           <w:rFonts w:ascii="Arial" w:hAnsi="Arial" w:cs="Arial"/>
         </w:rPr>
+        <w:lastRenderedPageBreak/>
         <w:t>Senior Lecturers / Tutors – Subject Area Focus</w:t>
       </w:r>
     </w:p>
@@ -3013,7 +3013,6 @@
                 <w:rFonts w:ascii="Arial" w:hAnsi="Arial" w:cs="Arial"/>
                 <w:caps w:val="0"/>
               </w:rPr>
-              <w:lastRenderedPageBreak/>
               <w:t>F</w:t>
             </w:r>
             <w:r>
@@ -3181,6 +3180,7 @@
         <w:rPr>
           <w:rFonts w:ascii="Arial" w:hAnsi="Arial" w:cs="Arial"/>
         </w:rPr>
+        <w:lastRenderedPageBreak/>
         <w:t>In terms of project delivery college have realized that they are college and they have very bright people working for them. Therefore, the overall approach will be to do it themselves as soon as possible.</w:t>
       </w:r>
     </w:p>
@@ -3307,8 +3307,8 @@
         <w:tblLook w:val="04A0" w:firstRow="1" w:lastRow="0" w:firstColumn="1" w:lastColumn="0" w:noHBand="0" w:noVBand="1"/>
       </w:tblPr>
       <w:tblGrid>
-        <w:gridCol w:w="3420"/>
-        <w:gridCol w:w="5940"/>
+        <w:gridCol w:w="3323"/>
+        <w:gridCol w:w="5703"/>
       </w:tblGrid>
       <w:tr>
         <w:trPr>
@@ -3483,7 +3483,7 @@
         <w:sectPr>
           <w:headerReference w:type="default" r:id="rId8"/>
           <w:footerReference w:type="default" r:id="rId9"/>
-          <w:pgSz w:w="12240" w:h="15840"/>
+          <w:pgSz w:w="11906" w:h="16838" w:code="9"/>
           <w:pgMar w:top="1440" w:right="1440" w:bottom="1440" w:left="1440" w:header="720" w:footer="720" w:gutter="0"/>
           <w:pgNumType w:start="0"/>
           <w:cols w:space="720"/>
@@ -3530,7 +3530,7 @@
           <w:sz w:val="28"/>
           <w:szCs w:val="28"/>
         </w:rPr>
-        <w:t>ORGANIZATIONAL CHART</w:t>
+        <w:t>STAKEHOLDER ANALYSIS MATRIX</w:t>
       </w:r>
     </w:p>
     <w:p>
@@ -3545,6 +3545,1512 @@
         </w:rPr>
       </w:pPr>
     </w:p>
+    <w:tbl>
+      <w:tblPr>
+        <w:tblStyle w:val="PlainTable3"/>
+        <w:tblW w:w="13662" w:type="dxa"/>
+        <w:tblLayout w:type="fixed"/>
+        <w:tblLook w:val="04A0" w:firstRow="1" w:lastRow="0" w:firstColumn="1" w:lastColumn="0" w:noHBand="0" w:noVBand="1"/>
+      </w:tblPr>
+      <w:tblGrid>
+        <w:gridCol w:w="450"/>
+        <w:gridCol w:w="2159"/>
+        <w:gridCol w:w="3432"/>
+        <w:gridCol w:w="1871"/>
+        <w:gridCol w:w="3248"/>
+        <w:gridCol w:w="2502"/>
+      </w:tblGrid>
+      <w:tr>
+        <w:trPr>
+          <w:cnfStyle w:val="100000000000" w:firstRow="1" w:lastRow="0" w:firstColumn="0" w:lastColumn="0" w:oddVBand="0" w:evenVBand="0" w:oddHBand="0" w:evenHBand="0" w:firstRowFirstColumn="0" w:firstRowLastColumn="0" w:lastRowFirstColumn="0" w:lastRowLastColumn="0"/>
+        </w:trPr>
+        <w:tc>
+          <w:tcPr>
+            <w:cnfStyle w:val="001000000100" w:firstRow="0" w:lastRow="0" w:firstColumn="1" w:lastColumn="0" w:oddVBand="0" w:evenVBand="0" w:oddHBand="0" w:evenHBand="0" w:firstRowFirstColumn="1" w:firstRowLastColumn="0" w:lastRowFirstColumn="0" w:lastRowLastColumn="0"/>
+            <w:tcW w:w="450" w:type="dxa"/>
+            <w:vAlign w:val="center"/>
+          </w:tcPr>
+          <w:p>
+            <w:pPr>
+              <w:spacing w:line="360" w:lineRule="auto"/>
+              <w:rPr>
+                <w:rFonts w:ascii="Arial" w:hAnsi="Arial" w:cs="Arial"/>
+                <w:b w:val="0"/>
+                <w:bCs w:val="0"/>
+              </w:rPr>
+            </w:pPr>
+            <w:r>
+              <w:rPr>
+                <w:rFonts w:ascii="Arial" w:hAnsi="Arial" w:cs="Arial"/>
+              </w:rPr>
+              <w:t>#</w:t>
+            </w:r>
+          </w:p>
+        </w:tc>
+        <w:tc>
+          <w:tcPr>
+            <w:tcW w:w="2159" w:type="dxa"/>
+            <w:vAlign w:val="center"/>
+          </w:tcPr>
+          <w:p>
+            <w:pPr>
+              <w:cnfStyle w:val="100000000000" w:firstRow="1" w:lastRow="0" w:firstColumn="0" w:lastColumn="0" w:oddVBand="0" w:evenVBand="0" w:oddHBand="0" w:evenHBand="0" w:firstRowFirstColumn="0" w:firstRowLastColumn="0" w:lastRowFirstColumn="0" w:lastRowLastColumn="0"/>
+              <w:rPr>
+                <w:rFonts w:ascii="Arial" w:hAnsi="Arial" w:cs="Arial"/>
+                <w:b w:val="0"/>
+                <w:bCs w:val="0"/>
+              </w:rPr>
+            </w:pPr>
+            <w:r>
+              <w:rPr>
+                <w:rFonts w:ascii="Arial" w:hAnsi="Arial" w:cs="Arial"/>
+              </w:rPr>
+              <w:t>Stakeholder</w:t>
+            </w:r>
+          </w:p>
+        </w:tc>
+        <w:tc>
+          <w:tcPr>
+            <w:tcW w:w="3432" w:type="dxa"/>
+            <w:vAlign w:val="center"/>
+          </w:tcPr>
+          <w:p>
+            <w:pPr>
+              <w:cnfStyle w:val="100000000000" w:firstRow="1" w:lastRow="0" w:firstColumn="0" w:lastColumn="0" w:oddVBand="0" w:evenVBand="0" w:oddHBand="0" w:evenHBand="0" w:firstRowFirstColumn="0" w:firstRowLastColumn="0" w:lastRowFirstColumn="0" w:lastRowLastColumn="0"/>
+              <w:rPr>
+                <w:rFonts w:ascii="Arial" w:hAnsi="Arial" w:cs="Arial"/>
+                <w:b w:val="0"/>
+                <w:bCs w:val="0"/>
+              </w:rPr>
+            </w:pPr>
+            <w:r>
+              <w:rPr>
+                <w:rFonts w:ascii="Arial" w:hAnsi="Arial" w:cs="Arial"/>
+              </w:rPr>
+              <w:t>Role</w:t>
+            </w:r>
+          </w:p>
+        </w:tc>
+        <w:tc>
+          <w:tcPr>
+            <w:tcW w:w="1871" w:type="dxa"/>
+            <w:vAlign w:val="center"/>
+          </w:tcPr>
+          <w:p>
+            <w:pPr>
+              <w:cnfStyle w:val="100000000000" w:firstRow="1" w:lastRow="0" w:firstColumn="0" w:lastColumn="0" w:oddVBand="0" w:evenVBand="0" w:oddHBand="0" w:evenHBand="0" w:firstRowFirstColumn="0" w:firstRowLastColumn="0" w:lastRowFirstColumn="0" w:lastRowLastColumn="0"/>
+              <w:rPr>
+                <w:rFonts w:ascii="Arial" w:hAnsi="Arial" w:cs="Arial"/>
+                <w:b w:val="0"/>
+                <w:bCs w:val="0"/>
+              </w:rPr>
+            </w:pPr>
+            <w:r>
+              <w:rPr>
+                <w:rFonts w:ascii="Arial" w:hAnsi="Arial" w:cs="Arial"/>
+              </w:rPr>
+              <w:t>Department</w:t>
+            </w:r>
+          </w:p>
+        </w:tc>
+        <w:tc>
+          <w:tcPr>
+            <w:tcW w:w="3248" w:type="dxa"/>
+            <w:vAlign w:val="center"/>
+          </w:tcPr>
+          <w:p>
+            <w:pPr>
+              <w:cnfStyle w:val="100000000000" w:firstRow="1" w:lastRow="0" w:firstColumn="0" w:lastColumn="0" w:oddVBand="0" w:evenVBand="0" w:oddHBand="0" w:evenHBand="0" w:firstRowFirstColumn="0" w:firstRowLastColumn="0" w:lastRowFirstColumn="0" w:lastRowLastColumn="0"/>
+              <w:rPr>
+                <w:rFonts w:ascii="Arial" w:hAnsi="Arial" w:cs="Arial"/>
+                <w:b w:val="0"/>
+                <w:bCs w:val="0"/>
+              </w:rPr>
+            </w:pPr>
+            <w:r>
+              <w:rPr>
+                <w:rFonts w:ascii="Arial" w:hAnsi="Arial" w:cs="Arial"/>
+              </w:rPr>
+              <w:t>Objectives</w:t>
+            </w:r>
+          </w:p>
+        </w:tc>
+        <w:tc>
+          <w:tcPr>
+            <w:tcW w:w="2502" w:type="dxa"/>
+            <w:vAlign w:val="center"/>
+          </w:tcPr>
+          <w:p>
+            <w:pPr>
+              <w:cnfStyle w:val="100000000000" w:firstRow="1" w:lastRow="0" w:firstColumn="0" w:lastColumn="0" w:oddVBand="0" w:evenVBand="0" w:oddHBand="0" w:evenHBand="0" w:firstRowFirstColumn="0" w:firstRowLastColumn="0" w:lastRowFirstColumn="0" w:lastRowLastColumn="0"/>
+              <w:rPr>
+                <w:rFonts w:ascii="Arial" w:hAnsi="Arial" w:cs="Arial"/>
+                <w:b w:val="0"/>
+                <w:bCs w:val="0"/>
+              </w:rPr>
+            </w:pPr>
+            <w:r>
+              <w:rPr>
+                <w:rFonts w:ascii="Arial" w:hAnsi="Arial" w:cs="Arial"/>
+              </w:rPr>
+              <w:t>Communication Method</w:t>
+            </w:r>
+          </w:p>
+        </w:tc>
+      </w:tr>
+      <w:tr>
+        <w:trPr>
+          <w:cnfStyle w:val="000000100000" w:firstRow="0" w:lastRow="0" w:firstColumn="0" w:lastColumn="0" w:oddVBand="0" w:evenVBand="0" w:oddHBand="1" w:evenHBand="0" w:firstRowFirstColumn="0" w:firstRowLastColumn="0" w:lastRowFirstColumn="0" w:lastRowLastColumn="0"/>
+        </w:trPr>
+        <w:tc>
+          <w:tcPr>
+            <w:cnfStyle w:val="001000000000" w:firstRow="0" w:lastRow="0" w:firstColumn="1" w:lastColumn="0" w:oddVBand="0" w:evenVBand="0" w:oddHBand="0" w:evenHBand="0" w:firstRowFirstColumn="0" w:firstRowLastColumn="0" w:lastRowFirstColumn="0" w:lastRowLastColumn="0"/>
+            <w:tcW w:w="450" w:type="dxa"/>
+            <w:vAlign w:val="center"/>
+          </w:tcPr>
+          <w:p>
+            <w:pPr>
+              <w:spacing w:line="360" w:lineRule="auto"/>
+              <w:rPr>
+                <w:rFonts w:ascii="Arial" w:hAnsi="Arial" w:cs="Arial"/>
+              </w:rPr>
+            </w:pPr>
+            <w:r>
+              <w:rPr>
+                <w:rFonts w:ascii="Arial" w:hAnsi="Arial" w:cs="Arial"/>
+              </w:rPr>
+              <w:t>1</w:t>
+            </w:r>
+          </w:p>
+        </w:tc>
+        <w:tc>
+          <w:tcPr>
+            <w:tcW w:w="2159" w:type="dxa"/>
+            <w:vAlign w:val="center"/>
+          </w:tcPr>
+          <w:p>
+            <w:pPr>
+              <w:spacing w:line="360" w:lineRule="auto"/>
+              <w:cnfStyle w:val="000000100000" w:firstRow="0" w:lastRow="0" w:firstColumn="0" w:lastColumn="0" w:oddVBand="0" w:evenVBand="0" w:oddHBand="1" w:evenHBand="0" w:firstRowFirstColumn="0" w:firstRowLastColumn="0" w:lastRowFirstColumn="0" w:lastRowLastColumn="0"/>
+              <w:rPr>
+                <w:rFonts w:ascii="Arial" w:hAnsi="Arial" w:cs="Arial"/>
+              </w:rPr>
+            </w:pPr>
+            <w:r>
+              <w:rPr>
+                <w:rFonts w:ascii="Arial" w:hAnsi="Arial" w:cs="Arial"/>
+              </w:rPr>
+              <w:t>Educational VP</w:t>
+            </w:r>
+          </w:p>
+        </w:tc>
+        <w:tc>
+          <w:tcPr>
+            <w:tcW w:w="3432" w:type="dxa"/>
+            <w:vAlign w:val="center"/>
+          </w:tcPr>
+          <w:p>
+            <w:pPr>
+              <w:spacing w:line="360" w:lineRule="auto"/>
+              <w:cnfStyle w:val="000000100000" w:firstRow="0" w:lastRow="0" w:firstColumn="0" w:lastColumn="0" w:oddVBand="0" w:evenVBand="0" w:oddHBand="1" w:evenHBand="0" w:firstRowFirstColumn="0" w:firstRowLastColumn="0" w:lastRowFirstColumn="0" w:lastRowLastColumn="0"/>
+              <w:rPr>
+                <w:rFonts w:ascii="Arial" w:hAnsi="Arial" w:cs="Arial"/>
+              </w:rPr>
+            </w:pPr>
+            <w:r>
+              <w:rPr>
+                <w:rFonts w:ascii="Arial" w:hAnsi="Arial" w:cs="Arial"/>
+              </w:rPr>
+              <w:t>Vision &amp; academic strategy</w:t>
+            </w:r>
+          </w:p>
+        </w:tc>
+        <w:tc>
+          <w:tcPr>
+            <w:tcW w:w="1871" w:type="dxa"/>
+            <w:vAlign w:val="center"/>
+          </w:tcPr>
+          <w:p>
+            <w:pPr>
+              <w:spacing w:line="360" w:lineRule="auto"/>
+              <w:cnfStyle w:val="000000100000" w:firstRow="0" w:lastRow="0" w:firstColumn="0" w:lastColumn="0" w:oddVBand="0" w:evenVBand="0" w:oddHBand="1" w:evenHBand="0" w:firstRowFirstColumn="0" w:firstRowLastColumn="0" w:lastRowFirstColumn="0" w:lastRowLastColumn="0"/>
+              <w:rPr>
+                <w:rFonts w:ascii="Arial" w:hAnsi="Arial" w:cs="Arial"/>
+              </w:rPr>
+            </w:pPr>
+            <w:r>
+              <w:rPr>
+                <w:rFonts w:ascii="Arial" w:hAnsi="Arial" w:cs="Arial"/>
+              </w:rPr>
+              <w:t>Executive</w:t>
+            </w:r>
+          </w:p>
+        </w:tc>
+        <w:tc>
+          <w:tcPr>
+            <w:tcW w:w="3248" w:type="dxa"/>
+            <w:vAlign w:val="center"/>
+          </w:tcPr>
+          <w:p>
+            <w:pPr>
+              <w:spacing w:line="360" w:lineRule="auto"/>
+              <w:cnfStyle w:val="000000100000" w:firstRow="0" w:lastRow="0" w:firstColumn="0" w:lastColumn="0" w:oddVBand="0" w:evenVBand="0" w:oddHBand="1" w:evenHBand="0" w:firstRowFirstColumn="0" w:firstRowLastColumn="0" w:lastRowFirstColumn="0" w:lastRowLastColumn="0"/>
+              <w:rPr>
+                <w:rFonts w:ascii="Arial" w:hAnsi="Arial" w:cs="Arial"/>
+              </w:rPr>
+            </w:pPr>
+            <w:r>
+              <w:rPr>
+                <w:rFonts w:ascii="Arial" w:hAnsi="Arial" w:cs="Arial"/>
+              </w:rPr>
+              <w:t>Improve teaching quality</w:t>
+            </w:r>
+          </w:p>
+        </w:tc>
+        <w:tc>
+          <w:tcPr>
+            <w:tcW w:w="2502" w:type="dxa"/>
+            <w:vAlign w:val="center"/>
+          </w:tcPr>
+          <w:p>
+            <w:pPr>
+              <w:spacing w:line="360" w:lineRule="auto"/>
+              <w:cnfStyle w:val="000000100000" w:firstRow="0" w:lastRow="0" w:firstColumn="0" w:lastColumn="0" w:oddVBand="0" w:evenVBand="0" w:oddHBand="1" w:evenHBand="0" w:firstRowFirstColumn="0" w:firstRowLastColumn="0" w:lastRowFirstColumn="0" w:lastRowLastColumn="0"/>
+              <w:rPr>
+                <w:rFonts w:ascii="Arial" w:hAnsi="Arial" w:cs="Arial"/>
+              </w:rPr>
+            </w:pPr>
+            <w:r>
+              <w:rPr>
+                <w:rFonts w:ascii="Arial" w:hAnsi="Arial" w:cs="Arial"/>
+              </w:rPr>
+              <w:t>Reports, workshops</w:t>
+            </w:r>
+          </w:p>
+        </w:tc>
+      </w:tr>
+      <w:tr>
+        <w:tc>
+          <w:tcPr>
+            <w:cnfStyle w:val="001000000000" w:firstRow="0" w:lastRow="0" w:firstColumn="1" w:lastColumn="0" w:oddVBand="0" w:evenVBand="0" w:oddHBand="0" w:evenHBand="0" w:firstRowFirstColumn="0" w:firstRowLastColumn="0" w:lastRowFirstColumn="0" w:lastRowLastColumn="0"/>
+            <w:tcW w:w="450" w:type="dxa"/>
+            <w:vAlign w:val="center"/>
+          </w:tcPr>
+          <w:p>
+            <w:pPr>
+              <w:spacing w:line="360" w:lineRule="auto"/>
+              <w:rPr>
+                <w:rFonts w:ascii="Arial" w:hAnsi="Arial" w:cs="Arial"/>
+              </w:rPr>
+            </w:pPr>
+            <w:r>
+              <w:rPr>
+                <w:rFonts w:ascii="Arial" w:hAnsi="Arial" w:cs="Arial"/>
+              </w:rPr>
+              <w:t>2</w:t>
+            </w:r>
+          </w:p>
+        </w:tc>
+        <w:tc>
+          <w:tcPr>
+            <w:tcW w:w="2159" w:type="dxa"/>
+            <w:vAlign w:val="center"/>
+          </w:tcPr>
+          <w:p>
+            <w:pPr>
+              <w:spacing w:line="360" w:lineRule="auto"/>
+              <w:cnfStyle w:val="000000000000" w:firstRow="0" w:lastRow="0" w:firstColumn="0" w:lastColumn="0" w:oddVBand="0" w:evenVBand="0" w:oddHBand="0" w:evenHBand="0" w:firstRowFirstColumn="0" w:firstRowLastColumn="0" w:lastRowFirstColumn="0" w:lastRowLastColumn="0"/>
+              <w:rPr>
+                <w:rFonts w:ascii="Arial" w:hAnsi="Arial" w:cs="Arial"/>
+              </w:rPr>
+            </w:pPr>
+            <w:r>
+              <w:rPr>
+                <w:rFonts w:ascii="Arial" w:hAnsi="Arial" w:cs="Arial"/>
+              </w:rPr>
+              <w:t>Commercial VP</w:t>
+            </w:r>
+          </w:p>
+        </w:tc>
+        <w:tc>
+          <w:tcPr>
+            <w:tcW w:w="3432" w:type="dxa"/>
+            <w:vAlign w:val="center"/>
+          </w:tcPr>
+          <w:p>
+            <w:pPr>
+              <w:spacing w:line="360" w:lineRule="auto"/>
+              <w:cnfStyle w:val="000000000000" w:firstRow="0" w:lastRow="0" w:firstColumn="0" w:lastColumn="0" w:oddVBand="0" w:evenVBand="0" w:oddHBand="0" w:evenHBand="0" w:firstRowFirstColumn="0" w:firstRowLastColumn="0" w:lastRowFirstColumn="0" w:lastRowLastColumn="0"/>
+              <w:rPr>
+                <w:rFonts w:ascii="Arial" w:hAnsi="Arial" w:cs="Arial"/>
+              </w:rPr>
+            </w:pPr>
+            <w:r>
+              <w:rPr>
+                <w:rFonts w:ascii="Arial" w:hAnsi="Arial" w:cs="Arial"/>
+              </w:rPr>
+              <w:t>Revenue, admissions growth</w:t>
+            </w:r>
+          </w:p>
+        </w:tc>
+        <w:tc>
+          <w:tcPr>
+            <w:tcW w:w="1871" w:type="dxa"/>
+            <w:vAlign w:val="center"/>
+          </w:tcPr>
+          <w:p>
+            <w:pPr>
+              <w:spacing w:line="360" w:lineRule="auto"/>
+              <w:cnfStyle w:val="000000000000" w:firstRow="0" w:lastRow="0" w:firstColumn="0" w:lastColumn="0" w:oddVBand="0" w:evenVBand="0" w:oddHBand="0" w:evenHBand="0" w:firstRowFirstColumn="0" w:firstRowLastColumn="0" w:lastRowFirstColumn="0" w:lastRowLastColumn="0"/>
+              <w:rPr>
+                <w:rFonts w:ascii="Arial" w:hAnsi="Arial" w:cs="Arial"/>
+              </w:rPr>
+            </w:pPr>
+            <w:r>
+              <w:rPr>
+                <w:rFonts w:ascii="Arial" w:hAnsi="Arial" w:cs="Arial"/>
+              </w:rPr>
+              <w:t>Executive</w:t>
+            </w:r>
+          </w:p>
+        </w:tc>
+        <w:tc>
+          <w:tcPr>
+            <w:tcW w:w="3248" w:type="dxa"/>
+            <w:vAlign w:val="center"/>
+          </w:tcPr>
+          <w:p>
+            <w:pPr>
+              <w:spacing w:line="360" w:lineRule="auto"/>
+              <w:cnfStyle w:val="000000000000" w:firstRow="0" w:lastRow="0" w:firstColumn="0" w:lastColumn="0" w:oddVBand="0" w:evenVBand="0" w:oddHBand="0" w:evenHBand="0" w:firstRowFirstColumn="0" w:firstRowLastColumn="0" w:lastRowFirstColumn="0" w:lastRowLastColumn="0"/>
+              <w:rPr>
+                <w:rFonts w:ascii="Arial" w:hAnsi="Arial" w:cs="Arial"/>
+              </w:rPr>
+            </w:pPr>
+            <w:r>
+              <w:rPr>
+                <w:rFonts w:ascii="Arial" w:hAnsi="Arial" w:cs="Arial"/>
+              </w:rPr>
+              <w:t>Increase student numbers</w:t>
+            </w:r>
+          </w:p>
+        </w:tc>
+        <w:tc>
+          <w:tcPr>
+            <w:tcW w:w="2502" w:type="dxa"/>
+            <w:vAlign w:val="center"/>
+          </w:tcPr>
+          <w:p>
+            <w:pPr>
+              <w:spacing w:line="360" w:lineRule="auto"/>
+              <w:cnfStyle w:val="000000000000" w:firstRow="0" w:lastRow="0" w:firstColumn="0" w:lastColumn="0" w:oddVBand="0" w:evenVBand="0" w:oddHBand="0" w:evenHBand="0" w:firstRowFirstColumn="0" w:firstRowLastColumn="0" w:lastRowFirstColumn="0" w:lastRowLastColumn="0"/>
+              <w:rPr>
+                <w:rFonts w:ascii="Arial" w:hAnsi="Arial" w:cs="Arial"/>
+              </w:rPr>
+            </w:pPr>
+            <w:r>
+              <w:rPr>
+                <w:rFonts w:ascii="Arial" w:hAnsi="Arial" w:cs="Arial"/>
+              </w:rPr>
+              <w:t>Presentations, KPIs</w:t>
+            </w:r>
+          </w:p>
+        </w:tc>
+      </w:tr>
+      <w:tr>
+        <w:trPr>
+          <w:cnfStyle w:val="000000100000" w:firstRow="0" w:lastRow="0" w:firstColumn="0" w:lastColumn="0" w:oddVBand="0" w:evenVBand="0" w:oddHBand="1" w:evenHBand="0" w:firstRowFirstColumn="0" w:firstRowLastColumn="0" w:lastRowFirstColumn="0" w:lastRowLastColumn="0"/>
+        </w:trPr>
+        <w:tc>
+          <w:tcPr>
+            <w:cnfStyle w:val="001000000000" w:firstRow="0" w:lastRow="0" w:firstColumn="1" w:lastColumn="0" w:oddVBand="0" w:evenVBand="0" w:oddHBand="0" w:evenHBand="0" w:firstRowFirstColumn="0" w:firstRowLastColumn="0" w:lastRowFirstColumn="0" w:lastRowLastColumn="0"/>
+            <w:tcW w:w="450" w:type="dxa"/>
+            <w:vAlign w:val="center"/>
+          </w:tcPr>
+          <w:p>
+            <w:pPr>
+              <w:spacing w:line="360" w:lineRule="auto"/>
+              <w:rPr>
+                <w:rFonts w:ascii="Arial" w:hAnsi="Arial" w:cs="Arial"/>
+              </w:rPr>
+            </w:pPr>
+            <w:r>
+              <w:rPr>
+                <w:rFonts w:ascii="Arial" w:hAnsi="Arial" w:cs="Arial"/>
+              </w:rPr>
+              <w:t>3</w:t>
+            </w:r>
+          </w:p>
+        </w:tc>
+        <w:tc>
+          <w:tcPr>
+            <w:tcW w:w="2159" w:type="dxa"/>
+            <w:vAlign w:val="center"/>
+          </w:tcPr>
+          <w:p>
+            <w:pPr>
+              <w:spacing w:line="360" w:lineRule="auto"/>
+              <w:cnfStyle w:val="000000100000" w:firstRow="0" w:lastRow="0" w:firstColumn="0" w:lastColumn="0" w:oddVBand="0" w:evenVBand="0" w:oddHBand="1" w:evenHBand="0" w:firstRowFirstColumn="0" w:firstRowLastColumn="0" w:lastRowFirstColumn="0" w:lastRowLastColumn="0"/>
+              <w:rPr>
+                <w:rFonts w:ascii="Arial" w:hAnsi="Arial" w:cs="Arial"/>
+              </w:rPr>
+            </w:pPr>
+            <w:r>
+              <w:rPr>
+                <w:rFonts w:ascii="Arial" w:hAnsi="Arial" w:cs="Arial"/>
+              </w:rPr>
+              <w:t>Dept. Heads</w:t>
+            </w:r>
+          </w:p>
+        </w:tc>
+        <w:tc>
+          <w:tcPr>
+            <w:tcW w:w="3432" w:type="dxa"/>
+            <w:vAlign w:val="center"/>
+          </w:tcPr>
+          <w:p>
+            <w:pPr>
+              <w:spacing w:line="360" w:lineRule="auto"/>
+              <w:cnfStyle w:val="000000100000" w:firstRow="0" w:lastRow="0" w:firstColumn="0" w:lastColumn="0" w:oddVBand="0" w:evenVBand="0" w:oddHBand="1" w:evenHBand="0" w:firstRowFirstColumn="0" w:firstRowLastColumn="0" w:lastRowFirstColumn="0" w:lastRowLastColumn="0"/>
+              <w:rPr>
+                <w:rFonts w:ascii="Arial" w:hAnsi="Arial" w:cs="Arial"/>
+              </w:rPr>
+            </w:pPr>
+            <w:r>
+              <w:rPr>
+                <w:rFonts w:ascii="Arial" w:hAnsi="Arial" w:cs="Arial"/>
+              </w:rPr>
+              <w:t>Academic leadership</w:t>
+            </w:r>
+          </w:p>
+        </w:tc>
+        <w:tc>
+          <w:tcPr>
+            <w:tcW w:w="1871" w:type="dxa"/>
+            <w:vAlign w:val="center"/>
+          </w:tcPr>
+          <w:p>
+            <w:pPr>
+              <w:spacing w:line="360" w:lineRule="auto"/>
+              <w:cnfStyle w:val="000000100000" w:firstRow="0" w:lastRow="0" w:firstColumn="0" w:lastColumn="0" w:oddVBand="0" w:evenVBand="0" w:oddHBand="1" w:evenHBand="0" w:firstRowFirstColumn="0" w:firstRowLastColumn="0" w:lastRowFirstColumn="0" w:lastRowLastColumn="0"/>
+              <w:rPr>
+                <w:rFonts w:ascii="Arial" w:hAnsi="Arial" w:cs="Arial"/>
+              </w:rPr>
+            </w:pPr>
+            <w:r>
+              <w:rPr>
+                <w:rFonts w:ascii="Arial" w:hAnsi="Arial" w:cs="Arial"/>
+              </w:rPr>
+              <w:t>Academic</w:t>
+            </w:r>
+          </w:p>
+        </w:tc>
+        <w:tc>
+          <w:tcPr>
+            <w:tcW w:w="3248" w:type="dxa"/>
+            <w:vAlign w:val="center"/>
+          </w:tcPr>
+          <w:p>
+            <w:pPr>
+              <w:spacing w:line="360" w:lineRule="auto"/>
+              <w:cnfStyle w:val="000000100000" w:firstRow="0" w:lastRow="0" w:firstColumn="0" w:lastColumn="0" w:oddVBand="0" w:evenVBand="0" w:oddHBand="1" w:evenHBand="0" w:firstRowFirstColumn="0" w:firstRowLastColumn="0" w:lastRowFirstColumn="0" w:lastRowLastColumn="0"/>
+              <w:rPr>
+                <w:rFonts w:ascii="Arial" w:hAnsi="Arial" w:cs="Arial"/>
+              </w:rPr>
+            </w:pPr>
+            <w:r>
+              <w:rPr>
+                <w:rFonts w:ascii="Arial" w:hAnsi="Arial" w:cs="Arial"/>
+              </w:rPr>
+              <w:t>Curriculum delivery</w:t>
+            </w:r>
+          </w:p>
+        </w:tc>
+        <w:tc>
+          <w:tcPr>
+            <w:tcW w:w="2502" w:type="dxa"/>
+            <w:vAlign w:val="center"/>
+          </w:tcPr>
+          <w:p>
+            <w:pPr>
+              <w:spacing w:line="360" w:lineRule="auto"/>
+              <w:cnfStyle w:val="000000100000" w:firstRow="0" w:lastRow="0" w:firstColumn="0" w:lastColumn="0" w:oddVBand="0" w:evenVBand="0" w:oddHBand="1" w:evenHBand="0" w:firstRowFirstColumn="0" w:firstRowLastColumn="0" w:lastRowFirstColumn="0" w:lastRowLastColumn="0"/>
+              <w:rPr>
+                <w:rFonts w:ascii="Arial" w:hAnsi="Arial" w:cs="Arial"/>
+              </w:rPr>
+            </w:pPr>
+            <w:r>
+              <w:rPr>
+                <w:rFonts w:ascii="Arial" w:hAnsi="Arial" w:cs="Arial"/>
+              </w:rPr>
+              <w:t>Meetings, interviews</w:t>
+            </w:r>
+          </w:p>
+        </w:tc>
+      </w:tr>
+      <w:tr>
+        <w:tc>
+          <w:tcPr>
+            <w:cnfStyle w:val="001000000000" w:firstRow="0" w:lastRow="0" w:firstColumn="1" w:lastColumn="0" w:oddVBand="0" w:evenVBand="0" w:oddHBand="0" w:evenHBand="0" w:firstRowFirstColumn="0" w:firstRowLastColumn="0" w:lastRowFirstColumn="0" w:lastRowLastColumn="0"/>
+            <w:tcW w:w="450" w:type="dxa"/>
+            <w:vAlign w:val="center"/>
+          </w:tcPr>
+          <w:p>
+            <w:pPr>
+              <w:spacing w:line="360" w:lineRule="auto"/>
+              <w:rPr>
+                <w:rFonts w:ascii="Arial" w:hAnsi="Arial" w:cs="Arial"/>
+              </w:rPr>
+            </w:pPr>
+            <w:r>
+              <w:rPr>
+                <w:rFonts w:ascii="Arial" w:hAnsi="Arial" w:cs="Arial"/>
+              </w:rPr>
+              <w:t>4</w:t>
+            </w:r>
+          </w:p>
+        </w:tc>
+        <w:tc>
+          <w:tcPr>
+            <w:tcW w:w="2159" w:type="dxa"/>
+            <w:vAlign w:val="center"/>
+          </w:tcPr>
+          <w:p>
+            <w:pPr>
+              <w:spacing w:line="360" w:lineRule="auto"/>
+              <w:cnfStyle w:val="000000000000" w:firstRow="0" w:lastRow="0" w:firstColumn="0" w:lastColumn="0" w:oddVBand="0" w:evenVBand="0" w:oddHBand="0" w:evenHBand="0" w:firstRowFirstColumn="0" w:firstRowLastColumn="0" w:lastRowFirstColumn="0" w:lastRowLastColumn="0"/>
+              <w:rPr>
+                <w:rFonts w:ascii="Arial" w:hAnsi="Arial" w:cs="Arial"/>
+              </w:rPr>
+            </w:pPr>
+            <w:r>
+              <w:rPr>
+                <w:rFonts w:ascii="Arial" w:hAnsi="Arial" w:cs="Arial"/>
+              </w:rPr>
+              <w:t>Senior Lecturers</w:t>
+            </w:r>
+          </w:p>
+        </w:tc>
+        <w:tc>
+          <w:tcPr>
+            <w:tcW w:w="3432" w:type="dxa"/>
+            <w:vAlign w:val="center"/>
+          </w:tcPr>
+          <w:p>
+            <w:pPr>
+              <w:spacing w:line="360" w:lineRule="auto"/>
+              <w:cnfStyle w:val="000000000000" w:firstRow="0" w:lastRow="0" w:firstColumn="0" w:lastColumn="0" w:oddVBand="0" w:evenVBand="0" w:oddHBand="0" w:evenHBand="0" w:firstRowFirstColumn="0" w:firstRowLastColumn="0" w:lastRowFirstColumn="0" w:lastRowLastColumn="0"/>
+              <w:rPr>
+                <w:rFonts w:ascii="Arial" w:hAnsi="Arial" w:cs="Arial"/>
+              </w:rPr>
+            </w:pPr>
+            <w:r>
+              <w:rPr>
+                <w:rFonts w:ascii="Arial" w:hAnsi="Arial" w:cs="Arial"/>
+              </w:rPr>
+              <w:t>Subject delivery experts</w:t>
+            </w:r>
+          </w:p>
+        </w:tc>
+        <w:tc>
+          <w:tcPr>
+            <w:tcW w:w="1871" w:type="dxa"/>
+            <w:vAlign w:val="center"/>
+          </w:tcPr>
+          <w:p>
+            <w:pPr>
+              <w:spacing w:line="360" w:lineRule="auto"/>
+              <w:cnfStyle w:val="000000000000" w:firstRow="0" w:lastRow="0" w:firstColumn="0" w:lastColumn="0" w:oddVBand="0" w:evenVBand="0" w:oddHBand="0" w:evenHBand="0" w:firstRowFirstColumn="0" w:firstRowLastColumn="0" w:lastRowFirstColumn="0" w:lastRowLastColumn="0"/>
+              <w:rPr>
+                <w:rFonts w:ascii="Arial" w:hAnsi="Arial" w:cs="Arial"/>
+              </w:rPr>
+            </w:pPr>
+            <w:r>
+              <w:rPr>
+                <w:rFonts w:ascii="Arial" w:hAnsi="Arial" w:cs="Arial"/>
+              </w:rPr>
+              <w:t>Academic</w:t>
+            </w:r>
+          </w:p>
+        </w:tc>
+        <w:tc>
+          <w:tcPr>
+            <w:tcW w:w="3248" w:type="dxa"/>
+            <w:vAlign w:val="center"/>
+          </w:tcPr>
+          <w:p>
+            <w:pPr>
+              <w:spacing w:line="360" w:lineRule="auto"/>
+              <w:cnfStyle w:val="000000000000" w:firstRow="0" w:lastRow="0" w:firstColumn="0" w:lastColumn="0" w:oddVBand="0" w:evenVBand="0" w:oddHBand="0" w:evenHBand="0" w:firstRowFirstColumn="0" w:firstRowLastColumn="0" w:lastRowFirstColumn="0" w:lastRowLastColumn="0"/>
+              <w:rPr>
+                <w:rFonts w:ascii="Arial" w:hAnsi="Arial" w:cs="Arial"/>
+              </w:rPr>
+            </w:pPr>
+            <w:r>
+              <w:rPr>
+                <w:rFonts w:ascii="Arial" w:hAnsi="Arial" w:cs="Arial"/>
+              </w:rPr>
+              <w:t>Course tools, grading</w:t>
+            </w:r>
+          </w:p>
+        </w:tc>
+        <w:tc>
+          <w:tcPr>
+            <w:tcW w:w="2502" w:type="dxa"/>
+            <w:vAlign w:val="center"/>
+          </w:tcPr>
+          <w:p>
+            <w:pPr>
+              <w:spacing w:line="360" w:lineRule="auto"/>
+              <w:cnfStyle w:val="000000000000" w:firstRow="0" w:lastRow="0" w:firstColumn="0" w:lastColumn="0" w:oddVBand="0" w:evenVBand="0" w:oddHBand="0" w:evenHBand="0" w:firstRowFirstColumn="0" w:firstRowLastColumn="0" w:lastRowFirstColumn="0" w:lastRowLastColumn="0"/>
+              <w:rPr>
+                <w:rFonts w:ascii="Arial" w:hAnsi="Arial" w:cs="Arial"/>
+              </w:rPr>
+            </w:pPr>
+            <w:r>
+              <w:rPr>
+                <w:rFonts w:ascii="Arial" w:hAnsi="Arial" w:cs="Arial"/>
+              </w:rPr>
+              <w:t>Surveys, workshops</w:t>
+            </w:r>
+          </w:p>
+        </w:tc>
+      </w:tr>
+      <w:tr>
+        <w:trPr>
+          <w:cnfStyle w:val="000000100000" w:firstRow="0" w:lastRow="0" w:firstColumn="0" w:lastColumn="0" w:oddVBand="0" w:evenVBand="0" w:oddHBand="1" w:evenHBand="0" w:firstRowFirstColumn="0" w:firstRowLastColumn="0" w:lastRowFirstColumn="0" w:lastRowLastColumn="0"/>
+        </w:trPr>
+        <w:tc>
+          <w:tcPr>
+            <w:cnfStyle w:val="001000000000" w:firstRow="0" w:lastRow="0" w:firstColumn="1" w:lastColumn="0" w:oddVBand="0" w:evenVBand="0" w:oddHBand="0" w:evenHBand="0" w:firstRowFirstColumn="0" w:firstRowLastColumn="0" w:lastRowFirstColumn="0" w:lastRowLastColumn="0"/>
+            <w:tcW w:w="450" w:type="dxa"/>
+            <w:vAlign w:val="center"/>
+          </w:tcPr>
+          <w:p>
+            <w:pPr>
+              <w:spacing w:line="360" w:lineRule="auto"/>
+              <w:rPr>
+                <w:rFonts w:ascii="Arial" w:hAnsi="Arial" w:cs="Arial"/>
+              </w:rPr>
+            </w:pPr>
+            <w:r>
+              <w:rPr>
+                <w:rFonts w:ascii="Arial" w:hAnsi="Arial" w:cs="Arial"/>
+              </w:rPr>
+              <w:t>5</w:t>
+            </w:r>
+          </w:p>
+        </w:tc>
+        <w:tc>
+          <w:tcPr>
+            <w:tcW w:w="2159" w:type="dxa"/>
+            <w:vAlign w:val="center"/>
+          </w:tcPr>
+          <w:p>
+            <w:pPr>
+              <w:spacing w:line="360" w:lineRule="auto"/>
+              <w:cnfStyle w:val="000000100000" w:firstRow="0" w:lastRow="0" w:firstColumn="0" w:lastColumn="0" w:oddVBand="0" w:evenVBand="0" w:oddHBand="1" w:evenHBand="0" w:firstRowFirstColumn="0" w:firstRowLastColumn="0" w:lastRowFirstColumn="0" w:lastRowLastColumn="0"/>
+              <w:rPr>
+                <w:rFonts w:ascii="Arial" w:hAnsi="Arial" w:cs="Arial"/>
+              </w:rPr>
+            </w:pPr>
+            <w:r>
+              <w:rPr>
+                <w:rFonts w:ascii="Arial" w:hAnsi="Arial" w:cs="Arial"/>
+              </w:rPr>
+              <w:t>Lecturers/Tutors</w:t>
+            </w:r>
+          </w:p>
+        </w:tc>
+        <w:tc>
+          <w:tcPr>
+            <w:tcW w:w="3432" w:type="dxa"/>
+            <w:vAlign w:val="center"/>
+          </w:tcPr>
+          <w:p>
+            <w:pPr>
+              <w:spacing w:line="360" w:lineRule="auto"/>
+              <w:cnfStyle w:val="000000100000" w:firstRow="0" w:lastRow="0" w:firstColumn="0" w:lastColumn="0" w:oddVBand="0" w:evenVBand="0" w:oddHBand="1" w:evenHBand="0" w:firstRowFirstColumn="0" w:firstRowLastColumn="0" w:lastRowFirstColumn="0" w:lastRowLastColumn="0"/>
+              <w:rPr>
+                <w:rFonts w:ascii="Arial" w:hAnsi="Arial" w:cs="Arial"/>
+              </w:rPr>
+            </w:pPr>
+            <w:r>
+              <w:rPr>
+                <w:rFonts w:ascii="Arial" w:hAnsi="Arial" w:cs="Arial"/>
+              </w:rPr>
+              <w:t>Day-to-day users</w:t>
+            </w:r>
+          </w:p>
+        </w:tc>
+        <w:tc>
+          <w:tcPr>
+            <w:tcW w:w="1871" w:type="dxa"/>
+            <w:vAlign w:val="center"/>
+          </w:tcPr>
+          <w:p>
+            <w:pPr>
+              <w:spacing w:line="360" w:lineRule="auto"/>
+              <w:cnfStyle w:val="000000100000" w:firstRow="0" w:lastRow="0" w:firstColumn="0" w:lastColumn="0" w:oddVBand="0" w:evenVBand="0" w:oddHBand="1" w:evenHBand="0" w:firstRowFirstColumn="0" w:firstRowLastColumn="0" w:lastRowFirstColumn="0" w:lastRowLastColumn="0"/>
+              <w:rPr>
+                <w:rFonts w:ascii="Arial" w:hAnsi="Arial" w:cs="Arial"/>
+              </w:rPr>
+            </w:pPr>
+            <w:r>
+              <w:rPr>
+                <w:rFonts w:ascii="Arial" w:hAnsi="Arial" w:cs="Arial"/>
+              </w:rPr>
+              <w:t>Academic</w:t>
+            </w:r>
+          </w:p>
+        </w:tc>
+        <w:tc>
+          <w:tcPr>
+            <w:tcW w:w="3248" w:type="dxa"/>
+            <w:vAlign w:val="center"/>
+          </w:tcPr>
+          <w:p>
+            <w:pPr>
+              <w:spacing w:line="360" w:lineRule="auto"/>
+              <w:cnfStyle w:val="000000100000" w:firstRow="0" w:lastRow="0" w:firstColumn="0" w:lastColumn="0" w:oddVBand="0" w:evenVBand="0" w:oddHBand="1" w:evenHBand="0" w:firstRowFirstColumn="0" w:firstRowLastColumn="0" w:lastRowFirstColumn="0" w:lastRowLastColumn="0"/>
+              <w:rPr>
+                <w:rFonts w:ascii="Arial" w:hAnsi="Arial" w:cs="Arial"/>
+              </w:rPr>
+            </w:pPr>
+            <w:r>
+              <w:rPr>
+                <w:rFonts w:ascii="Arial" w:hAnsi="Arial" w:cs="Arial"/>
+              </w:rPr>
+              <w:t>Teaching &amp; content delivery</w:t>
+            </w:r>
+          </w:p>
+        </w:tc>
+        <w:tc>
+          <w:tcPr>
+            <w:tcW w:w="2502" w:type="dxa"/>
+            <w:vAlign w:val="center"/>
+          </w:tcPr>
+          <w:p>
+            <w:pPr>
+              <w:spacing w:line="360" w:lineRule="auto"/>
+              <w:cnfStyle w:val="000000100000" w:firstRow="0" w:lastRow="0" w:firstColumn="0" w:lastColumn="0" w:oddVBand="0" w:evenVBand="0" w:oddHBand="1" w:evenHBand="0" w:firstRowFirstColumn="0" w:firstRowLastColumn="0" w:lastRowFirstColumn="0" w:lastRowLastColumn="0"/>
+              <w:rPr>
+                <w:rFonts w:ascii="Arial" w:hAnsi="Arial" w:cs="Arial"/>
+              </w:rPr>
+            </w:pPr>
+            <w:r>
+              <w:rPr>
+                <w:rFonts w:ascii="Arial" w:hAnsi="Arial" w:cs="Arial"/>
+              </w:rPr>
+              <w:t>Surveys</w:t>
+            </w:r>
+          </w:p>
+        </w:tc>
+      </w:tr>
+      <w:tr>
+        <w:tc>
+          <w:tcPr>
+            <w:cnfStyle w:val="001000000000" w:firstRow="0" w:lastRow="0" w:firstColumn="1" w:lastColumn="0" w:oddVBand="0" w:evenVBand="0" w:oddHBand="0" w:evenHBand="0" w:firstRowFirstColumn="0" w:firstRowLastColumn="0" w:lastRowFirstColumn="0" w:lastRowLastColumn="0"/>
+            <w:tcW w:w="450" w:type="dxa"/>
+            <w:vAlign w:val="center"/>
+          </w:tcPr>
+          <w:p>
+            <w:pPr>
+              <w:spacing w:line="360" w:lineRule="auto"/>
+              <w:rPr>
+                <w:rFonts w:ascii="Arial" w:hAnsi="Arial" w:cs="Arial"/>
+              </w:rPr>
+            </w:pPr>
+            <w:r>
+              <w:rPr>
+                <w:rFonts w:ascii="Arial" w:hAnsi="Arial" w:cs="Arial"/>
+              </w:rPr>
+              <w:t>6</w:t>
+            </w:r>
+          </w:p>
+        </w:tc>
+        <w:tc>
+          <w:tcPr>
+            <w:tcW w:w="2159" w:type="dxa"/>
+            <w:vAlign w:val="center"/>
+          </w:tcPr>
+          <w:p>
+            <w:pPr>
+              <w:spacing w:line="360" w:lineRule="auto"/>
+              <w:cnfStyle w:val="000000000000" w:firstRow="0" w:lastRow="0" w:firstColumn="0" w:lastColumn="0" w:oddVBand="0" w:evenVBand="0" w:oddHBand="0" w:evenHBand="0" w:firstRowFirstColumn="0" w:firstRowLastColumn="0" w:lastRowFirstColumn="0" w:lastRowLastColumn="0"/>
+              <w:rPr>
+                <w:rFonts w:ascii="Arial" w:hAnsi="Arial" w:cs="Arial"/>
+              </w:rPr>
+            </w:pPr>
+            <w:r>
+              <w:rPr>
+                <w:rFonts w:ascii="Arial" w:hAnsi="Arial" w:cs="Arial"/>
+              </w:rPr>
+              <w:t>Students</w:t>
+            </w:r>
+          </w:p>
+        </w:tc>
+        <w:tc>
+          <w:tcPr>
+            <w:tcW w:w="3432" w:type="dxa"/>
+            <w:vAlign w:val="center"/>
+          </w:tcPr>
+          <w:p>
+            <w:pPr>
+              <w:spacing w:line="360" w:lineRule="auto"/>
+              <w:cnfStyle w:val="000000000000" w:firstRow="0" w:lastRow="0" w:firstColumn="0" w:lastColumn="0" w:oddVBand="0" w:evenVBand="0" w:oddHBand="0" w:evenHBand="0" w:firstRowFirstColumn="0" w:firstRowLastColumn="0" w:lastRowFirstColumn="0" w:lastRowLastColumn="0"/>
+              <w:rPr>
+                <w:rFonts w:ascii="Arial" w:hAnsi="Arial" w:cs="Arial"/>
+              </w:rPr>
+            </w:pPr>
+            <w:r>
+              <w:rPr>
+                <w:rFonts w:ascii="Arial" w:hAnsi="Arial" w:cs="Arial"/>
+              </w:rPr>
+              <w:t>End-users</w:t>
+            </w:r>
+          </w:p>
+        </w:tc>
+        <w:tc>
+          <w:tcPr>
+            <w:tcW w:w="1871" w:type="dxa"/>
+            <w:vAlign w:val="center"/>
+          </w:tcPr>
+          <w:p>
+            <w:pPr>
+              <w:spacing w:line="360" w:lineRule="auto"/>
+              <w:cnfStyle w:val="000000000000" w:firstRow="0" w:lastRow="0" w:firstColumn="0" w:lastColumn="0" w:oddVBand="0" w:evenVBand="0" w:oddHBand="0" w:evenHBand="0" w:firstRowFirstColumn="0" w:firstRowLastColumn="0" w:lastRowFirstColumn="0" w:lastRowLastColumn="0"/>
+              <w:rPr>
+                <w:rFonts w:ascii="Arial" w:hAnsi="Arial" w:cs="Arial"/>
+              </w:rPr>
+            </w:pPr>
+            <w:r>
+              <w:rPr>
+                <w:rFonts w:ascii="Arial" w:hAnsi="Arial" w:cs="Arial"/>
+              </w:rPr>
+              <w:t>All faculties</w:t>
+            </w:r>
+          </w:p>
+        </w:tc>
+        <w:tc>
+          <w:tcPr>
+            <w:tcW w:w="3248" w:type="dxa"/>
+            <w:vAlign w:val="center"/>
+          </w:tcPr>
+          <w:p>
+            <w:pPr>
+              <w:spacing w:line="360" w:lineRule="auto"/>
+              <w:cnfStyle w:val="000000000000" w:firstRow="0" w:lastRow="0" w:firstColumn="0" w:lastColumn="0" w:oddVBand="0" w:evenVBand="0" w:oddHBand="0" w:evenHBand="0" w:firstRowFirstColumn="0" w:firstRowLastColumn="0" w:lastRowFirstColumn="0" w:lastRowLastColumn="0"/>
+              <w:rPr>
+                <w:rFonts w:ascii="Arial" w:hAnsi="Arial" w:cs="Arial"/>
+              </w:rPr>
+            </w:pPr>
+            <w:r>
+              <w:rPr>
+                <w:rFonts w:ascii="Arial" w:hAnsi="Arial" w:cs="Arial"/>
+              </w:rPr>
+              <w:t>Access, usability</w:t>
+            </w:r>
+          </w:p>
+        </w:tc>
+        <w:tc>
+          <w:tcPr>
+            <w:tcW w:w="2502" w:type="dxa"/>
+            <w:vAlign w:val="center"/>
+          </w:tcPr>
+          <w:p>
+            <w:pPr>
+              <w:spacing w:line="360" w:lineRule="auto"/>
+              <w:cnfStyle w:val="000000000000" w:firstRow="0" w:lastRow="0" w:firstColumn="0" w:lastColumn="0" w:oddVBand="0" w:evenVBand="0" w:oddHBand="0" w:evenHBand="0" w:firstRowFirstColumn="0" w:firstRowLastColumn="0" w:lastRowFirstColumn="0" w:lastRowLastColumn="0"/>
+              <w:rPr>
+                <w:rFonts w:ascii="Arial" w:hAnsi="Arial" w:cs="Arial"/>
+              </w:rPr>
+            </w:pPr>
+            <w:r>
+              <w:rPr>
+                <w:rFonts w:ascii="Arial" w:hAnsi="Arial" w:cs="Arial"/>
+              </w:rPr>
+              <w:t>Focus groups, polls</w:t>
+            </w:r>
+          </w:p>
+        </w:tc>
+      </w:tr>
+      <w:tr>
+        <w:trPr>
+          <w:cnfStyle w:val="000000100000" w:firstRow="0" w:lastRow="0" w:firstColumn="0" w:lastColumn="0" w:oddVBand="0" w:evenVBand="0" w:oddHBand="1" w:evenHBand="0" w:firstRowFirstColumn="0" w:firstRowLastColumn="0" w:lastRowFirstColumn="0" w:lastRowLastColumn="0"/>
+        </w:trPr>
+        <w:tc>
+          <w:tcPr>
+            <w:cnfStyle w:val="001000000000" w:firstRow="0" w:lastRow="0" w:firstColumn="1" w:lastColumn="0" w:oddVBand="0" w:evenVBand="0" w:oddHBand="0" w:evenHBand="0" w:firstRowFirstColumn="0" w:firstRowLastColumn="0" w:lastRowFirstColumn="0" w:lastRowLastColumn="0"/>
+            <w:tcW w:w="450" w:type="dxa"/>
+            <w:vAlign w:val="center"/>
+          </w:tcPr>
+          <w:p>
+            <w:pPr>
+              <w:spacing w:line="360" w:lineRule="auto"/>
+              <w:rPr>
+                <w:rFonts w:ascii="Arial" w:hAnsi="Arial" w:cs="Arial"/>
+              </w:rPr>
+            </w:pPr>
+            <w:r>
+              <w:rPr>
+                <w:rFonts w:ascii="Arial" w:hAnsi="Arial" w:cs="Arial"/>
+              </w:rPr>
+              <w:t>7</w:t>
+            </w:r>
+          </w:p>
+        </w:tc>
+        <w:tc>
+          <w:tcPr>
+            <w:tcW w:w="2159" w:type="dxa"/>
+            <w:vAlign w:val="center"/>
+          </w:tcPr>
+          <w:p>
+            <w:pPr>
+              <w:spacing w:line="360" w:lineRule="auto"/>
+              <w:cnfStyle w:val="000000100000" w:firstRow="0" w:lastRow="0" w:firstColumn="0" w:lastColumn="0" w:oddVBand="0" w:evenVBand="0" w:oddHBand="1" w:evenHBand="0" w:firstRowFirstColumn="0" w:firstRowLastColumn="0" w:lastRowFirstColumn="0" w:lastRowLastColumn="0"/>
+              <w:rPr>
+                <w:rFonts w:ascii="Arial" w:hAnsi="Arial" w:cs="Arial"/>
+              </w:rPr>
+            </w:pPr>
+            <w:r>
+              <w:rPr>
+                <w:rFonts w:ascii="Arial" w:hAnsi="Arial" w:cs="Arial"/>
+              </w:rPr>
+              <w:t>Admin Staff</w:t>
+            </w:r>
+          </w:p>
+        </w:tc>
+        <w:tc>
+          <w:tcPr>
+            <w:tcW w:w="3432" w:type="dxa"/>
+            <w:vAlign w:val="center"/>
+          </w:tcPr>
+          <w:p>
+            <w:pPr>
+              <w:spacing w:line="360" w:lineRule="auto"/>
+              <w:cnfStyle w:val="000000100000" w:firstRow="0" w:lastRow="0" w:firstColumn="0" w:lastColumn="0" w:oddVBand="0" w:evenVBand="0" w:oddHBand="1" w:evenHBand="0" w:firstRowFirstColumn="0" w:firstRowLastColumn="0" w:lastRowFirstColumn="0" w:lastRowLastColumn="0"/>
+              <w:rPr>
+                <w:rFonts w:ascii="Arial" w:hAnsi="Arial" w:cs="Arial"/>
+              </w:rPr>
+            </w:pPr>
+            <w:r>
+              <w:rPr>
+                <w:rFonts w:ascii="Arial" w:hAnsi="Arial" w:cs="Arial"/>
+              </w:rPr>
+              <w:t>Operational execution</w:t>
+            </w:r>
+          </w:p>
+        </w:tc>
+        <w:tc>
+          <w:tcPr>
+            <w:tcW w:w="1871" w:type="dxa"/>
+            <w:vAlign w:val="center"/>
+          </w:tcPr>
+          <w:p>
+            <w:pPr>
+              <w:spacing w:line="360" w:lineRule="auto"/>
+              <w:cnfStyle w:val="000000100000" w:firstRow="0" w:lastRow="0" w:firstColumn="0" w:lastColumn="0" w:oddVBand="0" w:evenVBand="0" w:oddHBand="1" w:evenHBand="0" w:firstRowFirstColumn="0" w:firstRowLastColumn="0" w:lastRowFirstColumn="0" w:lastRowLastColumn="0"/>
+              <w:rPr>
+                <w:rFonts w:ascii="Arial" w:hAnsi="Arial" w:cs="Arial"/>
+              </w:rPr>
+            </w:pPr>
+            <w:r>
+              <w:rPr>
+                <w:rFonts w:ascii="Arial" w:hAnsi="Arial" w:cs="Arial"/>
+              </w:rPr>
+              <w:t>Administration</w:t>
+            </w:r>
+          </w:p>
+        </w:tc>
+        <w:tc>
+          <w:tcPr>
+            <w:tcW w:w="3248" w:type="dxa"/>
+            <w:vAlign w:val="center"/>
+          </w:tcPr>
+          <w:p>
+            <w:pPr>
+              <w:spacing w:line="360" w:lineRule="auto"/>
+              <w:cnfStyle w:val="000000100000" w:firstRow="0" w:lastRow="0" w:firstColumn="0" w:lastColumn="0" w:oddVBand="0" w:evenVBand="0" w:oddHBand="1" w:evenHBand="0" w:firstRowFirstColumn="0" w:firstRowLastColumn="0" w:lastRowFirstColumn="0" w:lastRowLastColumn="0"/>
+              <w:rPr>
+                <w:rFonts w:ascii="Arial" w:hAnsi="Arial" w:cs="Arial"/>
+              </w:rPr>
+            </w:pPr>
+            <w:r>
+              <w:rPr>
+                <w:rFonts w:ascii="Arial" w:hAnsi="Arial" w:cs="Arial"/>
+              </w:rPr>
+              <w:t>Scheduling, tracking</w:t>
+            </w:r>
+          </w:p>
+        </w:tc>
+        <w:tc>
+          <w:tcPr>
+            <w:tcW w:w="2502" w:type="dxa"/>
+            <w:vAlign w:val="center"/>
+          </w:tcPr>
+          <w:p>
+            <w:pPr>
+              <w:spacing w:line="360" w:lineRule="auto"/>
+              <w:cnfStyle w:val="000000100000" w:firstRow="0" w:lastRow="0" w:firstColumn="0" w:lastColumn="0" w:oddVBand="0" w:evenVBand="0" w:oddHBand="1" w:evenHBand="0" w:firstRowFirstColumn="0" w:firstRowLastColumn="0" w:lastRowFirstColumn="0" w:lastRowLastColumn="0"/>
+              <w:rPr>
+                <w:rFonts w:ascii="Arial" w:hAnsi="Arial" w:cs="Arial"/>
+              </w:rPr>
+            </w:pPr>
+            <w:r>
+              <w:rPr>
+                <w:rFonts w:ascii="Arial" w:hAnsi="Arial" w:cs="Arial"/>
+              </w:rPr>
+              <w:t>Workshops</w:t>
+            </w:r>
+          </w:p>
+        </w:tc>
+      </w:tr>
+      <w:tr>
+        <w:tc>
+          <w:tcPr>
+            <w:cnfStyle w:val="001000000000" w:firstRow="0" w:lastRow="0" w:firstColumn="1" w:lastColumn="0" w:oddVBand="0" w:evenVBand="0" w:oddHBand="0" w:evenHBand="0" w:firstRowFirstColumn="0" w:firstRowLastColumn="0" w:lastRowFirstColumn="0" w:lastRowLastColumn="0"/>
+            <w:tcW w:w="450" w:type="dxa"/>
+            <w:vAlign w:val="center"/>
+          </w:tcPr>
+          <w:p>
+            <w:pPr>
+              <w:spacing w:line="360" w:lineRule="auto"/>
+              <w:rPr>
+                <w:rFonts w:ascii="Arial" w:hAnsi="Arial" w:cs="Arial"/>
+              </w:rPr>
+            </w:pPr>
+            <w:r>
+              <w:rPr>
+                <w:rFonts w:ascii="Arial" w:hAnsi="Arial" w:cs="Arial"/>
+              </w:rPr>
+              <w:t>8</w:t>
+            </w:r>
+          </w:p>
+        </w:tc>
+        <w:tc>
+          <w:tcPr>
+            <w:tcW w:w="2159" w:type="dxa"/>
+            <w:vAlign w:val="center"/>
+          </w:tcPr>
+          <w:p>
+            <w:pPr>
+              <w:spacing w:line="360" w:lineRule="auto"/>
+              <w:cnfStyle w:val="000000000000" w:firstRow="0" w:lastRow="0" w:firstColumn="0" w:lastColumn="0" w:oddVBand="0" w:evenVBand="0" w:oddHBand="0" w:evenHBand="0" w:firstRowFirstColumn="0" w:firstRowLastColumn="0" w:lastRowFirstColumn="0" w:lastRowLastColumn="0"/>
+              <w:rPr>
+                <w:rFonts w:ascii="Arial" w:hAnsi="Arial" w:cs="Arial"/>
+              </w:rPr>
+            </w:pPr>
+            <w:r>
+              <w:rPr>
+                <w:rFonts w:ascii="Arial" w:hAnsi="Arial" w:cs="Arial"/>
+              </w:rPr>
+              <w:t>IT Staff</w:t>
+            </w:r>
+          </w:p>
+        </w:tc>
+        <w:tc>
+          <w:tcPr>
+            <w:tcW w:w="3432" w:type="dxa"/>
+            <w:vAlign w:val="center"/>
+          </w:tcPr>
+          <w:p>
+            <w:pPr>
+              <w:spacing w:line="360" w:lineRule="auto"/>
+              <w:cnfStyle w:val="000000000000" w:firstRow="0" w:lastRow="0" w:firstColumn="0" w:lastColumn="0" w:oddVBand="0" w:evenVBand="0" w:oddHBand="0" w:evenHBand="0" w:firstRowFirstColumn="0" w:firstRowLastColumn="0" w:lastRowFirstColumn="0" w:lastRowLastColumn="0"/>
+              <w:rPr>
+                <w:rFonts w:ascii="Arial" w:hAnsi="Arial" w:cs="Arial"/>
+              </w:rPr>
+            </w:pPr>
+            <w:r>
+              <w:rPr>
+                <w:rFonts w:ascii="Arial" w:hAnsi="Arial" w:cs="Arial"/>
+              </w:rPr>
+              <w:t>Implementation &amp; support</w:t>
+            </w:r>
+          </w:p>
+        </w:tc>
+        <w:tc>
+          <w:tcPr>
+            <w:tcW w:w="1871" w:type="dxa"/>
+            <w:vAlign w:val="center"/>
+          </w:tcPr>
+          <w:p>
+            <w:pPr>
+              <w:spacing w:line="360" w:lineRule="auto"/>
+              <w:cnfStyle w:val="000000000000" w:firstRow="0" w:lastRow="0" w:firstColumn="0" w:lastColumn="0" w:oddVBand="0" w:evenVBand="0" w:oddHBand="0" w:evenHBand="0" w:firstRowFirstColumn="0" w:firstRowLastColumn="0" w:lastRowFirstColumn="0" w:lastRowLastColumn="0"/>
+              <w:rPr>
+                <w:rFonts w:ascii="Arial" w:hAnsi="Arial" w:cs="Arial"/>
+              </w:rPr>
+            </w:pPr>
+            <w:r>
+              <w:rPr>
+                <w:rFonts w:ascii="Arial" w:hAnsi="Arial" w:cs="Arial"/>
+              </w:rPr>
+              <w:t>IT</w:t>
+            </w:r>
+          </w:p>
+        </w:tc>
+        <w:tc>
+          <w:tcPr>
+            <w:tcW w:w="3248" w:type="dxa"/>
+            <w:vAlign w:val="center"/>
+          </w:tcPr>
+          <w:p>
+            <w:pPr>
+              <w:spacing w:line="360" w:lineRule="auto"/>
+              <w:cnfStyle w:val="000000000000" w:firstRow="0" w:lastRow="0" w:firstColumn="0" w:lastColumn="0" w:oddVBand="0" w:evenVBand="0" w:oddHBand="0" w:evenHBand="0" w:firstRowFirstColumn="0" w:firstRowLastColumn="0" w:lastRowFirstColumn="0" w:lastRowLastColumn="0"/>
+              <w:rPr>
+                <w:rFonts w:ascii="Arial" w:hAnsi="Arial" w:cs="Arial"/>
+              </w:rPr>
+            </w:pPr>
+            <w:r>
+              <w:rPr>
+                <w:rFonts w:ascii="Arial" w:hAnsi="Arial" w:cs="Arial"/>
+              </w:rPr>
+              <w:t>System integration &amp; security</w:t>
+            </w:r>
+          </w:p>
+        </w:tc>
+        <w:tc>
+          <w:tcPr>
+            <w:tcW w:w="2502" w:type="dxa"/>
+            <w:vAlign w:val="center"/>
+          </w:tcPr>
+          <w:p>
+            <w:pPr>
+              <w:spacing w:line="360" w:lineRule="auto"/>
+              <w:cnfStyle w:val="000000000000" w:firstRow="0" w:lastRow="0" w:firstColumn="0" w:lastColumn="0" w:oddVBand="0" w:evenVBand="0" w:oddHBand="0" w:evenHBand="0" w:firstRowFirstColumn="0" w:firstRowLastColumn="0" w:lastRowFirstColumn="0" w:lastRowLastColumn="0"/>
+              <w:rPr>
+                <w:rFonts w:ascii="Arial" w:hAnsi="Arial" w:cs="Arial"/>
+              </w:rPr>
+            </w:pPr>
+            <w:r>
+              <w:rPr>
+                <w:rFonts w:ascii="Arial" w:hAnsi="Arial" w:cs="Arial"/>
+              </w:rPr>
+              <w:t>Technical meetings</w:t>
+            </w:r>
+          </w:p>
+        </w:tc>
+      </w:tr>
+      <w:tr>
+        <w:trPr>
+          <w:cnfStyle w:val="000000100000" w:firstRow="0" w:lastRow="0" w:firstColumn="0" w:lastColumn="0" w:oddVBand="0" w:evenVBand="0" w:oddHBand="1" w:evenHBand="0" w:firstRowFirstColumn="0" w:firstRowLastColumn="0" w:lastRowFirstColumn="0" w:lastRowLastColumn="0"/>
+        </w:trPr>
+        <w:tc>
+          <w:tcPr>
+            <w:cnfStyle w:val="001000000000" w:firstRow="0" w:lastRow="0" w:firstColumn="1" w:lastColumn="0" w:oddVBand="0" w:evenVBand="0" w:oddHBand="0" w:evenHBand="0" w:firstRowFirstColumn="0" w:firstRowLastColumn="0" w:lastRowFirstColumn="0" w:lastRowLastColumn="0"/>
+            <w:tcW w:w="450" w:type="dxa"/>
+            <w:vAlign w:val="center"/>
+          </w:tcPr>
+          <w:p>
+            <w:pPr>
+              <w:spacing w:line="360" w:lineRule="auto"/>
+              <w:rPr>
+                <w:rFonts w:ascii="Arial" w:hAnsi="Arial" w:cs="Arial"/>
+              </w:rPr>
+            </w:pPr>
+            <w:r>
+              <w:rPr>
+                <w:rFonts w:ascii="Arial" w:hAnsi="Arial" w:cs="Arial"/>
+              </w:rPr>
+              <w:t>9</w:t>
+            </w:r>
+          </w:p>
+        </w:tc>
+        <w:tc>
+          <w:tcPr>
+            <w:tcW w:w="2159" w:type="dxa"/>
+            <w:vAlign w:val="center"/>
+          </w:tcPr>
+          <w:tbl>
+            <w:tblPr>
+              <w:tblW w:w="0" w:type="auto"/>
+              <w:tblCellSpacing w:w="15" w:type="dxa"/>
+              <w:tblLayout w:type="fixed"/>
+              <w:tblCellMar>
+                <w:top w:w="15" w:type="dxa"/>
+                <w:left w:w="15" w:type="dxa"/>
+                <w:bottom w:w="15" w:type="dxa"/>
+                <w:right w:w="15" w:type="dxa"/>
+              </w:tblCellMar>
+              <w:tblLook w:val="04A0" w:firstRow="1" w:lastRow="0" w:firstColumn="1" w:lastColumn="0" w:noHBand="0" w:noVBand="1"/>
+            </w:tblPr>
+            <w:tblGrid>
+              <w:gridCol w:w="1739"/>
+            </w:tblGrid>
+            <w:tr>
+              <w:trPr>
+                <w:tblCellSpacing w:w="15" w:type="dxa"/>
+              </w:trPr>
+              <w:tc>
+                <w:tcPr>
+                  <w:tcW w:w="1679" w:type="dxa"/>
+                  <w:vAlign w:val="center"/>
+                  <w:hideMark/>
+                </w:tcPr>
+                <w:p>
+                  <w:pPr>
+                    <w:spacing w:line="360" w:lineRule="auto"/>
+                    <w:rPr>
+                      <w:rFonts w:ascii="Arial" w:hAnsi="Arial" w:cs="Arial"/>
+                    </w:rPr>
+                  </w:pPr>
+                  <w:r>
+                    <w:rPr>
+                      <w:rFonts w:ascii="Arial" w:hAnsi="Arial" w:cs="Arial"/>
+                    </w:rPr>
+                    <w:t>Project Sponsor</w:t>
+                  </w:r>
+                </w:p>
+              </w:tc>
+            </w:tr>
+          </w:tbl>
+          <w:p>
+            <w:pPr>
+              <w:spacing w:line="360" w:lineRule="auto"/>
+              <w:cnfStyle w:val="000000100000" w:firstRow="0" w:lastRow="0" w:firstColumn="0" w:lastColumn="0" w:oddVBand="0" w:evenVBand="0" w:oddHBand="1" w:evenHBand="0" w:firstRowFirstColumn="0" w:firstRowLastColumn="0" w:lastRowFirstColumn="0" w:lastRowLastColumn="0"/>
+              <w:rPr>
+                <w:rFonts w:ascii="Arial" w:hAnsi="Arial" w:cs="Arial"/>
+              </w:rPr>
+            </w:pPr>
+          </w:p>
+        </w:tc>
+        <w:tc>
+          <w:tcPr>
+            <w:tcW w:w="3432" w:type="dxa"/>
+            <w:vAlign w:val="center"/>
+          </w:tcPr>
+          <w:tbl>
+            <w:tblPr>
+              <w:tblW w:w="0" w:type="auto"/>
+              <w:tblCellSpacing w:w="15" w:type="dxa"/>
+              <w:tblLayout w:type="fixed"/>
+              <w:tblCellMar>
+                <w:top w:w="15" w:type="dxa"/>
+                <w:left w:w="15" w:type="dxa"/>
+                <w:bottom w:w="15" w:type="dxa"/>
+                <w:right w:w="15" w:type="dxa"/>
+              </w:tblCellMar>
+              <w:tblLook w:val="04A0" w:firstRow="1" w:lastRow="0" w:firstColumn="1" w:lastColumn="0" w:noHBand="0" w:noVBand="1"/>
+            </w:tblPr>
+            <w:tblGrid>
+              <w:gridCol w:w="1641"/>
+            </w:tblGrid>
+            <w:tr>
+              <w:trPr>
+                <w:tblCellSpacing w:w="15" w:type="dxa"/>
+              </w:trPr>
+              <w:tc>
+                <w:tcPr>
+                  <w:tcW w:w="1581" w:type="dxa"/>
+                  <w:vAlign w:val="center"/>
+                  <w:hideMark/>
+                </w:tcPr>
+                <w:p>
+                  <w:pPr>
+                    <w:spacing w:line="360" w:lineRule="auto"/>
+                    <w:rPr>
+                      <w:rFonts w:ascii="Arial" w:hAnsi="Arial" w:cs="Arial"/>
+                    </w:rPr>
+                  </w:pPr>
+                  <w:r>
+                    <w:rPr>
+                      <w:rFonts w:ascii="Arial" w:hAnsi="Arial" w:cs="Arial"/>
+                    </w:rPr>
+                    <w:t>Project Sponsor</w:t>
+                  </w:r>
+                </w:p>
+              </w:tc>
+            </w:tr>
+          </w:tbl>
+          <w:p>
+            <w:pPr>
+              <w:spacing w:line="360" w:lineRule="auto"/>
+              <w:cnfStyle w:val="000000100000" w:firstRow="0" w:lastRow="0" w:firstColumn="0" w:lastColumn="0" w:oddVBand="0" w:evenVBand="0" w:oddHBand="1" w:evenHBand="0" w:firstRowFirstColumn="0" w:firstRowLastColumn="0" w:lastRowFirstColumn="0" w:lastRowLastColumn="0"/>
+              <w:rPr>
+                <w:rFonts w:ascii="Arial" w:hAnsi="Arial" w:cs="Arial"/>
+              </w:rPr>
+            </w:pPr>
+          </w:p>
+        </w:tc>
+        <w:tc>
+          <w:tcPr>
+            <w:tcW w:w="1871" w:type="dxa"/>
+            <w:vAlign w:val="center"/>
+          </w:tcPr>
+          <w:tbl>
+            <w:tblPr>
+              <w:tblW w:w="0" w:type="auto"/>
+              <w:tblCellSpacing w:w="15" w:type="dxa"/>
+              <w:tblLayout w:type="fixed"/>
+              <w:tblCellMar>
+                <w:top w:w="15" w:type="dxa"/>
+                <w:left w:w="15" w:type="dxa"/>
+                <w:bottom w:w="15" w:type="dxa"/>
+                <w:right w:w="15" w:type="dxa"/>
+              </w:tblCellMar>
+              <w:tblLook w:val="04A0" w:firstRow="1" w:lastRow="0" w:firstColumn="1" w:lastColumn="0" w:noHBand="0" w:noVBand="1"/>
+            </w:tblPr>
+            <w:tblGrid>
+              <w:gridCol w:w="1521"/>
+            </w:tblGrid>
+            <w:tr>
+              <w:trPr>
+                <w:tblCellSpacing w:w="15" w:type="dxa"/>
+              </w:trPr>
+              <w:tc>
+                <w:tcPr>
+                  <w:tcW w:w="1461" w:type="dxa"/>
+                  <w:vAlign w:val="center"/>
+                  <w:hideMark/>
+                </w:tcPr>
+                <w:p>
+                  <w:pPr>
+                    <w:spacing w:line="360" w:lineRule="auto"/>
+                    <w:rPr>
+                      <w:rFonts w:ascii="Arial" w:hAnsi="Arial" w:cs="Arial"/>
+                    </w:rPr>
+                  </w:pPr>
+                  <w:r>
+                    <w:rPr>
+                      <w:rFonts w:ascii="Arial" w:hAnsi="Arial" w:cs="Arial"/>
+                    </w:rPr>
+                    <w:t>Project Sponsor</w:t>
+                  </w:r>
+                </w:p>
+              </w:tc>
+            </w:tr>
+          </w:tbl>
+          <w:p>
+            <w:pPr>
+              <w:spacing w:line="360" w:lineRule="auto"/>
+              <w:cnfStyle w:val="000000100000" w:firstRow="0" w:lastRow="0" w:firstColumn="0" w:lastColumn="0" w:oddVBand="0" w:evenVBand="0" w:oddHBand="1" w:evenHBand="0" w:firstRowFirstColumn="0" w:firstRowLastColumn="0" w:lastRowFirstColumn="0" w:lastRowLastColumn="0"/>
+              <w:rPr>
+                <w:rFonts w:ascii="Arial" w:hAnsi="Arial" w:cs="Arial"/>
+              </w:rPr>
+            </w:pPr>
+          </w:p>
+        </w:tc>
+        <w:tc>
+          <w:tcPr>
+            <w:tcW w:w="3248" w:type="dxa"/>
+            <w:vAlign w:val="center"/>
+          </w:tcPr>
+          <w:tbl>
+            <w:tblPr>
+              <w:tblW w:w="0" w:type="auto"/>
+              <w:tblCellSpacing w:w="15" w:type="dxa"/>
+              <w:tblLayout w:type="fixed"/>
+              <w:tblCellMar>
+                <w:top w:w="15" w:type="dxa"/>
+                <w:left w:w="15" w:type="dxa"/>
+                <w:bottom w:w="15" w:type="dxa"/>
+                <w:right w:w="15" w:type="dxa"/>
+              </w:tblCellMar>
+              <w:tblLook w:val="04A0" w:firstRow="1" w:lastRow="0" w:firstColumn="1" w:lastColumn="0" w:noHBand="0" w:noVBand="1"/>
+            </w:tblPr>
+            <w:tblGrid>
+              <w:gridCol w:w="1255"/>
+            </w:tblGrid>
+            <w:tr>
+              <w:trPr>
+                <w:tblCellSpacing w:w="15" w:type="dxa"/>
+              </w:trPr>
+              <w:tc>
+                <w:tcPr>
+                  <w:tcW w:w="1195" w:type="dxa"/>
+                  <w:vAlign w:val="center"/>
+                  <w:hideMark/>
+                </w:tcPr>
+                <w:p>
+                  <w:pPr>
+                    <w:spacing w:line="360" w:lineRule="auto"/>
+                    <w:rPr>
+                      <w:rFonts w:ascii="Arial" w:hAnsi="Arial" w:cs="Arial"/>
+                    </w:rPr>
+                  </w:pPr>
+                  <w:r>
+                    <w:rPr>
+                      <w:rFonts w:ascii="Arial" w:hAnsi="Arial" w:cs="Arial"/>
+                    </w:rPr>
+                    <w:t>Strategic alignment</w:t>
+                  </w:r>
+                </w:p>
+              </w:tc>
+            </w:tr>
+          </w:tbl>
+          <w:p>
+            <w:pPr>
+              <w:spacing w:line="360" w:lineRule="auto"/>
+              <w:cnfStyle w:val="000000100000" w:firstRow="0" w:lastRow="0" w:firstColumn="0" w:lastColumn="0" w:oddVBand="0" w:evenVBand="0" w:oddHBand="1" w:evenHBand="0" w:firstRowFirstColumn="0" w:firstRowLastColumn="0" w:lastRowFirstColumn="0" w:lastRowLastColumn="0"/>
+              <w:rPr>
+                <w:rFonts w:ascii="Arial" w:hAnsi="Arial" w:cs="Arial"/>
+              </w:rPr>
+            </w:pPr>
+          </w:p>
+        </w:tc>
+        <w:tc>
+          <w:tcPr>
+            <w:tcW w:w="2502" w:type="dxa"/>
+            <w:vAlign w:val="center"/>
+          </w:tcPr>
+          <w:tbl>
+            <w:tblPr>
+              <w:tblW w:w="0" w:type="auto"/>
+              <w:tblCellSpacing w:w="15" w:type="dxa"/>
+              <w:tblLayout w:type="fixed"/>
+              <w:tblCellMar>
+                <w:top w:w="15" w:type="dxa"/>
+                <w:left w:w="15" w:type="dxa"/>
+                <w:bottom w:w="15" w:type="dxa"/>
+                <w:right w:w="15" w:type="dxa"/>
+              </w:tblCellMar>
+              <w:tblLook w:val="04A0" w:firstRow="1" w:lastRow="0" w:firstColumn="1" w:lastColumn="0" w:noHBand="0" w:noVBand="1"/>
+            </w:tblPr>
+            <w:tblGrid>
+              <w:gridCol w:w="1814"/>
+            </w:tblGrid>
+            <w:tr>
+              <w:trPr>
+                <w:tblCellSpacing w:w="15" w:type="dxa"/>
+              </w:trPr>
+              <w:tc>
+                <w:tcPr>
+                  <w:tcW w:w="1754" w:type="dxa"/>
+                  <w:vAlign w:val="center"/>
+                  <w:hideMark/>
+                </w:tcPr>
+                <w:p>
+                  <w:pPr>
+                    <w:spacing w:line="360" w:lineRule="auto"/>
+                    <w:rPr>
+                      <w:rFonts w:ascii="Arial" w:hAnsi="Arial" w:cs="Arial"/>
+                    </w:rPr>
+                  </w:pPr>
+                  <w:r>
+                    <w:rPr>
+                      <w:rFonts w:ascii="Arial" w:hAnsi="Arial" w:cs="Arial"/>
+                    </w:rPr>
+                    <w:t>Strategic alignment</w:t>
+                  </w:r>
+                </w:p>
+              </w:tc>
+            </w:tr>
+          </w:tbl>
+          <w:p>
+            <w:pPr>
+              <w:spacing w:line="360" w:lineRule="auto"/>
+              <w:cnfStyle w:val="000000100000" w:firstRow="0" w:lastRow="0" w:firstColumn="0" w:lastColumn="0" w:oddVBand="0" w:evenVBand="0" w:oddHBand="1" w:evenHBand="0" w:firstRowFirstColumn="0" w:firstRowLastColumn="0" w:lastRowFirstColumn="0" w:lastRowLastColumn="0"/>
+              <w:rPr>
+                <w:rFonts w:ascii="Arial" w:hAnsi="Arial" w:cs="Arial"/>
+              </w:rPr>
+            </w:pPr>
+          </w:p>
+        </w:tc>
+      </w:tr>
+    </w:tbl>
     <w:p>
       <w:pPr>
         <w:jc w:val="center"/>
@@ -3556,57 +5062,6 @@
           <w:szCs w:val="28"/>
         </w:rPr>
       </w:pPr>
-      <w:r>
-        <w:rPr>
-          <w:rFonts w:ascii="Arial" w:hAnsi="Arial" w:cs="Arial"/>
-          <w:b/>
-          <w:bCs/>
-          <w:noProof/>
-          <w:sz w:val="28"/>
-          <w:szCs w:val="28"/>
-        </w:rPr>
-        <w:drawing>
-          <wp:inline distT="0" distB="0" distL="0" distR="0" wp14:anchorId="6BE9F50B" wp14:editId="6D7093DF">
-            <wp:extent cx="5943600" cy="5136515"/>
-            <wp:effectExtent l="0" t="0" r="0" b="6985"/>
-            <wp:docPr id="933494177" name="Picture 3"/>
-            <wp:cNvGraphicFramePr>
-              <a:graphicFrameLocks xmlns:a="http://schemas.openxmlformats.org/drawingml/2006/main" noChangeAspect="1"/>
-            </wp:cNvGraphicFramePr>
-            <a:graphic xmlns:a="http://schemas.openxmlformats.org/drawingml/2006/main">
-              <a:graphicData uri="http://schemas.openxmlformats.org/drawingml/2006/picture">
-                <pic:pic xmlns:pic="http://schemas.openxmlformats.org/drawingml/2006/picture">
-                  <pic:nvPicPr>
-                    <pic:cNvPr id="933494177" name="Picture 933494177"/>
-                    <pic:cNvPicPr/>
-                  </pic:nvPicPr>
-                  <pic:blipFill>
-                    <a:blip r:embed="rId10">
-                      <a:extLst>
-                        <a:ext uri="{28A0092B-C50C-407E-A947-70E740481C1C}">
-                          <a14:useLocalDpi xmlns:a14="http://schemas.microsoft.com/office/drawing/2010/main" val="0"/>
-                        </a:ext>
-                      </a:extLst>
-                    </a:blip>
-                    <a:stretch>
-                      <a:fillRect/>
-                    </a:stretch>
-                  </pic:blipFill>
-                  <pic:spPr>
-                    <a:xfrm>
-                      <a:off x="0" y="0"/>
-                      <a:ext cx="5943600" cy="5136515"/>
-                    </a:xfrm>
-                    <a:prstGeom prst="rect">
-                      <a:avLst/>
-                    </a:prstGeom>
-                  </pic:spPr>
-                </pic:pic>
-              </a:graphicData>
-            </a:graphic>
-          </wp:inline>
-        </w:drawing>
-      </w:r>
     </w:p>
     <w:p>
       <w:pPr>
@@ -3661,9 +5116,9 @@
       </w:r>
     </w:p>
     <w:sectPr>
-      <w:headerReference w:type="first" r:id="rId11"/>
-      <w:footerReference w:type="first" r:id="rId12"/>
-      <w:pgSz w:w="12240" w:h="15840"/>
+      <w:headerReference w:type="first" r:id="rId10"/>
+      <w:footerReference w:type="first" r:id="rId11"/>
+      <w:pgSz w:w="16838" w:h="11906" w:orient="landscape" w:code="9"/>
       <w:pgMar w:top="1440" w:right="1440" w:bottom="1440" w:left="1440" w:header="720" w:footer="720" w:gutter="0"/>
       <w:pgNumType w:start="0"/>
       <w:cols w:space="720"/>
@@ -3809,11 +5264,6 @@
       <w:fldChar w:fldCharType="end"/>
     </w:r>
   </w:p>
-  <w:p>
-    <w:pPr>
-      <w:pStyle w:val="Footer"/>
-    </w:pPr>
-  </w:p>
 </w:ftr>
 </file>
 
@@ -3850,11 +5300,6 @@
       </w:rPr>
       <w:t>1 | 1</w:t>
     </w:r>
-  </w:p>
-  <w:p>
-    <w:pPr>
-      <w:pStyle w:val="Footer"/>
-    </w:pPr>
   </w:p>
 </w:ftr>
 </file>
@@ -5896,6 +7341,8 @@
   </w:compat>
   <w:rsids>
     <w:rsidRoot w:val="0061242D"/>
+    <w:rsid w:val="004E2139"/>
+    <w:rsid w:val="00511296"/>
     <w:rsid w:val="0061242D"/>
     <w:rsid w:val="00C62CF8"/>
     <w:rsid w:val="00FD19F6"/>

</xml_diff>

<commit_message>
Update 01 - Requirement Elicitation
Write down Stakeholder Matirx and mapping as appendix
</commit_message>
<xml_diff>
--- a/02 - LMS-SysCollege/01 - Requirements Elicitation/02 - Requirement Elicitation.docx
+++ b/02 - LMS-SysCollege/01 - Requirements Elicitation/02 - Requirement Elicitation.docx
@@ -30,7 +30,7 @@
             <mc:AlternateContent>
               <mc:Choice Requires="wps">
                 <w:drawing>
-                  <wp:anchor distT="0" distB="0" distL="114300" distR="114300" simplePos="0" relativeHeight="251662336" behindDoc="0" locked="0" layoutInCell="1" allowOverlap="1" wp14:anchorId="508FDC43" wp14:editId="3A01C3D1">
+                  <wp:anchor distT="0" distB="0" distL="114300" distR="114300" simplePos="0" relativeHeight="251657216" behindDoc="0" locked="0" layoutInCell="1" allowOverlap="1" wp14:anchorId="508FDC43" wp14:editId="07FAEF81">
                     <wp:simplePos x="0" y="0"/>
                     <mc:AlternateContent>
                       <mc:Choice Requires="wp14">
@@ -167,7 +167,7 @@
                     <v:stroke joinstyle="miter"/>
                     <v:path gradientshapeok="t" o:connecttype="rect"/>
                   </v:shapetype>
-                  <v:shape id="Text Box 111" o:spid="_x0000_s1026" type="#_x0000_t202" style="position:absolute;margin-left:0;margin-top:0;width:288.25pt;height:287.5pt;z-index:251662336;visibility:visible;mso-wrap-style:square;mso-width-percent:734;mso-height-percent:363;mso-left-percent:150;mso-top-percent:91;mso-wrap-distance-left:9pt;mso-wrap-distance-top:0;mso-wrap-distance-right:9pt;mso-wrap-distance-bottom:0;mso-position-horizontal-relative:page;mso-position-vertical-relative:page;mso-width-percent:734;mso-height-percent:363;mso-left-percent:150;mso-top-percent:91;mso-width-relative:page;mso-height-relative:page;v-text-anchor:bottom" o:gfxdata="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" filled="f" stroked="f" strokeweight=".5pt">
+                  <v:shape id="Text Box 111" o:spid="_x0000_s1026" type="#_x0000_t202" style="position:absolute;margin-left:0;margin-top:0;width:288.25pt;height:287.5pt;z-index:251657216;visibility:visible;mso-wrap-style:square;mso-width-percent:734;mso-height-percent:363;mso-left-percent:150;mso-top-percent:91;mso-wrap-distance-left:9pt;mso-wrap-distance-top:0;mso-wrap-distance-right:9pt;mso-wrap-distance-bottom:0;mso-position-horizontal-relative:page;mso-position-vertical-relative:page;mso-width-percent:734;mso-height-percent:363;mso-left-percent:150;mso-top-percent:91;mso-width-relative:page;mso-height-relative:page;v-text-anchor:bottom" o:gfxdata="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" filled="f" stroked="f" strokeweight=".5pt">
                     <v:textbox style="mso-fit-shape-to-text:t" inset="0,0,0,0">
                       <w:txbxContent>
                         <w:sdt>
@@ -231,7 +231,7 @@
             <mc:AlternateContent>
               <mc:Choice Requires="wps">
                 <w:drawing>
-                  <wp:anchor distT="0" distB="0" distL="114300" distR="114300" simplePos="0" relativeHeight="251661312" behindDoc="0" locked="0" layoutInCell="1" allowOverlap="1" wp14:anchorId="70C1FBB8" wp14:editId="5CE2B708">
+                  <wp:anchor distT="0" distB="0" distL="114300" distR="114300" simplePos="0" relativeHeight="251656192" behindDoc="0" locked="0" layoutInCell="1" allowOverlap="1" wp14:anchorId="70C1FBB8" wp14:editId="2299F93A">
                     <wp:simplePos x="0" y="0"/>
                     <mc:AlternateContent>
                       <mc:Choice Requires="wp14">
@@ -439,7 +439,7 @@
               </mc:Choice>
               <mc:Fallback>
                 <w:pict>
-                  <v:shape w14:anchorId="70C1FBB8" id="Text Box 112" o:spid="_x0000_s1027" type="#_x0000_t202" style="position:absolute;margin-left:0;margin-top:0;width:453pt;height:51.4pt;z-index:251661312;visibility:visible;mso-wrap-style:square;mso-width-percent:734;mso-height-percent:80;mso-left-percent:150;mso-top-percent:837;mso-wrap-distance-left:9pt;mso-wrap-distance-top:0;mso-wrap-distance-right:9pt;mso-wrap-distance-bottom:0;mso-position-horizontal-relative:page;mso-position-vertical-relative:page;mso-width-percent:734;mso-height-percent:80;mso-left-percent:150;mso-top-percent:837;mso-width-relative:page;mso-height-relative:page;v-text-anchor:bottom" o:gfxdata="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" filled="f" stroked="f" strokeweight=".5pt">
+                  <v:shape w14:anchorId="70C1FBB8" id="Text Box 112" o:spid="_x0000_s1027" type="#_x0000_t202" style="position:absolute;margin-left:0;margin-top:0;width:453pt;height:51.4pt;z-index:251656192;visibility:visible;mso-wrap-style:square;mso-width-percent:734;mso-height-percent:80;mso-left-percent:150;mso-top-percent:837;mso-wrap-distance-left:9pt;mso-wrap-distance-top:0;mso-wrap-distance-right:9pt;mso-wrap-distance-bottom:0;mso-position-horizontal-relative:page;mso-position-vertical-relative:page;mso-width-percent:734;mso-height-percent:80;mso-left-percent:150;mso-top-percent:837;mso-width-relative:page;mso-height-relative:page;v-text-anchor:bottom" o:gfxdata="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" filled="f" stroked="f" strokeweight=".5pt">
                     <v:textbox inset="0,0,0,0">
                       <w:txbxContent>
                         <w:sdt>
@@ -578,7 +578,7 @@
             <mc:AlternateContent>
               <mc:Choice Requires="wps">
                 <w:drawing>
-                  <wp:anchor distT="0" distB="0" distL="114300" distR="114300" simplePos="0" relativeHeight="251660288" behindDoc="0" locked="0" layoutInCell="1" allowOverlap="1" wp14:anchorId="00948B0C" wp14:editId="5DA6F65E">
+                  <wp:anchor distT="0" distB="0" distL="114300" distR="114300" simplePos="0" relativeHeight="251655168" behindDoc="0" locked="0" layoutInCell="1" allowOverlap="1" wp14:anchorId="00948B0C" wp14:editId="2124FA10">
                     <wp:simplePos x="0" y="0"/>
                     <mc:AlternateContent>
                       <mc:Choice Requires="wp14">
@@ -767,7 +767,7 @@
               </mc:Choice>
               <mc:Fallback>
                 <w:pict>
-                  <v:shape w14:anchorId="00948B0C" id="Text Box 113" o:spid="_x0000_s1028" type="#_x0000_t202" style="position:absolute;margin-left:0;margin-top:0;width:453pt;height:41.4pt;z-index:251660288;visibility:visible;mso-wrap-style:square;mso-width-percent:734;mso-height-percent:363;mso-left-percent:150;mso-top-percent:455;mso-wrap-distance-left:9pt;mso-wrap-distance-top:0;mso-wrap-distance-right:9pt;mso-wrap-distance-bottom:0;mso-position-horizontal-relative:page;mso-position-vertical-relative:page;mso-width-percent:734;mso-height-percent:363;mso-left-percent:150;mso-top-percent:455;mso-width-relative:page;mso-height-relative:page;v-text-anchor:bottom" o:gfxdata="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" filled="f" stroked="f" strokeweight=".5pt">
+                  <v:shape w14:anchorId="00948B0C" id="Text Box 113" o:spid="_x0000_s1028" type="#_x0000_t202" style="position:absolute;margin-left:0;margin-top:0;width:453pt;height:41.4pt;z-index:251655168;visibility:visible;mso-wrap-style:square;mso-width-percent:734;mso-height-percent:363;mso-left-percent:150;mso-top-percent:455;mso-wrap-distance-left:9pt;mso-wrap-distance-top:0;mso-wrap-distance-right:9pt;mso-wrap-distance-bottom:0;mso-position-horizontal-relative:page;mso-position-vertical-relative:page;mso-width-percent:734;mso-height-percent:363;mso-left-percent:150;mso-top-percent:455;mso-width-relative:page;mso-height-relative:page;v-text-anchor:bottom" o:gfxdata="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" filled="f" stroked="f" strokeweight=".5pt">
                     <v:textbox inset="0,0,0,0">
                       <w:txbxContent>
                         <w:p>
@@ -887,7 +887,7 @@
             <mc:AlternateContent>
               <mc:Choice Requires="wpg">
                 <w:drawing>
-                  <wp:anchor distT="0" distB="0" distL="114300" distR="114300" simplePos="0" relativeHeight="251659264" behindDoc="0" locked="0" layoutInCell="1" allowOverlap="1" wp14:anchorId="69465807" wp14:editId="4AABEEB7">
+                  <wp:anchor distT="0" distB="0" distL="114300" distR="114300" simplePos="0" relativeHeight="251654144" behindDoc="0" locked="0" layoutInCell="1" allowOverlap="1" wp14:anchorId="69465807" wp14:editId="2773D0FB">
                     <wp:simplePos x="0" y="0"/>
                     <mc:AlternateContent>
                       <mc:Choice Requires="wp14">
@@ -1019,7 +1019,7 @@
               </mc:Choice>
               <mc:Fallback>
                 <w:pict>
-                  <v:group w14:anchorId="1E8D40DF" id="Group 115" o:spid="_x0000_s1026" style="position:absolute;margin-left:0;margin-top:0;width:18pt;height:10in;z-index:251659264;mso-width-percent:29;mso-height-percent:909;mso-left-percent:45;mso-position-horizontal-relative:page;mso-position-vertical:center;mso-position-vertical-relative:page;mso-width-percent:29;mso-height-percent:909;mso-left-percent:45" coordsize="2286,91440" o:gfxdata="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">
+                  <v:group w14:anchorId="3F92AF86" id="Group 115" o:spid="_x0000_s1026" style="position:absolute;margin-left:0;margin-top:0;width:18pt;height:10in;z-index:251654144;mso-width-percent:29;mso-height-percent:909;mso-left-percent:45;mso-position-horizontal-relative:page;mso-position-vertical:center;mso-position-vertical-relative:page;mso-width-percent:29;mso-height-percent:909;mso-left-percent:45" coordsize="2286,91440" o:gfxdata="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">
                     <v:rect id="Rectangle 115" o:spid="_x0000_s1027" style="position:absolute;width:2286;height:87820;visibility:visible;mso-wrap-style:square;v-text-anchor:middle" o:gfxdata="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" fillcolor="#ed7d31 [3205]" stroked="f" strokeweight="1pt"/>
                     <v:rect id="Rectangle 116" o:spid="_x0000_s1028" style="position:absolute;top:89154;width:2286;height:2286;visibility:visible;mso-wrap-style:square;v-text-anchor:middle" o:gfxdata="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" fillcolor="#4472c4 [3204]" stroked="f" strokeweight="1pt">
                       <o:lock v:ext="edit" aspectratio="t"/>
@@ -1083,1271 +1083,14 @@
         <w:t>.</w:t>
       </w:r>
     </w:p>
-    <w:tbl>
-      <w:tblPr>
-        <w:tblStyle w:val="TableGrid"/>
-        <w:tblW w:w="0" w:type="auto"/>
-        <w:tblLook w:val="04A0" w:firstRow="1" w:lastRow="0" w:firstColumn="1" w:lastColumn="0" w:noHBand="0" w:noVBand="1"/>
-      </w:tblPr>
-      <w:tblGrid>
-        <w:gridCol w:w="513"/>
-        <w:gridCol w:w="1835"/>
-        <w:gridCol w:w="1744"/>
-        <w:gridCol w:w="1633"/>
-        <w:gridCol w:w="1386"/>
-        <w:gridCol w:w="1905"/>
-      </w:tblGrid>
-      <w:tr>
-        <w:tc>
-          <w:tcPr>
-            <w:tcW w:w="527" w:type="dxa"/>
-          </w:tcPr>
-          <w:p>
-            <w:pPr>
-              <w:rPr>
-                <w:rFonts w:ascii="Arial" w:hAnsi="Arial" w:cs="Arial"/>
-                <w:b/>
-                <w:bCs/>
-              </w:rPr>
-            </w:pPr>
-            <w:r>
-              <w:rPr>
-                <w:rFonts w:ascii="Arial" w:hAnsi="Arial" w:cs="Arial"/>
-                <w:b/>
-                <w:bCs/>
-              </w:rPr>
-              <w:t>S No</w:t>
-            </w:r>
-          </w:p>
-        </w:tc>
-        <w:tc>
-          <w:tcPr>
-            <w:tcW w:w="1906" w:type="dxa"/>
-          </w:tcPr>
-          <w:p>
-            <w:pPr>
-              <w:rPr>
-                <w:rFonts w:ascii="Arial" w:hAnsi="Arial" w:cs="Arial"/>
-                <w:b/>
-                <w:bCs/>
-              </w:rPr>
-            </w:pPr>
-            <w:r>
-              <w:rPr>
-                <w:rFonts w:ascii="Arial" w:hAnsi="Arial" w:cs="Arial"/>
-                <w:b/>
-                <w:bCs/>
-              </w:rPr>
-              <w:t>Stakeholder</w:t>
-            </w:r>
-          </w:p>
-        </w:tc>
-        <w:tc>
-          <w:tcPr>
-            <w:tcW w:w="1811" w:type="dxa"/>
-          </w:tcPr>
-          <w:p>
-            <w:pPr>
-              <w:rPr>
-                <w:rFonts w:ascii="Arial" w:hAnsi="Arial" w:cs="Arial"/>
-                <w:b/>
-                <w:bCs/>
-              </w:rPr>
-            </w:pPr>
-            <w:r>
-              <w:rPr>
-                <w:rFonts w:ascii="Arial" w:hAnsi="Arial" w:cs="Arial"/>
-                <w:b/>
-                <w:bCs/>
-              </w:rPr>
-              <w:t>Role</w:t>
-            </w:r>
-          </w:p>
-        </w:tc>
-        <w:tc>
-          <w:tcPr>
-            <w:tcW w:w="1695" w:type="dxa"/>
-          </w:tcPr>
-          <w:p>
-            <w:pPr>
-              <w:rPr>
-                <w:rFonts w:ascii="Arial" w:hAnsi="Arial" w:cs="Arial"/>
-                <w:b/>
-                <w:bCs/>
-              </w:rPr>
-            </w:pPr>
-            <w:r>
-              <w:rPr>
-                <w:rFonts w:ascii="Arial" w:hAnsi="Arial" w:cs="Arial"/>
-                <w:b/>
-                <w:bCs/>
-              </w:rPr>
-              <w:t>Department</w:t>
-            </w:r>
-          </w:p>
-        </w:tc>
-        <w:tc>
-          <w:tcPr>
-            <w:tcW w:w="1434" w:type="dxa"/>
-          </w:tcPr>
-          <w:p>
-            <w:pPr>
-              <w:rPr>
-                <w:rFonts w:ascii="Arial" w:hAnsi="Arial" w:cs="Arial"/>
-                <w:b/>
-                <w:bCs/>
-              </w:rPr>
-            </w:pPr>
-            <w:r>
-              <w:rPr>
-                <w:rFonts w:ascii="Arial" w:hAnsi="Arial" w:cs="Arial"/>
-                <w:b/>
-                <w:bCs/>
-              </w:rPr>
-              <w:t>Objectives</w:t>
-            </w:r>
-          </w:p>
-        </w:tc>
-        <w:tc>
-          <w:tcPr>
-            <w:tcW w:w="1977" w:type="dxa"/>
-          </w:tcPr>
-          <w:p>
-            <w:pPr>
-              <w:rPr>
-                <w:rFonts w:ascii="Arial" w:hAnsi="Arial" w:cs="Arial"/>
-                <w:b/>
-                <w:bCs/>
-              </w:rPr>
-            </w:pPr>
-            <w:r>
-              <w:rPr>
-                <w:rFonts w:ascii="Arial" w:hAnsi="Arial" w:cs="Arial"/>
-                <w:b/>
-                <w:bCs/>
-              </w:rPr>
-              <w:t>Communication Method</w:t>
-            </w:r>
-          </w:p>
-        </w:tc>
-      </w:tr>
-      <w:tr>
-        <w:tc>
-          <w:tcPr>
-            <w:tcW w:w="527" w:type="dxa"/>
-          </w:tcPr>
-          <w:p>
-            <w:pPr>
-              <w:rPr>
-                <w:rFonts w:ascii="Arial" w:hAnsi="Arial" w:cs="Arial"/>
-              </w:rPr>
-            </w:pPr>
-            <w:r>
-              <w:rPr>
-                <w:rFonts w:ascii="Arial" w:hAnsi="Arial" w:cs="Arial"/>
-              </w:rPr>
-              <w:t>1</w:t>
-            </w:r>
-          </w:p>
-        </w:tc>
-        <w:tc>
-          <w:tcPr>
-            <w:tcW w:w="1906" w:type="dxa"/>
-          </w:tcPr>
-          <w:p>
-            <w:pPr>
-              <w:rPr>
-                <w:rFonts w:ascii="Arial" w:hAnsi="Arial" w:cs="Arial"/>
-              </w:rPr>
-            </w:pPr>
-            <w:r>
-              <w:rPr>
-                <w:rFonts w:ascii="Arial" w:hAnsi="Arial" w:cs="Arial"/>
-              </w:rPr>
-              <w:t>Educational VP</w:t>
-            </w:r>
-          </w:p>
-        </w:tc>
-        <w:tc>
-          <w:tcPr>
-            <w:tcW w:w="1811" w:type="dxa"/>
-          </w:tcPr>
-          <w:p>
-            <w:pPr>
-              <w:rPr>
-                <w:rFonts w:ascii="Arial" w:hAnsi="Arial" w:cs="Arial"/>
-              </w:rPr>
-            </w:pPr>
-            <w:r>
-              <w:rPr>
-                <w:rFonts w:ascii="Arial" w:hAnsi="Arial" w:cs="Arial"/>
-              </w:rPr>
-              <w:t>Vision &amp; academic strategy</w:t>
-            </w:r>
-          </w:p>
-        </w:tc>
-        <w:tc>
-          <w:tcPr>
-            <w:tcW w:w="1695" w:type="dxa"/>
-          </w:tcPr>
-          <w:p>
-            <w:pPr>
-              <w:rPr>
-                <w:rFonts w:ascii="Arial" w:hAnsi="Arial" w:cs="Arial"/>
-              </w:rPr>
-            </w:pPr>
-            <w:r>
-              <w:t>Executive</w:t>
-            </w:r>
-          </w:p>
-        </w:tc>
-        <w:tc>
-          <w:tcPr>
-            <w:tcW w:w="1434" w:type="dxa"/>
-          </w:tcPr>
-          <w:p>
-            <w:pPr>
-              <w:rPr>
-                <w:rFonts w:ascii="Arial" w:hAnsi="Arial" w:cs="Arial"/>
-              </w:rPr>
-            </w:pPr>
-            <w:r>
-              <w:rPr>
-                <w:rFonts w:ascii="Arial" w:hAnsi="Arial" w:cs="Arial"/>
-              </w:rPr>
-              <w:t>Improve teaching quality</w:t>
-            </w:r>
-          </w:p>
-        </w:tc>
-        <w:tc>
-          <w:tcPr>
-            <w:tcW w:w="1977" w:type="dxa"/>
-          </w:tcPr>
-          <w:p>
-            <w:pPr>
-              <w:rPr>
-                <w:rFonts w:ascii="Arial" w:hAnsi="Arial" w:cs="Arial"/>
-              </w:rPr>
-            </w:pPr>
-            <w:r>
-              <w:rPr>
-                <w:rFonts w:ascii="Arial" w:hAnsi="Arial" w:cs="Arial"/>
-              </w:rPr>
-              <w:t>Reports, workshops</w:t>
-            </w:r>
-          </w:p>
-        </w:tc>
-      </w:tr>
-      <w:tr>
-        <w:tc>
-          <w:tcPr>
-            <w:tcW w:w="527" w:type="dxa"/>
-          </w:tcPr>
-          <w:p>
-            <w:pPr>
-              <w:rPr>
-                <w:rFonts w:ascii="Arial" w:hAnsi="Arial" w:cs="Arial"/>
-              </w:rPr>
-            </w:pPr>
-            <w:r>
-              <w:rPr>
-                <w:rFonts w:ascii="Arial" w:hAnsi="Arial" w:cs="Arial"/>
-              </w:rPr>
-              <w:t>2</w:t>
-            </w:r>
-          </w:p>
-        </w:tc>
-        <w:tc>
-          <w:tcPr>
-            <w:tcW w:w="1906" w:type="dxa"/>
-          </w:tcPr>
-          <w:p>
-            <w:pPr>
-              <w:rPr>
-                <w:rFonts w:ascii="Arial" w:hAnsi="Arial" w:cs="Arial"/>
-              </w:rPr>
-            </w:pPr>
-            <w:r>
-              <w:rPr>
-                <w:rFonts w:ascii="Arial" w:hAnsi="Arial" w:cs="Arial"/>
-              </w:rPr>
-              <w:t>Commercial VP</w:t>
-            </w:r>
-          </w:p>
-        </w:tc>
-        <w:tc>
-          <w:tcPr>
-            <w:tcW w:w="1811" w:type="dxa"/>
-          </w:tcPr>
-          <w:p>
-            <w:pPr>
-              <w:rPr>
-                <w:rFonts w:ascii="Arial" w:hAnsi="Arial" w:cs="Arial"/>
-              </w:rPr>
-            </w:pPr>
-            <w:r>
-              <w:rPr>
-                <w:rFonts w:ascii="Arial" w:hAnsi="Arial" w:cs="Arial"/>
-              </w:rPr>
-              <w:t>Revenue, admissions growth</w:t>
-            </w:r>
-          </w:p>
-        </w:tc>
-        <w:tc>
-          <w:tcPr>
-            <w:tcW w:w="1695" w:type="dxa"/>
-          </w:tcPr>
-          <w:p>
-            <w:pPr>
-              <w:rPr>
-                <w:rFonts w:ascii="Arial" w:hAnsi="Arial" w:cs="Arial"/>
-              </w:rPr>
-            </w:pPr>
-            <w:r>
-              <w:t>Executive</w:t>
-            </w:r>
-          </w:p>
-        </w:tc>
-        <w:tc>
-          <w:tcPr>
-            <w:tcW w:w="1434" w:type="dxa"/>
-          </w:tcPr>
-          <w:p>
-            <w:pPr>
-              <w:rPr>
-                <w:rFonts w:ascii="Arial" w:hAnsi="Arial" w:cs="Arial"/>
-              </w:rPr>
-            </w:pPr>
-            <w:r>
-              <w:rPr>
-                <w:rFonts w:ascii="Arial" w:hAnsi="Arial" w:cs="Arial"/>
-              </w:rPr>
-              <w:t>Increase student numbers</w:t>
-            </w:r>
-          </w:p>
-        </w:tc>
-        <w:tc>
-          <w:tcPr>
-            <w:tcW w:w="1977" w:type="dxa"/>
-          </w:tcPr>
-          <w:p>
-            <w:pPr>
-              <w:rPr>
-                <w:rFonts w:ascii="Arial" w:hAnsi="Arial" w:cs="Arial"/>
-              </w:rPr>
-            </w:pPr>
-            <w:r>
-              <w:rPr>
-                <w:rFonts w:ascii="Arial" w:hAnsi="Arial" w:cs="Arial"/>
-              </w:rPr>
-              <w:t>Presentations, KPIs</w:t>
-            </w:r>
-          </w:p>
-        </w:tc>
-      </w:tr>
-      <w:tr>
-        <w:tc>
-          <w:tcPr>
-            <w:tcW w:w="527" w:type="dxa"/>
-          </w:tcPr>
-          <w:p>
-            <w:pPr>
-              <w:rPr>
-                <w:rFonts w:ascii="Arial" w:hAnsi="Arial" w:cs="Arial"/>
-              </w:rPr>
-            </w:pPr>
-            <w:r>
-              <w:rPr>
-                <w:rFonts w:ascii="Arial" w:hAnsi="Arial" w:cs="Arial"/>
-              </w:rPr>
-              <w:t>3</w:t>
-            </w:r>
-          </w:p>
-        </w:tc>
-        <w:tc>
-          <w:tcPr>
-            <w:tcW w:w="1906" w:type="dxa"/>
-          </w:tcPr>
-          <w:p>
-            <w:pPr>
-              <w:rPr>
-                <w:rFonts w:ascii="Arial" w:hAnsi="Arial" w:cs="Arial"/>
-              </w:rPr>
-            </w:pPr>
-            <w:r>
-              <w:rPr>
-                <w:rFonts w:ascii="Arial" w:hAnsi="Arial" w:cs="Arial"/>
-              </w:rPr>
-              <w:t>Dept. Heads</w:t>
-            </w:r>
-          </w:p>
-        </w:tc>
-        <w:tc>
-          <w:tcPr>
-            <w:tcW w:w="1811" w:type="dxa"/>
-          </w:tcPr>
-          <w:p>
-            <w:pPr>
-              <w:rPr>
-                <w:rFonts w:ascii="Arial" w:hAnsi="Arial" w:cs="Arial"/>
-              </w:rPr>
-            </w:pPr>
-            <w:r>
-              <w:rPr>
-                <w:rFonts w:ascii="Arial" w:hAnsi="Arial" w:cs="Arial"/>
-              </w:rPr>
-              <w:t>Academic leadership</w:t>
-            </w:r>
-          </w:p>
-        </w:tc>
-        <w:tc>
-          <w:tcPr>
-            <w:tcW w:w="1695" w:type="dxa"/>
-          </w:tcPr>
-          <w:p>
-            <w:pPr>
-              <w:rPr>
-                <w:rFonts w:ascii="Arial" w:hAnsi="Arial" w:cs="Arial"/>
-              </w:rPr>
-            </w:pPr>
-            <w:r>
-              <w:t>Academic</w:t>
-            </w:r>
-          </w:p>
-        </w:tc>
-        <w:tc>
-          <w:tcPr>
-            <w:tcW w:w="1434" w:type="dxa"/>
-          </w:tcPr>
-          <w:p>
-            <w:pPr>
-              <w:rPr>
-                <w:rFonts w:ascii="Arial" w:hAnsi="Arial" w:cs="Arial"/>
-              </w:rPr>
-            </w:pPr>
-            <w:r>
-              <w:rPr>
-                <w:rFonts w:ascii="Arial" w:hAnsi="Arial" w:cs="Arial"/>
-              </w:rPr>
-              <w:t>Curriculum delivery</w:t>
-            </w:r>
-          </w:p>
-        </w:tc>
-        <w:tc>
-          <w:tcPr>
-            <w:tcW w:w="1977" w:type="dxa"/>
-          </w:tcPr>
-          <w:p>
-            <w:pPr>
-              <w:rPr>
-                <w:rFonts w:ascii="Arial" w:hAnsi="Arial" w:cs="Arial"/>
-              </w:rPr>
-            </w:pPr>
-            <w:r>
-              <w:rPr>
-                <w:rFonts w:ascii="Arial" w:hAnsi="Arial" w:cs="Arial"/>
-              </w:rPr>
-              <w:t>Meetings, interviews</w:t>
-            </w:r>
-          </w:p>
-        </w:tc>
-      </w:tr>
-      <w:tr>
-        <w:tc>
-          <w:tcPr>
-            <w:tcW w:w="527" w:type="dxa"/>
-          </w:tcPr>
-          <w:p>
-            <w:pPr>
-              <w:rPr>
-                <w:rFonts w:ascii="Arial" w:hAnsi="Arial" w:cs="Arial"/>
-              </w:rPr>
-            </w:pPr>
-            <w:r>
-              <w:rPr>
-                <w:rFonts w:ascii="Arial" w:hAnsi="Arial" w:cs="Arial"/>
-              </w:rPr>
-              <w:t>4</w:t>
-            </w:r>
-          </w:p>
-        </w:tc>
-        <w:tc>
-          <w:tcPr>
-            <w:tcW w:w="1906" w:type="dxa"/>
-          </w:tcPr>
-          <w:p>
-            <w:pPr>
-              <w:rPr>
-                <w:rFonts w:ascii="Arial" w:hAnsi="Arial" w:cs="Arial"/>
-              </w:rPr>
-            </w:pPr>
-            <w:r>
-              <w:rPr>
-                <w:rFonts w:ascii="Arial" w:hAnsi="Arial" w:cs="Arial"/>
-              </w:rPr>
-              <w:t>Senior Lecturers</w:t>
-            </w:r>
-          </w:p>
-        </w:tc>
-        <w:tc>
-          <w:tcPr>
-            <w:tcW w:w="1811" w:type="dxa"/>
-          </w:tcPr>
-          <w:p>
-            <w:pPr>
-              <w:rPr>
-                <w:rFonts w:ascii="Arial" w:hAnsi="Arial" w:cs="Arial"/>
-              </w:rPr>
-            </w:pPr>
-            <w:r>
-              <w:rPr>
-                <w:rFonts w:ascii="Arial" w:hAnsi="Arial" w:cs="Arial"/>
-              </w:rPr>
-              <w:t>Subject delivery experts</w:t>
-            </w:r>
-          </w:p>
-        </w:tc>
-        <w:tc>
-          <w:tcPr>
-            <w:tcW w:w="1695" w:type="dxa"/>
-          </w:tcPr>
-          <w:p>
-            <w:pPr>
-              <w:rPr>
-                <w:rFonts w:ascii="Arial" w:hAnsi="Arial" w:cs="Arial"/>
-              </w:rPr>
-            </w:pPr>
-            <w:r>
-              <w:t>Academic</w:t>
-            </w:r>
-          </w:p>
-        </w:tc>
-        <w:tc>
-          <w:tcPr>
-            <w:tcW w:w="1434" w:type="dxa"/>
-          </w:tcPr>
-          <w:p>
-            <w:pPr>
-              <w:rPr>
-                <w:rFonts w:ascii="Arial" w:hAnsi="Arial" w:cs="Arial"/>
-              </w:rPr>
-            </w:pPr>
-            <w:r>
-              <w:rPr>
-                <w:rFonts w:ascii="Arial" w:hAnsi="Arial" w:cs="Arial"/>
-              </w:rPr>
-              <w:t>Course tools, grading</w:t>
-            </w:r>
-          </w:p>
-        </w:tc>
-        <w:tc>
-          <w:tcPr>
-            <w:tcW w:w="1977" w:type="dxa"/>
-          </w:tcPr>
-          <w:p>
-            <w:pPr>
-              <w:rPr>
-                <w:rFonts w:ascii="Arial" w:hAnsi="Arial" w:cs="Arial"/>
-              </w:rPr>
-            </w:pPr>
-            <w:r>
-              <w:rPr>
-                <w:rFonts w:ascii="Arial" w:hAnsi="Arial" w:cs="Arial"/>
-              </w:rPr>
-              <w:t>Surveys, workshops</w:t>
-            </w:r>
-          </w:p>
-        </w:tc>
-      </w:tr>
-      <w:tr>
-        <w:tc>
-          <w:tcPr>
-            <w:tcW w:w="527" w:type="dxa"/>
-          </w:tcPr>
-          <w:p>
-            <w:pPr>
-              <w:rPr>
-                <w:rFonts w:ascii="Arial" w:hAnsi="Arial" w:cs="Arial"/>
-              </w:rPr>
-            </w:pPr>
-            <w:r>
-              <w:rPr>
-                <w:rFonts w:ascii="Arial" w:hAnsi="Arial" w:cs="Arial"/>
-              </w:rPr>
-              <w:t>5</w:t>
-            </w:r>
-          </w:p>
-        </w:tc>
-        <w:tc>
-          <w:tcPr>
-            <w:tcW w:w="1906" w:type="dxa"/>
-          </w:tcPr>
-          <w:p>
-            <w:pPr>
-              <w:rPr>
-                <w:rFonts w:ascii="Arial" w:hAnsi="Arial" w:cs="Arial"/>
-              </w:rPr>
-            </w:pPr>
-            <w:r>
-              <w:rPr>
-                <w:rFonts w:ascii="Arial" w:hAnsi="Arial" w:cs="Arial"/>
-              </w:rPr>
-              <w:t>Lecturers/Tutors</w:t>
-            </w:r>
-          </w:p>
-        </w:tc>
-        <w:tc>
-          <w:tcPr>
-            <w:tcW w:w="1811" w:type="dxa"/>
-          </w:tcPr>
-          <w:p>
-            <w:pPr>
-              <w:rPr>
-                <w:rFonts w:ascii="Arial" w:hAnsi="Arial" w:cs="Arial"/>
-              </w:rPr>
-            </w:pPr>
-            <w:r>
-              <w:rPr>
-                <w:rFonts w:ascii="Arial" w:hAnsi="Arial" w:cs="Arial"/>
-              </w:rPr>
-              <w:t>Day-to-day users</w:t>
-            </w:r>
-          </w:p>
-        </w:tc>
-        <w:tc>
-          <w:tcPr>
-            <w:tcW w:w="1695" w:type="dxa"/>
-          </w:tcPr>
-          <w:p>
-            <w:pPr>
-              <w:rPr>
-                <w:rFonts w:ascii="Arial" w:hAnsi="Arial" w:cs="Arial"/>
-              </w:rPr>
-            </w:pPr>
-            <w:r>
-              <w:t>Academic</w:t>
-            </w:r>
-          </w:p>
-        </w:tc>
-        <w:tc>
-          <w:tcPr>
-            <w:tcW w:w="1434" w:type="dxa"/>
-          </w:tcPr>
-          <w:p>
-            <w:pPr>
-              <w:rPr>
-                <w:rFonts w:ascii="Arial" w:hAnsi="Arial" w:cs="Arial"/>
-              </w:rPr>
-            </w:pPr>
-            <w:r>
-              <w:rPr>
-                <w:rFonts w:ascii="Arial" w:hAnsi="Arial" w:cs="Arial"/>
-              </w:rPr>
-              <w:t>Teaching &amp; content delivery</w:t>
-            </w:r>
-          </w:p>
-        </w:tc>
-        <w:tc>
-          <w:tcPr>
-            <w:tcW w:w="1977" w:type="dxa"/>
-          </w:tcPr>
-          <w:p>
-            <w:pPr>
-              <w:rPr>
-                <w:rFonts w:ascii="Arial" w:hAnsi="Arial" w:cs="Arial"/>
-              </w:rPr>
-            </w:pPr>
-            <w:r>
-              <w:rPr>
-                <w:rFonts w:ascii="Arial" w:hAnsi="Arial" w:cs="Arial"/>
-              </w:rPr>
-              <w:t>Surveys</w:t>
-            </w:r>
-          </w:p>
-        </w:tc>
-      </w:tr>
-      <w:tr>
-        <w:tc>
-          <w:tcPr>
-            <w:tcW w:w="527" w:type="dxa"/>
-          </w:tcPr>
-          <w:p>
-            <w:pPr>
-              <w:rPr>
-                <w:rFonts w:ascii="Arial" w:hAnsi="Arial" w:cs="Arial"/>
-              </w:rPr>
-            </w:pPr>
-            <w:r>
-              <w:rPr>
-                <w:rFonts w:ascii="Arial" w:hAnsi="Arial" w:cs="Arial"/>
-              </w:rPr>
-              <w:t>6</w:t>
-            </w:r>
-          </w:p>
-        </w:tc>
-        <w:tc>
-          <w:tcPr>
-            <w:tcW w:w="1906" w:type="dxa"/>
-          </w:tcPr>
-          <w:p>
-            <w:pPr>
-              <w:rPr>
-                <w:rFonts w:ascii="Arial" w:hAnsi="Arial" w:cs="Arial"/>
-              </w:rPr>
-            </w:pPr>
-            <w:r>
-              <w:rPr>
-                <w:rFonts w:ascii="Arial" w:hAnsi="Arial" w:cs="Arial"/>
-              </w:rPr>
-              <w:t>Students</w:t>
-            </w:r>
-          </w:p>
-        </w:tc>
-        <w:tc>
-          <w:tcPr>
-            <w:tcW w:w="1811" w:type="dxa"/>
-          </w:tcPr>
-          <w:p>
-            <w:pPr>
-              <w:rPr>
-                <w:rFonts w:ascii="Arial" w:hAnsi="Arial" w:cs="Arial"/>
-              </w:rPr>
-            </w:pPr>
-            <w:r>
-              <w:rPr>
-                <w:rFonts w:ascii="Arial" w:hAnsi="Arial" w:cs="Arial"/>
-              </w:rPr>
-              <w:t>End-users</w:t>
-            </w:r>
-          </w:p>
-        </w:tc>
-        <w:tc>
-          <w:tcPr>
-            <w:tcW w:w="1695" w:type="dxa"/>
-          </w:tcPr>
-          <w:p>
-            <w:pPr>
-              <w:rPr>
-                <w:rFonts w:ascii="Arial" w:hAnsi="Arial" w:cs="Arial"/>
-              </w:rPr>
-            </w:pPr>
-            <w:r>
-              <w:rPr>
-                <w:rFonts w:ascii="Arial" w:hAnsi="Arial" w:cs="Arial"/>
-              </w:rPr>
-              <w:t>All faculties</w:t>
-            </w:r>
-          </w:p>
-        </w:tc>
-        <w:tc>
-          <w:tcPr>
-            <w:tcW w:w="1434" w:type="dxa"/>
-          </w:tcPr>
-          <w:p>
-            <w:pPr>
-              <w:rPr>
-                <w:rFonts w:ascii="Arial" w:hAnsi="Arial" w:cs="Arial"/>
-              </w:rPr>
-            </w:pPr>
-            <w:r>
-              <w:rPr>
-                <w:rFonts w:ascii="Arial" w:hAnsi="Arial" w:cs="Arial"/>
-              </w:rPr>
-              <w:t>Access, usability</w:t>
-            </w:r>
-          </w:p>
-        </w:tc>
-        <w:tc>
-          <w:tcPr>
-            <w:tcW w:w="1977" w:type="dxa"/>
-          </w:tcPr>
-          <w:p>
-            <w:pPr>
-              <w:rPr>
-                <w:rFonts w:ascii="Arial" w:hAnsi="Arial" w:cs="Arial"/>
-              </w:rPr>
-            </w:pPr>
-            <w:r>
-              <w:rPr>
-                <w:rFonts w:ascii="Arial" w:hAnsi="Arial" w:cs="Arial"/>
-              </w:rPr>
-              <w:t>Focus groups, polls</w:t>
-            </w:r>
-          </w:p>
-        </w:tc>
-      </w:tr>
-      <w:tr>
-        <w:tc>
-          <w:tcPr>
-            <w:tcW w:w="527" w:type="dxa"/>
-          </w:tcPr>
-          <w:p>
-            <w:pPr>
-              <w:rPr>
-                <w:rFonts w:ascii="Arial" w:hAnsi="Arial" w:cs="Arial"/>
-              </w:rPr>
-            </w:pPr>
-            <w:r>
-              <w:rPr>
-                <w:rFonts w:ascii="Arial" w:hAnsi="Arial" w:cs="Arial"/>
-              </w:rPr>
-              <w:t>7</w:t>
-            </w:r>
-          </w:p>
-        </w:tc>
-        <w:tc>
-          <w:tcPr>
-            <w:tcW w:w="1906" w:type="dxa"/>
-          </w:tcPr>
-          <w:p>
-            <w:pPr>
-              <w:rPr>
-                <w:rFonts w:ascii="Arial" w:hAnsi="Arial" w:cs="Arial"/>
-              </w:rPr>
-            </w:pPr>
-            <w:r>
-              <w:rPr>
-                <w:rFonts w:ascii="Arial" w:hAnsi="Arial" w:cs="Arial"/>
-              </w:rPr>
-              <w:t>Admin Staff</w:t>
-            </w:r>
-          </w:p>
-        </w:tc>
-        <w:tc>
-          <w:tcPr>
-            <w:tcW w:w="1811" w:type="dxa"/>
-          </w:tcPr>
-          <w:p>
-            <w:pPr>
-              <w:rPr>
-                <w:rFonts w:ascii="Arial" w:hAnsi="Arial" w:cs="Arial"/>
-              </w:rPr>
-            </w:pPr>
-            <w:r>
-              <w:rPr>
-                <w:rFonts w:ascii="Arial" w:hAnsi="Arial" w:cs="Arial"/>
-              </w:rPr>
-              <w:t>Operational execution</w:t>
-            </w:r>
-          </w:p>
-        </w:tc>
-        <w:tc>
-          <w:tcPr>
-            <w:tcW w:w="1695" w:type="dxa"/>
-          </w:tcPr>
-          <w:p>
-            <w:pPr>
-              <w:rPr>
-                <w:rFonts w:ascii="Arial" w:hAnsi="Arial" w:cs="Arial"/>
-              </w:rPr>
-            </w:pPr>
-            <w:r>
-              <w:rPr>
-                <w:rFonts w:ascii="Arial" w:hAnsi="Arial" w:cs="Arial"/>
-              </w:rPr>
-              <w:t>Administration</w:t>
-            </w:r>
-          </w:p>
-        </w:tc>
-        <w:tc>
-          <w:tcPr>
-            <w:tcW w:w="1434" w:type="dxa"/>
-          </w:tcPr>
-          <w:p>
-            <w:pPr>
-              <w:rPr>
-                <w:rFonts w:ascii="Arial" w:hAnsi="Arial" w:cs="Arial"/>
-              </w:rPr>
-            </w:pPr>
-            <w:r>
-              <w:rPr>
-                <w:rFonts w:ascii="Arial" w:hAnsi="Arial" w:cs="Arial"/>
-              </w:rPr>
-              <w:t>Scheduling, tracking</w:t>
-            </w:r>
-          </w:p>
-        </w:tc>
-        <w:tc>
-          <w:tcPr>
-            <w:tcW w:w="1977" w:type="dxa"/>
-          </w:tcPr>
-          <w:p>
-            <w:pPr>
-              <w:rPr>
-                <w:rFonts w:ascii="Arial" w:hAnsi="Arial" w:cs="Arial"/>
-              </w:rPr>
-            </w:pPr>
-            <w:r>
-              <w:rPr>
-                <w:rFonts w:ascii="Arial" w:hAnsi="Arial" w:cs="Arial"/>
-              </w:rPr>
-              <w:t>Workshops</w:t>
-            </w:r>
-          </w:p>
-        </w:tc>
-      </w:tr>
-      <w:tr>
-        <w:tc>
-          <w:tcPr>
-            <w:tcW w:w="527" w:type="dxa"/>
-          </w:tcPr>
-          <w:p>
-            <w:pPr>
-              <w:rPr>
-                <w:rFonts w:ascii="Arial" w:hAnsi="Arial" w:cs="Arial"/>
-              </w:rPr>
-            </w:pPr>
-            <w:r>
-              <w:rPr>
-                <w:rFonts w:ascii="Arial" w:hAnsi="Arial" w:cs="Arial"/>
-              </w:rPr>
-              <w:t>8</w:t>
-            </w:r>
-          </w:p>
-        </w:tc>
-        <w:tc>
-          <w:tcPr>
-            <w:tcW w:w="1906" w:type="dxa"/>
-          </w:tcPr>
-          <w:p>
-            <w:pPr>
-              <w:rPr>
-                <w:rFonts w:ascii="Arial" w:hAnsi="Arial" w:cs="Arial"/>
-              </w:rPr>
-            </w:pPr>
-            <w:r>
-              <w:rPr>
-                <w:rFonts w:ascii="Arial" w:hAnsi="Arial" w:cs="Arial"/>
-              </w:rPr>
-              <w:t>IT Staff</w:t>
-            </w:r>
-          </w:p>
-        </w:tc>
-        <w:tc>
-          <w:tcPr>
-            <w:tcW w:w="1811" w:type="dxa"/>
-          </w:tcPr>
-          <w:p>
-            <w:pPr>
-              <w:rPr>
-                <w:rFonts w:ascii="Arial" w:hAnsi="Arial" w:cs="Arial"/>
-              </w:rPr>
-            </w:pPr>
-            <w:r>
-              <w:rPr>
-                <w:rFonts w:ascii="Arial" w:hAnsi="Arial" w:cs="Arial"/>
-              </w:rPr>
-              <w:t>Implementation &amp; support</w:t>
-            </w:r>
-          </w:p>
-        </w:tc>
-        <w:tc>
-          <w:tcPr>
-            <w:tcW w:w="1695" w:type="dxa"/>
-          </w:tcPr>
-          <w:p>
-            <w:pPr>
-              <w:rPr>
-                <w:rFonts w:ascii="Arial" w:hAnsi="Arial" w:cs="Arial"/>
-              </w:rPr>
-            </w:pPr>
-            <w:r>
-              <w:rPr>
-                <w:rFonts w:ascii="Arial" w:hAnsi="Arial" w:cs="Arial"/>
-              </w:rPr>
-              <w:t>IT</w:t>
-            </w:r>
-          </w:p>
-        </w:tc>
-        <w:tc>
-          <w:tcPr>
-            <w:tcW w:w="1434" w:type="dxa"/>
-          </w:tcPr>
-          <w:p>
-            <w:pPr>
-              <w:rPr>
-                <w:rFonts w:ascii="Arial" w:hAnsi="Arial" w:cs="Arial"/>
-              </w:rPr>
-            </w:pPr>
-            <w:r>
-              <w:rPr>
-                <w:rFonts w:ascii="Arial" w:hAnsi="Arial" w:cs="Arial"/>
-              </w:rPr>
-              <w:t>System integration &amp; security</w:t>
-            </w:r>
-          </w:p>
-        </w:tc>
-        <w:tc>
-          <w:tcPr>
-            <w:tcW w:w="1977" w:type="dxa"/>
-          </w:tcPr>
-          <w:p>
-            <w:pPr>
-              <w:rPr>
-                <w:rFonts w:ascii="Arial" w:hAnsi="Arial" w:cs="Arial"/>
-              </w:rPr>
-            </w:pPr>
-            <w:r>
-              <w:rPr>
-                <w:rFonts w:ascii="Arial" w:hAnsi="Arial" w:cs="Arial"/>
-              </w:rPr>
-              <w:t>Technical meetings</w:t>
-            </w:r>
-          </w:p>
-        </w:tc>
-      </w:tr>
-      <w:tr>
-        <w:tc>
-          <w:tcPr>
-            <w:tcW w:w="527" w:type="dxa"/>
-          </w:tcPr>
-          <w:p>
-            <w:pPr>
-              <w:rPr>
-                <w:rFonts w:ascii="Arial" w:hAnsi="Arial" w:cs="Arial"/>
-              </w:rPr>
-            </w:pPr>
-            <w:r>
-              <w:rPr>
-                <w:rFonts w:ascii="Arial" w:hAnsi="Arial" w:cs="Arial"/>
-              </w:rPr>
-              <w:t>9</w:t>
-            </w:r>
-          </w:p>
-        </w:tc>
-        <w:tc>
-          <w:tcPr>
-            <w:tcW w:w="1906" w:type="dxa"/>
-          </w:tcPr>
-          <w:tbl>
-            <w:tblPr>
-              <w:tblW w:w="0" w:type="auto"/>
-              <w:tblCellSpacing w:w="15" w:type="dxa"/>
-              <w:tblCellMar>
-                <w:top w:w="15" w:type="dxa"/>
-                <w:left w:w="15" w:type="dxa"/>
-                <w:bottom w:w="15" w:type="dxa"/>
-                <w:right w:w="15" w:type="dxa"/>
-              </w:tblCellMar>
-              <w:tblLook w:val="04A0" w:firstRow="1" w:lastRow="0" w:firstColumn="1" w:lastColumn="0" w:noHBand="0" w:noVBand="1"/>
-            </w:tblPr>
-            <w:tblGrid>
-              <w:gridCol w:w="1619"/>
-            </w:tblGrid>
-            <w:tr>
-              <w:trPr>
-                <w:tblCellSpacing w:w="15" w:type="dxa"/>
-              </w:trPr>
-              <w:tc>
-                <w:tcPr>
-                  <w:tcW w:w="0" w:type="auto"/>
-                  <w:vAlign w:val="center"/>
-                  <w:hideMark/>
-                </w:tcPr>
-                <w:p>
-                  <w:r>
-                    <w:t>Project Sponsor</w:t>
-                  </w:r>
-                </w:p>
-              </w:tc>
-            </w:tr>
-          </w:tbl>
-          <w:p>
-            <w:pPr>
-              <w:rPr>
-                <w:rFonts w:ascii="Arial" w:hAnsi="Arial" w:cs="Arial"/>
-              </w:rPr>
-            </w:pPr>
-          </w:p>
-        </w:tc>
-        <w:tc>
-          <w:tcPr>
-            <w:tcW w:w="1811" w:type="dxa"/>
-          </w:tcPr>
-          <w:tbl>
-            <w:tblPr>
-              <w:tblW w:w="0" w:type="auto"/>
-              <w:tblCellSpacing w:w="15" w:type="dxa"/>
-              <w:tblCellMar>
-                <w:top w:w="15" w:type="dxa"/>
-                <w:left w:w="15" w:type="dxa"/>
-                <w:bottom w:w="15" w:type="dxa"/>
-                <w:right w:w="15" w:type="dxa"/>
-              </w:tblCellMar>
-              <w:tblLook w:val="04A0" w:firstRow="1" w:lastRow="0" w:firstColumn="1" w:lastColumn="0" w:noHBand="0" w:noVBand="1"/>
-            </w:tblPr>
-            <w:tblGrid>
-              <w:gridCol w:w="1528"/>
-            </w:tblGrid>
-            <w:tr>
-              <w:trPr>
-                <w:tblCellSpacing w:w="15" w:type="dxa"/>
-              </w:trPr>
-              <w:tc>
-                <w:tcPr>
-                  <w:tcW w:w="0" w:type="auto"/>
-                  <w:vAlign w:val="center"/>
-                  <w:hideMark/>
-                </w:tcPr>
-                <w:p>
-                  <w:r>
-                    <w:t>Project Sponsor</w:t>
-                  </w:r>
-                </w:p>
-              </w:tc>
-            </w:tr>
-          </w:tbl>
-          <w:p>
-            <w:pPr>
-              <w:rPr>
-                <w:rFonts w:ascii="Arial" w:hAnsi="Arial" w:cs="Arial"/>
-              </w:rPr>
-            </w:pPr>
-          </w:p>
-        </w:tc>
-        <w:tc>
-          <w:tcPr>
-            <w:tcW w:w="1695" w:type="dxa"/>
-          </w:tcPr>
-          <w:tbl>
-            <w:tblPr>
-              <w:tblW w:w="0" w:type="auto"/>
-              <w:tblCellSpacing w:w="15" w:type="dxa"/>
-              <w:tblCellMar>
-                <w:top w:w="15" w:type="dxa"/>
-                <w:left w:w="15" w:type="dxa"/>
-                <w:bottom w:w="15" w:type="dxa"/>
-                <w:right w:w="15" w:type="dxa"/>
-              </w:tblCellMar>
-              <w:tblLook w:val="04A0" w:firstRow="1" w:lastRow="0" w:firstColumn="1" w:lastColumn="0" w:noHBand="0" w:noVBand="1"/>
-            </w:tblPr>
-            <w:tblGrid>
-              <w:gridCol w:w="1417"/>
-            </w:tblGrid>
-            <w:tr>
-              <w:trPr>
-                <w:tblCellSpacing w:w="15" w:type="dxa"/>
-              </w:trPr>
-              <w:tc>
-                <w:tcPr>
-                  <w:tcW w:w="0" w:type="auto"/>
-                  <w:vAlign w:val="center"/>
-                  <w:hideMark/>
-                </w:tcPr>
-                <w:p>
-                  <w:r>
-                    <w:t>Project Sponsor</w:t>
-                  </w:r>
-                </w:p>
-              </w:tc>
-            </w:tr>
-          </w:tbl>
-          <w:p>
-            <w:pPr>
-              <w:rPr>
-                <w:rFonts w:ascii="Arial" w:hAnsi="Arial" w:cs="Arial"/>
-              </w:rPr>
-            </w:pPr>
-          </w:p>
-        </w:tc>
-        <w:tc>
-          <w:tcPr>
-            <w:tcW w:w="1434" w:type="dxa"/>
-          </w:tcPr>
-          <w:tbl>
-            <w:tblPr>
-              <w:tblW w:w="0" w:type="auto"/>
-              <w:tblCellSpacing w:w="15" w:type="dxa"/>
-              <w:tblCellMar>
-                <w:top w:w="15" w:type="dxa"/>
-                <w:left w:w="15" w:type="dxa"/>
-                <w:bottom w:w="15" w:type="dxa"/>
-                <w:right w:w="15" w:type="dxa"/>
-              </w:tblCellMar>
-              <w:tblLook w:val="04A0" w:firstRow="1" w:lastRow="0" w:firstColumn="1" w:lastColumn="0" w:noHBand="0" w:noVBand="1"/>
-            </w:tblPr>
-            <w:tblGrid>
-              <w:gridCol w:w="1170"/>
-            </w:tblGrid>
-            <w:tr>
-              <w:trPr>
-                <w:tblCellSpacing w:w="15" w:type="dxa"/>
-              </w:trPr>
-              <w:tc>
-                <w:tcPr>
-                  <w:tcW w:w="0" w:type="auto"/>
-                  <w:vAlign w:val="center"/>
-                  <w:hideMark/>
-                </w:tcPr>
-                <w:p>
-                  <w:r>
-                    <w:t>Strategic alignment</w:t>
-                  </w:r>
-                </w:p>
-              </w:tc>
-            </w:tr>
-          </w:tbl>
-          <w:p>
-            <w:pPr>
-              <w:rPr>
-                <w:rFonts w:ascii="Arial" w:hAnsi="Arial" w:cs="Arial"/>
-              </w:rPr>
-            </w:pPr>
-          </w:p>
-        </w:tc>
-        <w:tc>
-          <w:tcPr>
-            <w:tcW w:w="1977" w:type="dxa"/>
-          </w:tcPr>
-          <w:tbl>
-            <w:tblPr>
-              <w:tblW w:w="0" w:type="auto"/>
-              <w:tblCellSpacing w:w="15" w:type="dxa"/>
-              <w:tblCellMar>
-                <w:top w:w="15" w:type="dxa"/>
-                <w:left w:w="15" w:type="dxa"/>
-                <w:bottom w:w="15" w:type="dxa"/>
-                <w:right w:w="15" w:type="dxa"/>
-              </w:tblCellMar>
-              <w:tblLook w:val="04A0" w:firstRow="1" w:lastRow="0" w:firstColumn="1" w:lastColumn="0" w:noHBand="0" w:noVBand="1"/>
-            </w:tblPr>
-            <w:tblGrid>
-              <w:gridCol w:w="1689"/>
-            </w:tblGrid>
-            <w:tr>
-              <w:trPr>
-                <w:tblCellSpacing w:w="15" w:type="dxa"/>
-              </w:trPr>
-              <w:tc>
-                <w:tcPr>
-                  <w:tcW w:w="0" w:type="auto"/>
-                  <w:vAlign w:val="center"/>
-                  <w:hideMark/>
-                </w:tcPr>
-                <w:p>
-                  <w:r>
-                    <w:t>Strategic alignment</w:t>
-                  </w:r>
-                </w:p>
-              </w:tc>
-            </w:tr>
-          </w:tbl>
-          <w:p>
-            <w:pPr>
-              <w:rPr>
-                <w:rFonts w:ascii="Arial" w:hAnsi="Arial" w:cs="Arial"/>
-              </w:rPr>
-            </w:pPr>
-          </w:p>
-        </w:tc>
-      </w:tr>
-    </w:tbl>
     <w:p>
       <w:pPr>
         <w:rPr>
           <w:rFonts w:ascii="Arial" w:hAnsi="Arial" w:cs="Arial"/>
           <w:b/>
           <w:bCs/>
+          <w:sz w:val="28"/>
+          <w:szCs w:val="28"/>
         </w:rPr>
       </w:pPr>
     </w:p>
@@ -2556,7 +1299,6 @@
         <w:rPr>
           <w:rFonts w:ascii="Arial" w:hAnsi="Arial" w:cs="Arial"/>
         </w:rPr>
-        <w:lastRenderedPageBreak/>
         <w:t>Senior Lecturers / Tutors – Subject Area Focus</w:t>
       </w:r>
     </w:p>
@@ -2801,6 +1543,7 @@
         <w:rPr>
           <w:rFonts w:ascii="Arial" w:hAnsi="Arial" w:cs="Arial"/>
         </w:rPr>
+        <w:lastRenderedPageBreak/>
         <w:t xml:space="preserve">Most competitors prioritize research and commercial success, often </w:t>
       </w:r>
       <w:r>
@@ -3180,7 +1923,6 @@
         <w:rPr>
           <w:rFonts w:ascii="Arial" w:hAnsi="Arial" w:cs="Arial"/>
         </w:rPr>
-        <w:lastRenderedPageBreak/>
         <w:t>In terms of project delivery college have realized that they are college and they have very bright people working for them. Therefore, the overall approach will be to do it themselves as soon as possible.</w:t>
       </w:r>
     </w:p>
@@ -5074,7 +3816,13 @@
         <w:rPr>
           <w:rFonts w:ascii="Arial" w:hAnsi="Arial" w:cs="Arial"/>
         </w:rPr>
-        <w:t xml:space="preserve">Figure A1: </w:t>
+        <w:t>Table</w:t>
+      </w:r>
+      <w:r>
+        <w:rPr>
+          <w:rFonts w:ascii="Arial" w:hAnsi="Arial" w:cs="Arial"/>
+        </w:rPr>
+        <w:t xml:space="preserve"> A1: </w:t>
       </w:r>
       <w:r>
         <w:rPr>
@@ -5086,7 +3834,13 @@
         <w:rPr>
           <w:rFonts w:ascii="Arial" w:hAnsi="Arial" w:cs="Arial"/>
         </w:rPr>
-        <w:t xml:space="preserve"> College Organizational Structure</w:t>
+        <w:t xml:space="preserve"> College </w:t>
+      </w:r>
+      <w:r>
+        <w:rPr>
+          <w:rFonts w:ascii="Arial" w:hAnsi="Arial" w:cs="Arial"/>
+        </w:rPr>
+        <w:t>Stakeholders</w:t>
       </w:r>
     </w:p>
     <w:p>
@@ -5095,12 +3849,46 @@
         <w:rPr>
           <w:rFonts w:ascii="Arial" w:hAnsi="Arial" w:cs="Arial"/>
         </w:rPr>
-      </w:pPr>
-      <w:r>
-        <w:rPr>
-          <w:rFonts w:ascii="Arial" w:hAnsi="Arial" w:cs="Arial"/>
-        </w:rPr>
-        <w:t xml:space="preserve">This diagram illustrates the hierarchical structure of </w:t>
+        <w:sectPr>
+          <w:headerReference w:type="first" r:id="rId10"/>
+          <w:footerReference w:type="first" r:id="rId11"/>
+          <w:pgSz w:w="16838" w:h="11906" w:orient="landscape" w:code="9"/>
+          <w:pgMar w:top="1440" w:right="1440" w:bottom="1440" w:left="1440" w:header="720" w:footer="720" w:gutter="0"/>
+          <w:pgNumType w:start="0"/>
+          <w:cols w:space="720"/>
+          <w:titlePg/>
+          <w:docGrid w:linePitch="360"/>
+        </w:sectPr>
+      </w:pPr>
+      <w:r>
+        <w:rPr>
+          <w:rFonts w:ascii="Arial" w:hAnsi="Arial" w:cs="Arial"/>
+        </w:rPr>
+        <w:t xml:space="preserve">This </w:t>
+      </w:r>
+      <w:r>
+        <w:rPr>
+          <w:rFonts w:ascii="Arial" w:hAnsi="Arial" w:cs="Arial"/>
+        </w:rPr>
+        <w:t xml:space="preserve">table </w:t>
+      </w:r>
+      <w:r>
+        <w:rPr>
+          <w:rFonts w:ascii="Arial" w:hAnsi="Arial" w:cs="Arial"/>
+        </w:rPr>
+        <w:t xml:space="preserve">illustrates the </w:t>
+      </w:r>
+      <w:r>
+        <w:rPr>
+          <w:rFonts w:ascii="Arial" w:hAnsi="Arial" w:cs="Arial"/>
+        </w:rPr>
+        <w:t xml:space="preserve">stakeholders </w:t>
+      </w:r>
+      <w:r>
+        <w:rPr>
+          <w:rFonts w:ascii="Arial" w:hAnsi="Arial" w:cs="Arial"/>
+        </w:rPr>
+        <w:t xml:space="preserve">of </w:t>
       </w:r>
       <w:r>
         <w:rPr>
@@ -5112,12 +3900,1390 @@
         <w:rPr>
           <w:rFonts w:ascii="Arial" w:hAnsi="Arial" w:cs="Arial"/>
         </w:rPr>
-        <w:t xml:space="preserve"> College, showing the breakdown from the college level into faculties, schools, and departments.</w:t>
+        <w:t xml:space="preserve"> College, </w:t>
+      </w:r>
+      <w:r>
+        <w:rPr>
+          <w:rFonts w:ascii="Arial" w:hAnsi="Arial" w:cs="Arial"/>
+        </w:rPr>
+        <w:t xml:space="preserve">identified </w:t>
+      </w:r>
+      <w:r>
+        <w:rPr>
+          <w:rFonts w:ascii="Arial" w:hAnsi="Arial" w:cs="Arial"/>
+        </w:rPr>
+        <w:t xml:space="preserve">the </w:t>
+      </w:r>
+      <w:r>
+        <w:rPr>
+          <w:rFonts w:ascii="Arial" w:hAnsi="Arial" w:cs="Arial"/>
+        </w:rPr>
+        <w:t>role of each stakeholder along with objective and communication method</w:t>
+      </w:r>
+      <w:r>
+        <w:rPr>
+          <w:rFonts w:ascii="Arial" w:hAnsi="Arial" w:cs="Arial"/>
+        </w:rPr>
+        <w:t>.</w:t>
+      </w:r>
+    </w:p>
+    <w:p>
+      <w:pPr>
+        <w:jc w:val="right"/>
+        <w:rPr>
+          <w:rFonts w:ascii="Arial" w:hAnsi="Arial" w:cs="Arial"/>
+          <w:b/>
+          <w:bCs/>
+        </w:rPr>
+      </w:pPr>
+      <w:r>
+        <w:rPr>
+          <w:rFonts w:ascii="Arial" w:hAnsi="Arial" w:cs="Arial"/>
+          <w:b/>
+          <w:bCs/>
+        </w:rPr>
+        <w:lastRenderedPageBreak/>
+        <w:t xml:space="preserve">Appendix </w:t>
+      </w:r>
+      <w:r>
+        <w:rPr>
+          <w:rFonts w:ascii="Arial" w:hAnsi="Arial" w:cs="Arial"/>
+          <w:b/>
+          <w:bCs/>
+        </w:rPr>
+        <w:t>B</w:t>
+      </w:r>
+    </w:p>
+    <w:p>
+      <w:pPr>
+        <w:jc w:val="center"/>
+        <w:rPr>
+          <w:rFonts w:ascii="Arial" w:hAnsi="Arial" w:cs="Arial"/>
+          <w:b/>
+          <w:bCs/>
+          <w:sz w:val="28"/>
+          <w:szCs w:val="28"/>
+        </w:rPr>
+      </w:pPr>
+      <w:r>
+        <w:rPr>
+          <w:rFonts w:ascii="Arial" w:hAnsi="Arial" w:cs="Arial"/>
+          <w:b/>
+          <w:bCs/>
+          <w:sz w:val="28"/>
+          <w:szCs w:val="28"/>
+        </w:rPr>
+        <w:t xml:space="preserve">STAKEHOLDER </w:t>
+      </w:r>
+      <w:r>
+        <w:rPr>
+          <w:rFonts w:ascii="Arial" w:hAnsi="Arial" w:cs="Arial"/>
+          <w:b/>
+          <w:bCs/>
+          <w:sz w:val="28"/>
+          <w:szCs w:val="28"/>
+        </w:rPr>
+        <w:t>MAPPING</w:t>
+      </w:r>
+    </w:p>
+    <w:p>
+      <w:pPr>
+        <w:jc w:val="center"/>
+        <w:rPr>
+          <w:rFonts w:ascii="Arial" w:hAnsi="Arial" w:cs="Arial"/>
+          <w:b/>
+          <w:bCs/>
+          <w:sz w:val="28"/>
+          <w:szCs w:val="28"/>
+        </w:rPr>
+      </w:pPr>
+    </w:p>
+    <w:p>
+      <w:pPr>
+        <w:jc w:val="center"/>
+        <w:rPr>
+          <w:rFonts w:ascii="Arial" w:hAnsi="Arial" w:cs="Arial"/>
+          <w:b/>
+          <w:bCs/>
+          <w:sz w:val="28"/>
+          <w:szCs w:val="28"/>
+        </w:rPr>
+      </w:pPr>
+      <w:r>
+        <w:rPr>
+          <w:rFonts w:ascii="Arial" w:hAnsi="Arial" w:cs="Arial"/>
+          <w:b/>
+          <w:bCs/>
+          <w:noProof/>
+          <w:sz w:val="28"/>
+          <w:szCs w:val="28"/>
+        </w:rPr>
+        <mc:AlternateContent>
+          <mc:Choice Requires="wps">
+            <w:drawing>
+              <wp:anchor distT="0" distB="0" distL="114300" distR="114300" simplePos="0" relativeHeight="251670528" behindDoc="0" locked="0" layoutInCell="1" allowOverlap="1" wp14:anchorId="1F69C841" wp14:editId="23B8EB5A">
+                <wp:simplePos x="0" y="0"/>
+                <wp:positionH relativeFrom="column">
+                  <wp:posOffset>1304925</wp:posOffset>
+                </wp:positionH>
+                <wp:positionV relativeFrom="paragraph">
+                  <wp:posOffset>14605</wp:posOffset>
+                </wp:positionV>
+                <wp:extent cx="0" cy="4143375"/>
+                <wp:effectExtent l="57150" t="38100" r="57150" b="9525"/>
+                <wp:wrapNone/>
+                <wp:docPr id="408979057" name="Straight Arrow Connector 12"/>
+                <wp:cNvGraphicFramePr/>
+                <a:graphic xmlns:a="http://schemas.openxmlformats.org/drawingml/2006/main">
+                  <a:graphicData uri="http://schemas.microsoft.com/office/word/2010/wordprocessingShape">
+                    <wps:wsp>
+                      <wps:cNvCnPr/>
+                      <wps:spPr>
+                        <a:xfrm flipV="1">
+                          <a:off x="0" y="0"/>
+                          <a:ext cx="0" cy="4143375"/>
+                        </a:xfrm>
+                        <a:prstGeom prst="straightConnector1">
+                          <a:avLst/>
+                        </a:prstGeom>
+                        <a:ln w="38100">
+                          <a:tailEnd type="triangle"/>
+                        </a:ln>
+                      </wps:spPr>
+                      <wps:style>
+                        <a:lnRef idx="1">
+                          <a:schemeClr val="dk1"/>
+                        </a:lnRef>
+                        <a:fillRef idx="0">
+                          <a:schemeClr val="dk1"/>
+                        </a:fillRef>
+                        <a:effectRef idx="0">
+                          <a:schemeClr val="dk1"/>
+                        </a:effectRef>
+                        <a:fontRef idx="minor">
+                          <a:schemeClr val="tx1"/>
+                        </a:fontRef>
+                      </wps:style>
+                      <wps:bodyPr/>
+                    </wps:wsp>
+                  </a:graphicData>
+                </a:graphic>
+              </wp:anchor>
+            </w:drawing>
+          </mc:Choice>
+          <mc:Fallback>
+            <w:pict>
+              <v:shapetype w14:anchorId="3F60C729" id="_x0000_t32" coordsize="21600,21600" o:spt="32" o:oned="t" path="m,l21600,21600e" filled="f">
+                <v:path arrowok="t" fillok="f" o:connecttype="none"/>
+                <o:lock v:ext="edit" shapetype="t"/>
+              </v:shapetype>
+              <v:shape id="Straight Arrow Connector 12" o:spid="_x0000_s1026" type="#_x0000_t32" style="position:absolute;margin-left:102.75pt;margin-top:1.15pt;width:0;height:326.25pt;flip:y;z-index:251670528;visibility:visible;mso-wrap-style:square;mso-wrap-distance-left:9pt;mso-wrap-distance-top:0;mso-wrap-distance-right:9pt;mso-wrap-distance-bottom:0;mso-position-horizontal:absolute;mso-position-horizontal-relative:text;mso-position-vertical:absolute;mso-position-vertical-relative:text" o:gfxdata="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" strokecolor="black [3200]" strokeweight="3pt">
+                <v:stroke endarrow="block" joinstyle="miter"/>
+              </v:shape>
+            </w:pict>
+          </mc:Fallback>
+        </mc:AlternateContent>
+      </w:r>
+      <w:r>
+        <w:rPr>
+          <w:rFonts w:ascii="Arial" w:hAnsi="Arial" w:cs="Arial"/>
+          <w:b/>
+          <w:bCs/>
+          <w:noProof/>
+          <w:sz w:val="28"/>
+          <w:szCs w:val="28"/>
+        </w:rPr>
+        <mc:AlternateContent>
+          <mc:Choice Requires="wps">
+            <w:drawing>
+              <wp:anchor distT="0" distB="0" distL="114300" distR="114300" simplePos="0" relativeHeight="251665408" behindDoc="0" locked="0" layoutInCell="1" allowOverlap="1" wp14:anchorId="57DA1C53" wp14:editId="0296340E">
+                <wp:simplePos x="0" y="0"/>
+                <wp:positionH relativeFrom="column">
+                  <wp:posOffset>1457325</wp:posOffset>
+                </wp:positionH>
+                <wp:positionV relativeFrom="paragraph">
+                  <wp:posOffset>5080</wp:posOffset>
+                </wp:positionV>
+                <wp:extent cx="2962275" cy="2000250"/>
+                <wp:effectExtent l="0" t="0" r="28575" b="19050"/>
+                <wp:wrapNone/>
+                <wp:docPr id="1173574142" name="Rectangle 7"/>
+                <wp:cNvGraphicFramePr/>
+                <a:graphic xmlns:a="http://schemas.openxmlformats.org/drawingml/2006/main">
+                  <a:graphicData uri="http://schemas.microsoft.com/office/word/2010/wordprocessingShape">
+                    <wps:wsp>
+                      <wps:cNvSpPr/>
+                      <wps:spPr>
+                        <a:xfrm>
+                          <a:off x="0" y="0"/>
+                          <a:ext cx="2962275" cy="2000250"/>
+                        </a:xfrm>
+                        <a:prstGeom prst="rect">
+                          <a:avLst/>
+                        </a:prstGeom>
+                        <a:effectLst>
+                          <a:softEdge rad="31750"/>
+                        </a:effectLst>
+                      </wps:spPr>
+                      <wps:style>
+                        <a:lnRef idx="2">
+                          <a:schemeClr val="accent4">
+                            <a:shade val="15000"/>
+                          </a:schemeClr>
+                        </a:lnRef>
+                        <a:fillRef idx="1">
+                          <a:schemeClr val="accent4"/>
+                        </a:fillRef>
+                        <a:effectRef idx="0">
+                          <a:schemeClr val="accent4"/>
+                        </a:effectRef>
+                        <a:fontRef idx="minor">
+                          <a:schemeClr val="lt1"/>
+                        </a:fontRef>
+                      </wps:style>
+                      <wps:txbx>
+                        <w:txbxContent>
+                          <w:p>
+                            <w:pPr>
+                              <w:jc w:val="center"/>
+                              <w:rPr>
+                                <w:rFonts w:ascii="Arial" w:hAnsi="Arial" w:cs="Arial"/>
+                                <w:color w:val="000000" w:themeColor="text1"/>
+                              </w:rPr>
+                            </w:pPr>
+                            <w:r>
+                              <w:rPr>
+                                <w:rFonts w:ascii="Arial" w:hAnsi="Arial" w:cs="Arial"/>
+                                <w:color w:val="000000" w:themeColor="text1"/>
+                              </w:rPr>
+                              <w:t>Commercial VP</w:t>
+                            </w:r>
+                          </w:p>
+                          <w:p>
+                            <w:pPr>
+                              <w:jc w:val="center"/>
+                              <w:rPr>
+                                <w:rFonts w:ascii="Arial" w:hAnsi="Arial" w:cs="Arial"/>
+                                <w:color w:val="000000" w:themeColor="text1"/>
+                              </w:rPr>
+                            </w:pPr>
+                            <w:r>
+                              <w:rPr>
+                                <w:rFonts w:ascii="Arial" w:hAnsi="Arial" w:cs="Arial"/>
+                                <w:color w:val="000000" w:themeColor="text1"/>
+                              </w:rPr>
+                              <w:t>I</w:t>
+                            </w:r>
+                            <w:r>
+                              <w:rPr>
+                                <w:rFonts w:ascii="Arial" w:hAnsi="Arial" w:cs="Arial"/>
+                                <w:color w:val="000000" w:themeColor="text1"/>
+                              </w:rPr>
+                              <w:t>T Staff</w:t>
+                            </w:r>
+                          </w:p>
+                          <w:p>
+                            <w:pPr>
+                              <w:jc w:val="center"/>
+                              <w:rPr>
+                                <w:rFonts w:ascii="Arial" w:hAnsi="Arial" w:cs="Arial"/>
+                                <w:color w:val="000000" w:themeColor="text1"/>
+                              </w:rPr>
+                            </w:pPr>
+                            <w:r>
+                              <w:rPr>
+                                <w:rFonts w:ascii="Arial" w:hAnsi="Arial" w:cs="Arial"/>
+                                <w:color w:val="000000" w:themeColor="text1"/>
+                              </w:rPr>
+                              <w:t>Project Sponsor</w:t>
+                            </w:r>
+                          </w:p>
+                        </w:txbxContent>
+                      </wps:txbx>
+                      <wps:bodyPr rot="0" spcFirstLastPara="0" vertOverflow="overflow" horzOverflow="overflow" vert="horz" wrap="square" lIns="91440" tIns="45720" rIns="91440" bIns="45720" numCol="1" spcCol="0" rtlCol="0" fromWordArt="0" anchor="ctr" anchorCtr="0" forceAA="0" compatLnSpc="1">
+                        <a:prstTxWarp prst="textNoShape">
+                          <a:avLst/>
+                        </a:prstTxWarp>
+                        <a:noAutofit/>
+                      </wps:bodyPr>
+                    </wps:wsp>
+                  </a:graphicData>
+                </a:graphic>
+              </wp:anchor>
+            </w:drawing>
+          </mc:Choice>
+          <mc:Fallback>
+            <w:pict>
+              <v:rect w14:anchorId="57DA1C53" id="Rectangle 7" o:spid="_x0000_s1029" style="position:absolute;left:0;text-align:left;margin-left:114.75pt;margin-top:.4pt;width:233.25pt;height:157.5pt;z-index:251665408;visibility:visible;mso-wrap-style:square;mso-wrap-distance-left:9pt;mso-wrap-distance-top:0;mso-wrap-distance-right:9pt;mso-wrap-distance-bottom:0;mso-position-horizontal:absolute;mso-position-horizontal-relative:text;mso-position-vertical:absolute;mso-position-vertical-relative:text;v-text-anchor:middle" o:gfxdata="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" fillcolor="#ffc000 [3207]" strokecolor="#261c00 [487]" strokeweight="1pt">
+                <v:textbox>
+                  <w:txbxContent>
+                    <w:p>
+                      <w:pPr>
+                        <w:jc w:val="center"/>
+                        <w:rPr>
+                          <w:rFonts w:ascii="Arial" w:hAnsi="Arial" w:cs="Arial"/>
+                          <w:color w:val="000000" w:themeColor="text1"/>
+                        </w:rPr>
+                      </w:pPr>
+                      <w:r>
+                        <w:rPr>
+                          <w:rFonts w:ascii="Arial" w:hAnsi="Arial" w:cs="Arial"/>
+                          <w:color w:val="000000" w:themeColor="text1"/>
+                        </w:rPr>
+                        <w:t>Commercial VP</w:t>
+                      </w:r>
+                    </w:p>
+                    <w:p>
+                      <w:pPr>
+                        <w:jc w:val="center"/>
+                        <w:rPr>
+                          <w:rFonts w:ascii="Arial" w:hAnsi="Arial" w:cs="Arial"/>
+                          <w:color w:val="000000" w:themeColor="text1"/>
+                        </w:rPr>
+                      </w:pPr>
+                      <w:r>
+                        <w:rPr>
+                          <w:rFonts w:ascii="Arial" w:hAnsi="Arial" w:cs="Arial"/>
+                          <w:color w:val="000000" w:themeColor="text1"/>
+                        </w:rPr>
+                        <w:t>I</w:t>
+                      </w:r>
+                      <w:r>
+                        <w:rPr>
+                          <w:rFonts w:ascii="Arial" w:hAnsi="Arial" w:cs="Arial"/>
+                          <w:color w:val="000000" w:themeColor="text1"/>
+                        </w:rPr>
+                        <w:t>T Staff</w:t>
+                      </w:r>
+                    </w:p>
+                    <w:p>
+                      <w:pPr>
+                        <w:jc w:val="center"/>
+                        <w:rPr>
+                          <w:rFonts w:ascii="Arial" w:hAnsi="Arial" w:cs="Arial"/>
+                          <w:color w:val="000000" w:themeColor="text1"/>
+                        </w:rPr>
+                      </w:pPr>
+                      <w:r>
+                        <w:rPr>
+                          <w:rFonts w:ascii="Arial" w:hAnsi="Arial" w:cs="Arial"/>
+                          <w:color w:val="000000" w:themeColor="text1"/>
+                        </w:rPr>
+                        <w:t>Project Sponsor</w:t>
+                      </w:r>
+                    </w:p>
+                  </w:txbxContent>
+                </v:textbox>
+              </v:rect>
+            </w:pict>
+          </mc:Fallback>
+        </mc:AlternateContent>
+      </w:r>
+      <w:r>
+        <w:rPr>
+          <w:rFonts w:ascii="Arial" w:hAnsi="Arial" w:cs="Arial"/>
+          <w:b/>
+          <w:bCs/>
+          <w:noProof/>
+          <w:sz w:val="28"/>
+          <w:szCs w:val="28"/>
+        </w:rPr>
+        <mc:AlternateContent>
+          <mc:Choice Requires="wps">
+            <w:drawing>
+              <wp:anchor distT="0" distB="0" distL="114300" distR="114300" simplePos="0" relativeHeight="251666432" behindDoc="0" locked="0" layoutInCell="1" allowOverlap="1" wp14:anchorId="0F89A993" wp14:editId="21195391">
+                <wp:simplePos x="0" y="0"/>
+                <wp:positionH relativeFrom="column">
+                  <wp:posOffset>4419600</wp:posOffset>
+                </wp:positionH>
+                <wp:positionV relativeFrom="paragraph">
+                  <wp:posOffset>5080</wp:posOffset>
+                </wp:positionV>
+                <wp:extent cx="2962275" cy="2000250"/>
+                <wp:effectExtent l="0" t="0" r="28575" b="19050"/>
+                <wp:wrapNone/>
+                <wp:docPr id="428072288" name="Rectangle 7"/>
+                <wp:cNvGraphicFramePr/>
+                <a:graphic xmlns:a="http://schemas.openxmlformats.org/drawingml/2006/main">
+                  <a:graphicData uri="http://schemas.microsoft.com/office/word/2010/wordprocessingShape">
+                    <wps:wsp>
+                      <wps:cNvSpPr/>
+                      <wps:spPr>
+                        <a:xfrm>
+                          <a:off x="0" y="0"/>
+                          <a:ext cx="2962275" cy="2000250"/>
+                        </a:xfrm>
+                        <a:prstGeom prst="rect">
+                          <a:avLst/>
+                        </a:prstGeom>
+                        <a:solidFill>
+                          <a:srgbClr val="C00000"/>
+                        </a:solidFill>
+                        <a:effectLst>
+                          <a:softEdge rad="31750"/>
+                        </a:effectLst>
+                      </wps:spPr>
+                      <wps:style>
+                        <a:lnRef idx="2">
+                          <a:schemeClr val="accent1">
+                            <a:shade val="15000"/>
+                          </a:schemeClr>
+                        </a:lnRef>
+                        <a:fillRef idx="1">
+                          <a:schemeClr val="accent1"/>
+                        </a:fillRef>
+                        <a:effectRef idx="0">
+                          <a:schemeClr val="accent1"/>
+                        </a:effectRef>
+                        <a:fontRef idx="minor">
+                          <a:schemeClr val="lt1"/>
+                        </a:fontRef>
+                      </wps:style>
+                      <wps:txbx>
+                        <w:txbxContent>
+                          <w:p>
+                            <w:pPr>
+                              <w:jc w:val="center"/>
+                              <w:rPr>
+                                <w:rFonts w:ascii="Arial" w:hAnsi="Arial" w:cs="Arial"/>
+                              </w:rPr>
+                            </w:pPr>
+                            <w:r>
+                              <w:rPr>
+                                <w:rFonts w:ascii="Arial" w:hAnsi="Arial" w:cs="Arial"/>
+                              </w:rPr>
+                              <w:t>Educational VP</w:t>
+                            </w:r>
+                          </w:p>
+                          <w:p>
+                            <w:pPr>
+                              <w:jc w:val="center"/>
+                              <w:rPr>
+                                <w:rFonts w:ascii="Arial" w:hAnsi="Arial" w:cs="Arial"/>
+                              </w:rPr>
+                            </w:pPr>
+                            <w:r>
+                              <w:rPr>
+                                <w:rFonts w:ascii="Arial" w:hAnsi="Arial" w:cs="Arial"/>
+                              </w:rPr>
+                              <w:t>Dept. Heads</w:t>
+                            </w:r>
+                          </w:p>
+                        </w:txbxContent>
+                      </wps:txbx>
+                      <wps:bodyPr rot="0" spcFirstLastPara="0" vertOverflow="overflow" horzOverflow="overflow" vert="horz" wrap="square" lIns="91440" tIns="45720" rIns="91440" bIns="45720" numCol="1" spcCol="0" rtlCol="0" fromWordArt="0" anchor="ctr" anchorCtr="0" forceAA="0" compatLnSpc="1">
+                        <a:prstTxWarp prst="textNoShape">
+                          <a:avLst/>
+                        </a:prstTxWarp>
+                        <a:noAutofit/>
+                      </wps:bodyPr>
+                    </wps:wsp>
+                  </a:graphicData>
+                </a:graphic>
+              </wp:anchor>
+            </w:drawing>
+          </mc:Choice>
+          <mc:Fallback>
+            <w:pict>
+              <v:rect w14:anchorId="0F89A993" id="_x0000_s1030" style="position:absolute;left:0;text-align:left;margin-left:348pt;margin-top:.4pt;width:233.25pt;height:157.5pt;z-index:251666432;visibility:visible;mso-wrap-style:square;mso-wrap-distance-left:9pt;mso-wrap-distance-top:0;mso-wrap-distance-right:9pt;mso-wrap-distance-bottom:0;mso-position-horizontal:absolute;mso-position-horizontal-relative:text;mso-position-vertical:absolute;mso-position-vertical-relative:text;v-text-anchor:middle" o:gfxdata="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" fillcolor="#c00000" strokecolor="#09101d [484]" strokeweight="1pt">
+                <v:textbox>
+                  <w:txbxContent>
+                    <w:p>
+                      <w:pPr>
+                        <w:jc w:val="center"/>
+                        <w:rPr>
+                          <w:rFonts w:ascii="Arial" w:hAnsi="Arial" w:cs="Arial"/>
+                        </w:rPr>
+                      </w:pPr>
+                      <w:r>
+                        <w:rPr>
+                          <w:rFonts w:ascii="Arial" w:hAnsi="Arial" w:cs="Arial"/>
+                        </w:rPr>
+                        <w:t>Educational VP</w:t>
+                      </w:r>
+                    </w:p>
+                    <w:p>
+                      <w:pPr>
+                        <w:jc w:val="center"/>
+                        <w:rPr>
+                          <w:rFonts w:ascii="Arial" w:hAnsi="Arial" w:cs="Arial"/>
+                        </w:rPr>
+                      </w:pPr>
+                      <w:r>
+                        <w:rPr>
+                          <w:rFonts w:ascii="Arial" w:hAnsi="Arial" w:cs="Arial"/>
+                        </w:rPr>
+                        <w:t>Dept. Heads</w:t>
+                      </w:r>
+                    </w:p>
+                  </w:txbxContent>
+                </v:textbox>
+              </v:rect>
+            </w:pict>
+          </mc:Fallback>
+        </mc:AlternateContent>
+      </w:r>
+    </w:p>
+    <w:p>
+      <w:pPr>
+        <w:jc w:val="center"/>
+        <w:rPr>
+          <w:rFonts w:ascii="Arial" w:hAnsi="Arial" w:cs="Arial"/>
+        </w:rPr>
+      </w:pPr>
+      <w:r>
+        <w:rPr>
+          <w:rFonts w:ascii="Arial" w:hAnsi="Arial" w:cs="Arial"/>
+          <w:noProof/>
+        </w:rPr>
+        <mc:AlternateContent>
+          <mc:Choice Requires="wps">
+            <w:drawing>
+              <wp:anchor distT="45720" distB="45720" distL="114300" distR="114300" simplePos="0" relativeHeight="251674624" behindDoc="0" locked="0" layoutInCell="1" allowOverlap="1" wp14:anchorId="510CB9C8" wp14:editId="7BC69EA3">
+                <wp:simplePos x="0" y="0"/>
+                <wp:positionH relativeFrom="page">
+                  <wp:posOffset>-24765</wp:posOffset>
+                </wp:positionH>
+                <wp:positionV relativeFrom="paragraph">
+                  <wp:posOffset>1632585</wp:posOffset>
+                </wp:positionV>
+                <wp:extent cx="4064635" cy="266700"/>
+                <wp:effectExtent l="0" t="6032" r="6032" b="6033"/>
+                <wp:wrapSquare wrapText="bothSides"/>
+                <wp:docPr id="1060917131" name="Text Box 2"/>
+                <wp:cNvGraphicFramePr>
+                  <a:graphicFrameLocks xmlns:a="http://schemas.openxmlformats.org/drawingml/2006/main"/>
+                </wp:cNvGraphicFramePr>
+                <a:graphic xmlns:a="http://schemas.openxmlformats.org/drawingml/2006/main">
+                  <a:graphicData uri="http://schemas.microsoft.com/office/word/2010/wordprocessingShape">
+                    <wps:wsp>
+                      <wps:cNvSpPr txBox="1">
+                        <a:spLocks noChangeArrowheads="1"/>
+                      </wps:cNvSpPr>
+                      <wps:spPr bwMode="auto">
+                        <a:xfrm rot="16200000">
+                          <a:off x="0" y="0"/>
+                          <a:ext cx="4064635" cy="266700"/>
+                        </a:xfrm>
+                        <a:prstGeom prst="rect">
+                          <a:avLst/>
+                        </a:prstGeom>
+                        <a:solidFill>
+                          <a:srgbClr val="FFFFFF"/>
+                        </a:solidFill>
+                        <a:ln w="9525">
+                          <a:noFill/>
+                          <a:miter lim="800000"/>
+                          <a:headEnd/>
+                          <a:tailEnd/>
+                        </a:ln>
+                      </wps:spPr>
+                      <wps:txbx>
+                        <w:txbxContent>
+                          <w:p>
+                            <w:pPr>
+                              <w:rPr>
+                                <w:rFonts w:ascii="Arial" w:hAnsi="Arial" w:cs="Arial"/>
+                                <w:b/>
+                                <w:bCs/>
+                              </w:rPr>
+                            </w:pPr>
+                            <w:r>
+                              <w:rPr>
+                                <w:rFonts w:ascii="Arial" w:hAnsi="Arial" w:cs="Arial"/>
+                                <w:b/>
+                                <w:bCs/>
+                              </w:rPr>
+                              <w:t>LOW</w:t>
+                            </w:r>
+                            <w:r>
+                              <w:rPr>
+                                <w:rFonts w:ascii="Arial" w:hAnsi="Arial" w:cs="Arial"/>
+                                <w:b/>
+                                <w:bCs/>
+                              </w:rPr>
+                              <w:tab/>
+                            </w:r>
+                            <w:r>
+                              <w:rPr>
+                                <w:rFonts w:ascii="Arial" w:hAnsi="Arial" w:cs="Arial"/>
+                                <w:b/>
+                                <w:bCs/>
+                              </w:rPr>
+                              <w:tab/>
+                            </w:r>
+                            <w:r>
+                              <w:rPr>
+                                <w:rFonts w:ascii="Arial" w:hAnsi="Arial" w:cs="Arial"/>
+                                <w:b/>
+                                <w:bCs/>
+                              </w:rPr>
+                              <w:tab/>
+                            </w:r>
+                            <w:r>
+                              <w:rPr>
+                                <w:rFonts w:ascii="Arial" w:hAnsi="Arial" w:cs="Arial"/>
+                                <w:b/>
+                                <w:bCs/>
+                              </w:rPr>
+                              <w:t xml:space="preserve">   INFLUENCE</w:t>
+                            </w:r>
+                            <w:r>
+                              <w:rPr>
+                                <w:rFonts w:ascii="Arial" w:hAnsi="Arial" w:cs="Arial"/>
+                                <w:b/>
+                                <w:bCs/>
+                              </w:rPr>
+                              <w:tab/>
+                              <w:t xml:space="preserve">      </w:t>
+                            </w:r>
+                            <w:r>
+                              <w:rPr>
+                                <w:rFonts w:ascii="Arial" w:hAnsi="Arial" w:cs="Arial"/>
+                                <w:b/>
+                                <w:bCs/>
+                              </w:rPr>
+                              <w:t xml:space="preserve">         </w:t>
+                            </w:r>
+                            <w:r>
+                              <w:rPr>
+                                <w:rFonts w:ascii="Arial" w:hAnsi="Arial" w:cs="Arial"/>
+                                <w:b/>
+                                <w:bCs/>
+                              </w:rPr>
+                              <w:t xml:space="preserve">  HIGH</w:t>
+                            </w:r>
+                          </w:p>
+                        </w:txbxContent>
+                      </wps:txbx>
+                      <wps:bodyPr rot="0" vert="horz" wrap="square" lIns="91440" tIns="45720" rIns="91440" bIns="45720" anchor="t" anchorCtr="0">
+                        <a:noAutofit/>
+                      </wps:bodyPr>
+                    </wps:wsp>
+                  </a:graphicData>
+                </a:graphic>
+                <wp14:sizeRelH relativeFrom="margin">
+                  <wp14:pctWidth>0</wp14:pctWidth>
+                </wp14:sizeRelH>
+                <wp14:sizeRelV relativeFrom="margin">
+                  <wp14:pctHeight>0</wp14:pctHeight>
+                </wp14:sizeRelV>
+              </wp:anchor>
+            </w:drawing>
+          </mc:Choice>
+          <mc:Fallback>
+            <w:pict>
+              <v:shape w14:anchorId="510CB9C8" id="Text Box 2" o:spid="_x0000_s1031" type="#_x0000_t202" style="position:absolute;left:0;text-align:left;margin-left:-1.95pt;margin-top:128.55pt;width:320.05pt;height:21pt;rotation:-90;z-index:251674624;visibility:visible;mso-wrap-style:square;mso-width-percent:0;mso-height-percent:0;mso-wrap-distance-left:9pt;mso-wrap-distance-top:3.6pt;mso-wrap-distance-right:9pt;mso-wrap-distance-bottom:3.6pt;mso-position-horizontal:absolute;mso-position-horizontal-relative:page;mso-position-vertical:absolute;mso-position-vertical-relative:text;mso-width-percent:0;mso-height-percent:0;mso-width-relative:margin;mso-height-relative:margin;v-text-anchor:top" o:gfxdata="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" stroked="f">
+                <v:textbox>
+                  <w:txbxContent>
+                    <w:p>
+                      <w:pPr>
+                        <w:rPr>
+                          <w:rFonts w:ascii="Arial" w:hAnsi="Arial" w:cs="Arial"/>
+                          <w:b/>
+                          <w:bCs/>
+                        </w:rPr>
+                      </w:pPr>
+                      <w:r>
+                        <w:rPr>
+                          <w:rFonts w:ascii="Arial" w:hAnsi="Arial" w:cs="Arial"/>
+                          <w:b/>
+                          <w:bCs/>
+                        </w:rPr>
+                        <w:t>LOW</w:t>
+                      </w:r>
+                      <w:r>
+                        <w:rPr>
+                          <w:rFonts w:ascii="Arial" w:hAnsi="Arial" w:cs="Arial"/>
+                          <w:b/>
+                          <w:bCs/>
+                        </w:rPr>
+                        <w:tab/>
+                      </w:r>
+                      <w:r>
+                        <w:rPr>
+                          <w:rFonts w:ascii="Arial" w:hAnsi="Arial" w:cs="Arial"/>
+                          <w:b/>
+                          <w:bCs/>
+                        </w:rPr>
+                        <w:tab/>
+                      </w:r>
+                      <w:r>
+                        <w:rPr>
+                          <w:rFonts w:ascii="Arial" w:hAnsi="Arial" w:cs="Arial"/>
+                          <w:b/>
+                          <w:bCs/>
+                        </w:rPr>
+                        <w:tab/>
+                      </w:r>
+                      <w:r>
+                        <w:rPr>
+                          <w:rFonts w:ascii="Arial" w:hAnsi="Arial" w:cs="Arial"/>
+                          <w:b/>
+                          <w:bCs/>
+                        </w:rPr>
+                        <w:t xml:space="preserve">   INFLUENCE</w:t>
+                      </w:r>
+                      <w:r>
+                        <w:rPr>
+                          <w:rFonts w:ascii="Arial" w:hAnsi="Arial" w:cs="Arial"/>
+                          <w:b/>
+                          <w:bCs/>
+                        </w:rPr>
+                        <w:tab/>
+                        <w:t xml:space="preserve">      </w:t>
+                      </w:r>
+                      <w:r>
+                        <w:rPr>
+                          <w:rFonts w:ascii="Arial" w:hAnsi="Arial" w:cs="Arial"/>
+                          <w:b/>
+                          <w:bCs/>
+                        </w:rPr>
+                        <w:t xml:space="preserve">         </w:t>
+                      </w:r>
+                      <w:r>
+                        <w:rPr>
+                          <w:rFonts w:ascii="Arial" w:hAnsi="Arial" w:cs="Arial"/>
+                          <w:b/>
+                          <w:bCs/>
+                        </w:rPr>
+                        <w:t xml:space="preserve">  HIGH</w:t>
+                      </w:r>
+                    </w:p>
+                  </w:txbxContent>
+                </v:textbox>
+                <w10:wrap type="square" anchorx="page"/>
+              </v:shape>
+            </w:pict>
+          </mc:Fallback>
+        </mc:AlternateContent>
+      </w:r>
+      <w:r>
+        <w:rPr>
+          <w:rFonts w:ascii="Arial" w:hAnsi="Arial" w:cs="Arial"/>
+          <w:noProof/>
+        </w:rPr>
+        <mc:AlternateContent>
+          <mc:Choice Requires="wps">
+            <w:drawing>
+              <wp:anchor distT="45720" distB="45720" distL="114300" distR="114300" simplePos="0" relativeHeight="251672576" behindDoc="0" locked="0" layoutInCell="1" allowOverlap="1" wp14:anchorId="77551395" wp14:editId="27D56ADE">
+                <wp:simplePos x="0" y="0"/>
+                <wp:positionH relativeFrom="column">
+                  <wp:posOffset>1304925</wp:posOffset>
+                </wp:positionH>
+                <wp:positionV relativeFrom="paragraph">
+                  <wp:posOffset>3915410</wp:posOffset>
+                </wp:positionV>
+                <wp:extent cx="6010275" cy="266700"/>
+                <wp:effectExtent l="0" t="0" r="9525" b="0"/>
+                <wp:wrapSquare wrapText="bothSides"/>
+                <wp:docPr id="217" name="Text Box 2"/>
+                <wp:cNvGraphicFramePr>
+                  <a:graphicFrameLocks xmlns:a="http://schemas.openxmlformats.org/drawingml/2006/main"/>
+                </wp:cNvGraphicFramePr>
+                <a:graphic xmlns:a="http://schemas.openxmlformats.org/drawingml/2006/main">
+                  <a:graphicData uri="http://schemas.microsoft.com/office/word/2010/wordprocessingShape">
+                    <wps:wsp>
+                      <wps:cNvSpPr txBox="1">
+                        <a:spLocks noChangeArrowheads="1"/>
+                      </wps:cNvSpPr>
+                      <wps:spPr bwMode="auto">
+                        <a:xfrm>
+                          <a:off x="0" y="0"/>
+                          <a:ext cx="6010275" cy="266700"/>
+                        </a:xfrm>
+                        <a:prstGeom prst="rect">
+                          <a:avLst/>
+                        </a:prstGeom>
+                        <a:solidFill>
+                          <a:srgbClr val="FFFFFF"/>
+                        </a:solidFill>
+                        <a:ln w="9525">
+                          <a:noFill/>
+                          <a:miter lim="800000"/>
+                          <a:headEnd/>
+                          <a:tailEnd/>
+                        </a:ln>
+                      </wps:spPr>
+                      <wps:txbx>
+                        <w:txbxContent>
+                          <w:p>
+                            <w:pPr>
+                              <w:rPr>
+                                <w:rFonts w:ascii="Arial" w:hAnsi="Arial" w:cs="Arial"/>
+                                <w:b/>
+                                <w:bCs/>
+                              </w:rPr>
+                            </w:pPr>
+                            <w:r>
+                              <w:rPr>
+                                <w:rFonts w:ascii="Arial" w:hAnsi="Arial" w:cs="Arial"/>
+                                <w:b/>
+                                <w:bCs/>
+                              </w:rPr>
+                              <w:t>LOW</w:t>
+                            </w:r>
+                            <w:r>
+                              <w:rPr>
+                                <w:rFonts w:ascii="Arial" w:hAnsi="Arial" w:cs="Arial"/>
+                                <w:b/>
+                                <w:bCs/>
+                              </w:rPr>
+                              <w:tab/>
+                            </w:r>
+                            <w:r>
+                              <w:rPr>
+                                <w:rFonts w:ascii="Arial" w:hAnsi="Arial" w:cs="Arial"/>
+                                <w:b/>
+                                <w:bCs/>
+                              </w:rPr>
+                              <w:tab/>
+                            </w:r>
+                            <w:r>
+                              <w:rPr>
+                                <w:rFonts w:ascii="Arial" w:hAnsi="Arial" w:cs="Arial"/>
+                                <w:b/>
+                                <w:bCs/>
+                              </w:rPr>
+                              <w:tab/>
+                            </w:r>
+                            <w:r>
+                              <w:rPr>
+                                <w:rFonts w:ascii="Arial" w:hAnsi="Arial" w:cs="Arial"/>
+                                <w:b/>
+                                <w:bCs/>
+                              </w:rPr>
+                              <w:tab/>
+                            </w:r>
+                            <w:r>
+                              <w:rPr>
+                                <w:rFonts w:ascii="Arial" w:hAnsi="Arial" w:cs="Arial"/>
+                                <w:b/>
+                                <w:bCs/>
+                              </w:rPr>
+                              <w:tab/>
+                              <w:t xml:space="preserve">       </w:t>
+                            </w:r>
+                            <w:r>
+                              <w:rPr>
+                                <w:rFonts w:ascii="Arial" w:hAnsi="Arial" w:cs="Arial"/>
+                                <w:b/>
+                                <w:bCs/>
+                              </w:rPr>
+                              <w:t>INTEREST</w:t>
+                            </w:r>
+                            <w:r>
+                              <w:rPr>
+                                <w:rFonts w:ascii="Arial" w:hAnsi="Arial" w:cs="Arial"/>
+                                <w:b/>
+                                <w:bCs/>
+                              </w:rPr>
+                              <w:tab/>
+                            </w:r>
+                            <w:r>
+                              <w:rPr>
+                                <w:rFonts w:ascii="Arial" w:hAnsi="Arial" w:cs="Arial"/>
+                                <w:b/>
+                                <w:bCs/>
+                              </w:rPr>
+                              <w:tab/>
+                            </w:r>
+                            <w:r>
+                              <w:rPr>
+                                <w:rFonts w:ascii="Arial" w:hAnsi="Arial" w:cs="Arial"/>
+                                <w:b/>
+                                <w:bCs/>
+                              </w:rPr>
+                              <w:tab/>
+                            </w:r>
+                            <w:r>
+                              <w:rPr>
+                                <w:rFonts w:ascii="Arial" w:hAnsi="Arial" w:cs="Arial"/>
+                                <w:b/>
+                                <w:bCs/>
+                              </w:rPr>
+                              <w:tab/>
+                              <w:t xml:space="preserve">         HIGH</w:t>
+                            </w:r>
+                          </w:p>
+                        </w:txbxContent>
+                      </wps:txbx>
+                      <wps:bodyPr rot="0" vert="horz" wrap="square" lIns="91440" tIns="45720" rIns="91440" bIns="45720" anchor="t" anchorCtr="0">
+                        <a:noAutofit/>
+                      </wps:bodyPr>
+                    </wps:wsp>
+                  </a:graphicData>
+                </a:graphic>
+                <wp14:sizeRelH relativeFrom="margin">
+                  <wp14:pctWidth>0</wp14:pctWidth>
+                </wp14:sizeRelH>
+                <wp14:sizeRelV relativeFrom="margin">
+                  <wp14:pctHeight>0</wp14:pctHeight>
+                </wp14:sizeRelV>
+              </wp:anchor>
+            </w:drawing>
+          </mc:Choice>
+          <mc:Fallback>
+            <w:pict>
+              <v:shape w14:anchorId="77551395" id="_x0000_s1032" type="#_x0000_t202" style="position:absolute;left:0;text-align:left;margin-left:102.75pt;margin-top:308.3pt;width:473.25pt;height:21pt;z-index:251672576;visibility:visible;mso-wrap-style:square;mso-width-percent:0;mso-height-percent:0;mso-wrap-distance-left:9pt;mso-wrap-distance-top:3.6pt;mso-wrap-distance-right:9pt;mso-wrap-distance-bottom:3.6pt;mso-position-horizontal:absolute;mso-position-horizontal-relative:text;mso-position-vertical:absolute;mso-position-vertical-relative:text;mso-width-percent:0;mso-height-percent:0;mso-width-relative:margin;mso-height-relative:margin;v-text-anchor:top" o:gfxdata="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" stroked="f">
+                <v:textbox>
+                  <w:txbxContent>
+                    <w:p>
+                      <w:pPr>
+                        <w:rPr>
+                          <w:rFonts w:ascii="Arial" w:hAnsi="Arial" w:cs="Arial"/>
+                          <w:b/>
+                          <w:bCs/>
+                        </w:rPr>
+                      </w:pPr>
+                      <w:r>
+                        <w:rPr>
+                          <w:rFonts w:ascii="Arial" w:hAnsi="Arial" w:cs="Arial"/>
+                          <w:b/>
+                          <w:bCs/>
+                        </w:rPr>
+                        <w:t>LOW</w:t>
+                      </w:r>
+                      <w:r>
+                        <w:rPr>
+                          <w:rFonts w:ascii="Arial" w:hAnsi="Arial" w:cs="Arial"/>
+                          <w:b/>
+                          <w:bCs/>
+                        </w:rPr>
+                        <w:tab/>
+                      </w:r>
+                      <w:r>
+                        <w:rPr>
+                          <w:rFonts w:ascii="Arial" w:hAnsi="Arial" w:cs="Arial"/>
+                          <w:b/>
+                          <w:bCs/>
+                        </w:rPr>
+                        <w:tab/>
+                      </w:r>
+                      <w:r>
+                        <w:rPr>
+                          <w:rFonts w:ascii="Arial" w:hAnsi="Arial" w:cs="Arial"/>
+                          <w:b/>
+                          <w:bCs/>
+                        </w:rPr>
+                        <w:tab/>
+                      </w:r>
+                      <w:r>
+                        <w:rPr>
+                          <w:rFonts w:ascii="Arial" w:hAnsi="Arial" w:cs="Arial"/>
+                          <w:b/>
+                          <w:bCs/>
+                        </w:rPr>
+                        <w:tab/>
+                      </w:r>
+                      <w:r>
+                        <w:rPr>
+                          <w:rFonts w:ascii="Arial" w:hAnsi="Arial" w:cs="Arial"/>
+                          <w:b/>
+                          <w:bCs/>
+                        </w:rPr>
+                        <w:tab/>
+                        <w:t xml:space="preserve">       </w:t>
+                      </w:r>
+                      <w:r>
+                        <w:rPr>
+                          <w:rFonts w:ascii="Arial" w:hAnsi="Arial" w:cs="Arial"/>
+                          <w:b/>
+                          <w:bCs/>
+                        </w:rPr>
+                        <w:t>INTEREST</w:t>
+                      </w:r>
+                      <w:r>
+                        <w:rPr>
+                          <w:rFonts w:ascii="Arial" w:hAnsi="Arial" w:cs="Arial"/>
+                          <w:b/>
+                          <w:bCs/>
+                        </w:rPr>
+                        <w:tab/>
+                      </w:r>
+                      <w:r>
+                        <w:rPr>
+                          <w:rFonts w:ascii="Arial" w:hAnsi="Arial" w:cs="Arial"/>
+                          <w:b/>
+                          <w:bCs/>
+                        </w:rPr>
+                        <w:tab/>
+                      </w:r>
+                      <w:r>
+                        <w:rPr>
+                          <w:rFonts w:ascii="Arial" w:hAnsi="Arial" w:cs="Arial"/>
+                          <w:b/>
+                          <w:bCs/>
+                        </w:rPr>
+                        <w:tab/>
+                      </w:r>
+                      <w:r>
+                        <w:rPr>
+                          <w:rFonts w:ascii="Arial" w:hAnsi="Arial" w:cs="Arial"/>
+                          <w:b/>
+                          <w:bCs/>
+                        </w:rPr>
+                        <w:tab/>
+                        <w:t xml:space="preserve">         HIGH</w:t>
+                      </w:r>
+                    </w:p>
+                  </w:txbxContent>
+                </v:textbox>
+                <w10:wrap type="square"/>
+              </v:shape>
+            </w:pict>
+          </mc:Fallback>
+        </mc:AlternateContent>
+      </w:r>
+      <w:r>
+        <w:rPr>
+          <w:rFonts w:ascii="Arial" w:hAnsi="Arial" w:cs="Arial"/>
+          <w:noProof/>
+        </w:rPr>
+        <mc:AlternateContent>
+          <mc:Choice Requires="wps">
+            <w:drawing>
+              <wp:anchor distT="0" distB="0" distL="114300" distR="114300" simplePos="0" relativeHeight="251669504" behindDoc="0" locked="0" layoutInCell="1" allowOverlap="1" wp14:anchorId="5E30BFEA" wp14:editId="5505F927">
+                <wp:simplePos x="0" y="0"/>
+                <wp:positionH relativeFrom="column">
+                  <wp:posOffset>1323975</wp:posOffset>
+                </wp:positionH>
+                <wp:positionV relativeFrom="paragraph">
+                  <wp:posOffset>3801110</wp:posOffset>
+                </wp:positionV>
+                <wp:extent cx="6038850" cy="54610"/>
+                <wp:effectExtent l="19050" t="57150" r="76200" b="97790"/>
+                <wp:wrapNone/>
+                <wp:docPr id="42670570" name="Straight Arrow Connector 11"/>
+                <wp:cNvGraphicFramePr/>
+                <a:graphic xmlns:a="http://schemas.openxmlformats.org/drawingml/2006/main">
+                  <a:graphicData uri="http://schemas.microsoft.com/office/word/2010/wordprocessingShape">
+                    <wps:wsp>
+                      <wps:cNvCnPr/>
+                      <wps:spPr>
+                        <a:xfrm>
+                          <a:off x="0" y="0"/>
+                          <a:ext cx="6038850" cy="54610"/>
+                        </a:xfrm>
+                        <a:prstGeom prst="straightConnector1">
+                          <a:avLst/>
+                        </a:prstGeom>
+                        <a:ln w="38100">
+                          <a:tailEnd type="triangle"/>
+                        </a:ln>
+                      </wps:spPr>
+                      <wps:style>
+                        <a:lnRef idx="3">
+                          <a:schemeClr val="dk1"/>
+                        </a:lnRef>
+                        <a:fillRef idx="0">
+                          <a:schemeClr val="dk1"/>
+                        </a:fillRef>
+                        <a:effectRef idx="2">
+                          <a:schemeClr val="dk1"/>
+                        </a:effectRef>
+                        <a:fontRef idx="minor">
+                          <a:schemeClr val="tx1"/>
+                        </a:fontRef>
+                      </wps:style>
+                      <wps:bodyPr/>
+                    </wps:wsp>
+                  </a:graphicData>
+                </a:graphic>
+                <wp14:sizeRelH relativeFrom="margin">
+                  <wp14:pctWidth>0</wp14:pctWidth>
+                </wp14:sizeRelH>
+                <wp14:sizeRelV relativeFrom="margin">
+                  <wp14:pctHeight>0</wp14:pctHeight>
+                </wp14:sizeRelV>
+              </wp:anchor>
+            </w:drawing>
+          </mc:Choice>
+          <mc:Fallback>
+            <w:pict>
+              <v:shape w14:anchorId="56BF33F7" id="Straight Arrow Connector 11" o:spid="_x0000_s1026" type="#_x0000_t32" style="position:absolute;margin-left:104.25pt;margin-top:299.3pt;width:475.5pt;height:4.3pt;z-index:251669504;visibility:visible;mso-wrap-style:square;mso-width-percent:0;mso-height-percent:0;mso-wrap-distance-left:9pt;mso-wrap-distance-top:0;mso-wrap-distance-right:9pt;mso-wrap-distance-bottom:0;mso-position-horizontal:absolute;mso-position-horizontal-relative:text;mso-position-vertical:absolute;mso-position-vertical-relative:text;mso-width-percent:0;mso-height-percent:0;mso-width-relative:margin;mso-height-relative:margin" o:gfxdata="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" strokecolor="black [3200]" strokeweight="3pt">
+                <v:stroke endarrow="block" joinstyle="miter"/>
+              </v:shape>
+            </w:pict>
+          </mc:Fallback>
+        </mc:AlternateContent>
+      </w:r>
+      <w:r>
+        <w:rPr>
+          <w:rFonts w:ascii="Arial" w:hAnsi="Arial" w:cs="Arial"/>
+          <w:noProof/>
+        </w:rPr>
+        <mc:AlternateContent>
+          <mc:Choice Requires="wps">
+            <w:drawing>
+              <wp:anchor distT="0" distB="0" distL="114300" distR="114300" simplePos="0" relativeHeight="251667456" behindDoc="0" locked="0" layoutInCell="1" allowOverlap="1" wp14:anchorId="758FB945" wp14:editId="317DC8AE">
+                <wp:simplePos x="0" y="0"/>
+                <wp:positionH relativeFrom="column">
+                  <wp:posOffset>1457325</wp:posOffset>
+                </wp:positionH>
+                <wp:positionV relativeFrom="paragraph">
+                  <wp:posOffset>1657985</wp:posOffset>
+                </wp:positionV>
+                <wp:extent cx="2962275" cy="2000250"/>
+                <wp:effectExtent l="0" t="0" r="28575" b="19050"/>
+                <wp:wrapNone/>
+                <wp:docPr id="1474459595" name="Rectangle 7"/>
+                <wp:cNvGraphicFramePr/>
+                <a:graphic xmlns:a="http://schemas.openxmlformats.org/drawingml/2006/main">
+                  <a:graphicData uri="http://schemas.microsoft.com/office/word/2010/wordprocessingShape">
+                    <wps:wsp>
+                      <wps:cNvSpPr/>
+                      <wps:spPr>
+                        <a:xfrm>
+                          <a:off x="0" y="0"/>
+                          <a:ext cx="2962275" cy="2000250"/>
+                        </a:xfrm>
+                        <a:prstGeom prst="rect">
+                          <a:avLst/>
+                        </a:prstGeom>
+                        <a:effectLst>
+                          <a:softEdge rad="31750"/>
+                        </a:effectLst>
+                      </wps:spPr>
+                      <wps:style>
+                        <a:lnRef idx="2">
+                          <a:schemeClr val="accent6">
+                            <a:shade val="15000"/>
+                          </a:schemeClr>
+                        </a:lnRef>
+                        <a:fillRef idx="1">
+                          <a:schemeClr val="accent6"/>
+                        </a:fillRef>
+                        <a:effectRef idx="0">
+                          <a:schemeClr val="accent6"/>
+                        </a:effectRef>
+                        <a:fontRef idx="minor">
+                          <a:schemeClr val="lt1"/>
+                        </a:fontRef>
+                      </wps:style>
+                      <wps:txbx>
+                        <w:txbxContent>
+                          <w:p>
+                            <w:pPr>
+                              <w:jc w:val="center"/>
+                              <w:rPr>
+                                <w:rFonts w:ascii="Arial" w:hAnsi="Arial" w:cs="Arial"/>
+                              </w:rPr>
+                            </w:pPr>
+                            <w:r>
+                              <w:rPr>
+                                <w:rFonts w:ascii="Arial" w:hAnsi="Arial" w:cs="Arial"/>
+                              </w:rPr>
+                              <w:t>Admin Staff</w:t>
+                            </w:r>
+                          </w:p>
+                        </w:txbxContent>
+                      </wps:txbx>
+                      <wps:bodyPr rot="0" spcFirstLastPara="0" vertOverflow="overflow" horzOverflow="overflow" vert="horz" wrap="square" lIns="91440" tIns="45720" rIns="91440" bIns="45720" numCol="1" spcCol="0" rtlCol="0" fromWordArt="0" anchor="ctr" anchorCtr="0" forceAA="0" compatLnSpc="1">
+                        <a:prstTxWarp prst="textNoShape">
+                          <a:avLst/>
+                        </a:prstTxWarp>
+                        <a:noAutofit/>
+                      </wps:bodyPr>
+                    </wps:wsp>
+                  </a:graphicData>
+                </a:graphic>
+              </wp:anchor>
+            </w:drawing>
+          </mc:Choice>
+          <mc:Fallback>
+            <w:pict>
+              <v:rect w14:anchorId="758FB945" id="_x0000_s1033" style="position:absolute;left:0;text-align:left;margin-left:114.75pt;margin-top:130.55pt;width:233.25pt;height:157.5pt;z-index:251667456;visibility:visible;mso-wrap-style:square;mso-wrap-distance-left:9pt;mso-wrap-distance-top:0;mso-wrap-distance-right:9pt;mso-wrap-distance-bottom:0;mso-position-horizontal:absolute;mso-position-horizontal-relative:text;mso-position-vertical:absolute;mso-position-vertical-relative:text;v-text-anchor:middle" o:gfxdata="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" fillcolor="#70ad47 [3209]" strokecolor="#10190a [489]" strokeweight="1pt">
+                <v:textbox>
+                  <w:txbxContent>
+                    <w:p>
+                      <w:pPr>
+                        <w:jc w:val="center"/>
+                        <w:rPr>
+                          <w:rFonts w:ascii="Arial" w:hAnsi="Arial" w:cs="Arial"/>
+                        </w:rPr>
+                      </w:pPr>
+                      <w:r>
+                        <w:rPr>
+                          <w:rFonts w:ascii="Arial" w:hAnsi="Arial" w:cs="Arial"/>
+                        </w:rPr>
+                        <w:t>Admin Staff</w:t>
+                      </w:r>
+                    </w:p>
+                  </w:txbxContent>
+                </v:textbox>
+              </v:rect>
+            </w:pict>
+          </mc:Fallback>
+        </mc:AlternateContent>
+      </w:r>
+      <w:r>
+        <w:rPr>
+          <w:rFonts w:ascii="Arial" w:hAnsi="Arial" w:cs="Arial"/>
+          <w:noProof/>
+        </w:rPr>
+        <mc:AlternateContent>
+          <mc:Choice Requires="wps">
+            <w:drawing>
+              <wp:anchor distT="0" distB="0" distL="114300" distR="114300" simplePos="0" relativeHeight="251668480" behindDoc="0" locked="0" layoutInCell="1" allowOverlap="1" wp14:anchorId="75964D6F" wp14:editId="70353CEC">
+                <wp:simplePos x="0" y="0"/>
+                <wp:positionH relativeFrom="column">
+                  <wp:posOffset>4419600</wp:posOffset>
+                </wp:positionH>
+                <wp:positionV relativeFrom="paragraph">
+                  <wp:posOffset>1657985</wp:posOffset>
+                </wp:positionV>
+                <wp:extent cx="2962275" cy="2000250"/>
+                <wp:effectExtent l="0" t="0" r="28575" b="19050"/>
+                <wp:wrapNone/>
+                <wp:docPr id="1123495335" name="Rectangle 7"/>
+                <wp:cNvGraphicFramePr/>
+                <a:graphic xmlns:a="http://schemas.openxmlformats.org/drawingml/2006/main">
+                  <a:graphicData uri="http://schemas.microsoft.com/office/word/2010/wordprocessingShape">
+                    <wps:wsp>
+                      <wps:cNvSpPr/>
+                      <wps:spPr>
+                        <a:xfrm>
+                          <a:off x="0" y="0"/>
+                          <a:ext cx="2962275" cy="2000250"/>
+                        </a:xfrm>
+                        <a:prstGeom prst="rect">
+                          <a:avLst/>
+                        </a:prstGeom>
+                        <a:effectLst>
+                          <a:softEdge rad="31750"/>
+                        </a:effectLst>
+                      </wps:spPr>
+                      <wps:style>
+                        <a:lnRef idx="2">
+                          <a:schemeClr val="accent5">
+                            <a:shade val="15000"/>
+                          </a:schemeClr>
+                        </a:lnRef>
+                        <a:fillRef idx="1">
+                          <a:schemeClr val="accent5"/>
+                        </a:fillRef>
+                        <a:effectRef idx="0">
+                          <a:schemeClr val="accent5"/>
+                        </a:effectRef>
+                        <a:fontRef idx="minor">
+                          <a:schemeClr val="lt1"/>
+                        </a:fontRef>
+                      </wps:style>
+                      <wps:txbx>
+                        <w:txbxContent>
+                          <w:p>
+                            <w:pPr>
+                              <w:jc w:val="center"/>
+                              <w:rPr>
+                                <w:rFonts w:ascii="Arial" w:hAnsi="Arial" w:cs="Arial"/>
+                              </w:rPr>
+                            </w:pPr>
+                            <w:r>
+                              <w:rPr>
+                                <w:rFonts w:ascii="Arial" w:hAnsi="Arial" w:cs="Arial"/>
+                              </w:rPr>
+                              <w:t>Students</w:t>
+                            </w:r>
+                          </w:p>
+                          <w:p>
+                            <w:pPr>
+                              <w:jc w:val="center"/>
+                              <w:rPr>
+                                <w:rFonts w:ascii="Arial" w:hAnsi="Arial" w:cs="Arial"/>
+                              </w:rPr>
+                            </w:pPr>
+                            <w:r>
+                              <w:rPr>
+                                <w:rFonts w:ascii="Arial" w:hAnsi="Arial" w:cs="Arial"/>
+                              </w:rPr>
+                              <w:t>Senior Lecturers</w:t>
+                            </w:r>
+                          </w:p>
+                          <w:p>
+                            <w:pPr>
+                              <w:jc w:val="center"/>
+                              <w:rPr>
+                                <w:rFonts w:ascii="Arial" w:hAnsi="Arial" w:cs="Arial"/>
+                              </w:rPr>
+                            </w:pPr>
+                            <w:r>
+                              <w:rPr>
+                                <w:rFonts w:ascii="Arial" w:hAnsi="Arial" w:cs="Arial"/>
+                              </w:rPr>
+                              <w:t>Lecturers/Tutors</w:t>
+                            </w:r>
+                          </w:p>
+                        </w:txbxContent>
+                      </wps:txbx>
+                      <wps:bodyPr rot="0" spcFirstLastPara="0" vertOverflow="overflow" horzOverflow="overflow" vert="horz" wrap="square" lIns="91440" tIns="45720" rIns="91440" bIns="45720" numCol="1" spcCol="0" rtlCol="0" fromWordArt="0" anchor="ctr" anchorCtr="0" forceAA="0" compatLnSpc="1">
+                        <a:prstTxWarp prst="textNoShape">
+                          <a:avLst/>
+                        </a:prstTxWarp>
+                        <a:noAutofit/>
+                      </wps:bodyPr>
+                    </wps:wsp>
+                  </a:graphicData>
+                </a:graphic>
+              </wp:anchor>
+            </w:drawing>
+          </mc:Choice>
+          <mc:Fallback>
+            <w:pict>
+              <v:rect w14:anchorId="75964D6F" id="_x0000_s1034" style="position:absolute;left:0;text-align:left;margin-left:348pt;margin-top:130.55pt;width:233.25pt;height:157.5pt;z-index:251668480;visibility:visible;mso-wrap-style:square;mso-wrap-distance-left:9pt;mso-wrap-distance-top:0;mso-wrap-distance-right:9pt;mso-wrap-distance-bottom:0;mso-position-horizontal:absolute;mso-position-horizontal-relative:text;mso-position-vertical:absolute;mso-position-vertical-relative:text;v-text-anchor:middle" o:gfxdata="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" fillcolor="#5b9bd5 [3208]" strokecolor="#091723 [488]" strokeweight="1pt">
+                <v:textbox>
+                  <w:txbxContent>
+                    <w:p>
+                      <w:pPr>
+                        <w:jc w:val="center"/>
+                        <w:rPr>
+                          <w:rFonts w:ascii="Arial" w:hAnsi="Arial" w:cs="Arial"/>
+                        </w:rPr>
+                      </w:pPr>
+                      <w:r>
+                        <w:rPr>
+                          <w:rFonts w:ascii="Arial" w:hAnsi="Arial" w:cs="Arial"/>
+                        </w:rPr>
+                        <w:t>Students</w:t>
+                      </w:r>
+                    </w:p>
+                    <w:p>
+                      <w:pPr>
+                        <w:jc w:val="center"/>
+                        <w:rPr>
+                          <w:rFonts w:ascii="Arial" w:hAnsi="Arial" w:cs="Arial"/>
+                        </w:rPr>
+                      </w:pPr>
+                      <w:r>
+                        <w:rPr>
+                          <w:rFonts w:ascii="Arial" w:hAnsi="Arial" w:cs="Arial"/>
+                        </w:rPr>
+                        <w:t>Senior Lecturers</w:t>
+                      </w:r>
+                    </w:p>
+                    <w:p>
+                      <w:pPr>
+                        <w:jc w:val="center"/>
+                        <w:rPr>
+                          <w:rFonts w:ascii="Arial" w:hAnsi="Arial" w:cs="Arial"/>
+                        </w:rPr>
+                      </w:pPr>
+                      <w:r>
+                        <w:rPr>
+                          <w:rFonts w:ascii="Arial" w:hAnsi="Arial" w:cs="Arial"/>
+                        </w:rPr>
+                        <w:t>Lecturers/Tutors</w:t>
+                      </w:r>
+                    </w:p>
+                  </w:txbxContent>
+                </v:textbox>
+              </v:rect>
+            </w:pict>
+          </mc:Fallback>
+        </mc:AlternateContent>
       </w:r>
     </w:p>
     <w:sectPr>
-      <w:headerReference w:type="first" r:id="rId10"/>
-      <w:footerReference w:type="first" r:id="rId11"/>
       <w:pgSz w:w="16838" w:h="11906" w:orient="landscape" w:code="9"/>
       <w:pgMar w:top="1440" w:right="1440" w:bottom="1440" w:left="1440" w:header="720" w:footer="720" w:gutter="0"/>
       <w:pgNumType w:start="0"/>
@@ -7341,10 +7507,12 @@
   </w:compat>
   <w:rsids>
     <w:rsidRoot w:val="0061242D"/>
+    <w:rsid w:val="00117411"/>
     <w:rsid w:val="004E2139"/>
     <w:rsid w:val="00511296"/>
     <w:rsid w:val="0061242D"/>
     <w:rsid w:val="00C62CF8"/>
+    <w:rsid w:val="00D74BF0"/>
     <w:rsid w:val="00FD19F6"/>
   </w:rsids>
   <m:mathPr>

</xml_diff>